<commit_message>
DFS working, but looks weird
</commit_message>
<xml_diff>
--- a/Entrega_II/Meat Wagons.docx
+++ b/Entrega_II/Meat Wagons.docx
@@ -5691,7 +5691,7 @@
           <v:shape id="_x0000_i1025" type="#_x0000_t75" style="width:425.3pt;height:81.2pt" o:ole="">
             <v:imagedata r:id="rId13" o:title="" cropbottom="13493f"/>
           </v:shape>
-          <o:OLEObject Type="Embed" ProgID="Word.OpenDocumentText.12" ShapeID="_x0000_i1025" DrawAspect="Content" ObjectID="_1651317244" r:id="rId14"/>
+          <o:OLEObject Type="Embed" ProgID="Word.OpenDocumentText.12" ShapeID="_x0000_i1025" DrawAspect="Content" ObjectID="_1651429342" r:id="rId14"/>
         </w:object>
       </w:r>
     </w:p>
@@ -5736,7 +5736,7 @@
           <v:shape id="_x0000_i1026" type="#_x0000_t75" style="width:425.3pt;height:78.7pt" o:ole="">
             <v:imagedata r:id="rId15" o:title="" cropbottom="14938f"/>
           </v:shape>
-          <o:OLEObject Type="Embed" ProgID="Word.OpenDocumentText.12" ShapeID="_x0000_i1026" DrawAspect="Content" ObjectID="_1651317245" r:id="rId16"/>
+          <o:OLEObject Type="Embed" ProgID="Word.OpenDocumentText.12" ShapeID="_x0000_i1026" DrawAspect="Content" ObjectID="_1651429343" r:id="rId16"/>
         </w:object>
       </w:r>
       <w:r>
@@ -5770,7 +5770,7 @@
           <v:shape id="_x0000_i1027" type="#_x0000_t75" style="width:425.3pt;height:77.85pt" o:ole="">
             <v:imagedata r:id="rId17" o:title="" cropbottom="15420f"/>
           </v:shape>
-          <o:OLEObject Type="Embed" ProgID="Word.OpenDocumentText.12" ShapeID="_x0000_i1027" DrawAspect="Content" ObjectID="_1651317246" r:id="rId18"/>
+          <o:OLEObject Type="Embed" ProgID="Word.OpenDocumentText.12" ShapeID="_x0000_i1027" DrawAspect="Content" ObjectID="_1651429344" r:id="rId18"/>
         </w:object>
       </w:r>
     </w:p>
@@ -5827,7 +5827,7 @@
           <v:shape id="_x0000_i1028" type="#_x0000_t75" style="width:391.8pt;height:324pt" o:ole="">
             <v:imagedata r:id="rId19" o:title="" cropbottom="4512f" cropright="10617f"/>
           </v:shape>
-          <o:OLEObject Type="Embed" ProgID="Word.OpenDocumentText.12" ShapeID="_x0000_i1028" DrawAspect="Content" ObjectID="_1651317247" r:id="rId20"/>
+          <o:OLEObject Type="Embed" ProgID="Word.OpenDocumentText.12" ShapeID="_x0000_i1028" DrawAspect="Content" ObjectID="_1651429345" r:id="rId20"/>
         </w:object>
       </w:r>
     </w:p>
@@ -6138,7 +6138,7 @@
                 <v:shape id="_x0000_i1029" type="#_x0000_t75" style="width:267.05pt;height:221pt" o:ole="">
                   <v:imagedata r:id="rId21" o:title="" cropbottom="2562f" cropright="24273f"/>
                 </v:shape>
-                <o:OLEObject Type="Embed" ProgID="Word.OpenDocumentText.12" ShapeID="_x0000_i1029" DrawAspect="Content" ObjectID="_1651317248" r:id="rId22"/>
+                <o:OLEObject Type="Embed" ProgID="Word.OpenDocumentText.12" ShapeID="_x0000_i1029" DrawAspect="Content" ObjectID="_1651429346" r:id="rId22"/>
               </w:object>
             </w:r>
           </w:p>
@@ -6185,7 +6185,7 @@
                 <v:shape id="_x0000_i1030" type="#_x0000_t75" style="width:251.15pt;height:360.85pt" o:ole="">
                   <v:imagedata r:id="rId23" o:title="" cropbottom="1725f" cropright="26815f"/>
                 </v:shape>
-                <o:OLEObject Type="Embed" ProgID="Word.OpenDocumentText.12" ShapeID="_x0000_i1030" DrawAspect="Content" ObjectID="_1651317249" r:id="rId24"/>
+                <o:OLEObject Type="Embed" ProgID="Word.OpenDocumentText.12" ShapeID="_x0000_i1030" DrawAspect="Content" ObjectID="_1651429347" r:id="rId24"/>
               </w:object>
             </w:r>
           </w:p>
@@ -6392,7 +6392,7 @@
             <v:imagedata r:id="rId25" o:title=""/>
             <w10:wrap type="square"/>
           </v:shape>
-          <o:OLEObject Type="Embed" ProgID="Word.OpenDocumentText.12" ShapeID="_x0000_s1029" DrawAspect="Content" ObjectID="_1651317250" r:id="rId26"/>
+          <o:OLEObject Type="Embed" ProgID="Word.OpenDocumentText.12" ShapeID="_x0000_s1029" DrawAspect="Content" ObjectID="_1651429348" r:id="rId26"/>
         </w:object>
       </w:r>
       <w:r>
@@ -7971,319 +7971,91 @@
           <w:rFonts w:cstheme="minorHAnsi"/>
         </w:rPr>
       </w:pPr>
-      <w:proofErr w:type="spellStart"/>
-      <w:r>
-        <w:rPr>
-          <w:rFonts w:cstheme="minorHAnsi"/>
-        </w:rPr>
-        <w:t>Graph</w:t>
-      </w:r>
-      <w:proofErr w:type="spellEnd"/>
-      <w:r>
-        <w:rPr>
-          <w:rFonts w:cstheme="minorHAnsi"/>
-        </w:rPr>
-        <w:t xml:space="preserve">: contem um vetor de </w:t>
-      </w:r>
-      <w:proofErr w:type="spellStart"/>
-      <w:r>
-        <w:rPr>
-          <w:rFonts w:cstheme="minorHAnsi"/>
-        </w:rPr>
-        <w:t>Vertex</w:t>
-      </w:r>
-      <w:proofErr w:type="spellEnd"/>
-      <w:r>
-        <w:rPr>
-          <w:rFonts w:cstheme="minorHAnsi"/>
-        </w:rPr>
-        <w:t xml:space="preserve">, um </w:t>
-      </w:r>
-      <w:proofErr w:type="spellStart"/>
-      <w:r>
-        <w:rPr>
-          <w:rFonts w:cstheme="minorHAnsi"/>
-        </w:rPr>
-        <w:t>map</w:t>
-      </w:r>
-      <w:proofErr w:type="spellEnd"/>
-      <w:r>
-        <w:rPr>
-          <w:rFonts w:cstheme="minorHAnsi"/>
-        </w:rPr>
-        <w:t xml:space="preserve"> de </w:t>
-      </w:r>
-      <w:proofErr w:type="spellStart"/>
-      <w:r>
-        <w:rPr>
-          <w:rFonts w:cstheme="minorHAnsi"/>
-        </w:rPr>
-        <w:t>vertex</w:t>
-      </w:r>
-      <w:proofErr w:type="spellEnd"/>
-      <w:r>
-        <w:rPr>
-          <w:rFonts w:cstheme="minorHAnsi"/>
-        </w:rPr>
-        <w:t xml:space="preserve">, um vetor de </w:t>
-      </w:r>
-      <w:proofErr w:type="spellStart"/>
-      <w:r>
-        <w:rPr>
-          <w:rFonts w:cstheme="minorHAnsi"/>
-        </w:rPr>
-        <w:t>POI’s</w:t>
-      </w:r>
-      <w:proofErr w:type="spellEnd"/>
-      <w:r>
-        <w:rPr>
-          <w:rFonts w:cstheme="minorHAnsi"/>
-        </w:rPr>
-        <w:t xml:space="preserve"> e um vetor de autoestradas; </w:t>
-      </w:r>
-      <w:proofErr w:type="spellStart"/>
-      <w:r>
-        <w:rPr>
-          <w:rFonts w:cstheme="minorHAnsi"/>
-        </w:rPr>
-        <w:t>Vertex</w:t>
-      </w:r>
-      <w:proofErr w:type="spellEnd"/>
-      <w:r>
-        <w:rPr>
-          <w:rFonts w:cstheme="minorHAnsi"/>
-        </w:rPr>
-        <w:t xml:space="preserve"> é constituído por um id, uma </w:t>
-      </w:r>
-      <w:proofErr w:type="spellStart"/>
-      <w:r>
-        <w:rPr>
-          <w:rFonts w:cstheme="minorHAnsi"/>
-        </w:rPr>
-        <w:t>tag</w:t>
-      </w:r>
-      <w:proofErr w:type="spellEnd"/>
-      <w:r>
-        <w:rPr>
-          <w:rFonts w:cstheme="minorHAnsi"/>
-        </w:rPr>
-        <w:t xml:space="preserve">, uma classe </w:t>
-      </w:r>
-      <w:proofErr w:type="spellStart"/>
-      <w:r>
-        <w:rPr>
-          <w:rFonts w:cstheme="minorHAnsi"/>
-        </w:rPr>
-        <w:t>template</w:t>
-      </w:r>
-      <w:proofErr w:type="spellEnd"/>
-      <w:r>
-        <w:rPr>
-          <w:rFonts w:cstheme="minorHAnsi"/>
-        </w:rPr>
-        <w:t xml:space="preserve"> T que utilizamos para as coordenadas, um vetor de </w:t>
-      </w:r>
-      <w:proofErr w:type="spellStart"/>
-      <w:r>
-        <w:rPr>
-          <w:rFonts w:cstheme="minorHAnsi"/>
-        </w:rPr>
-        <w:t>Edges</w:t>
-      </w:r>
-      <w:proofErr w:type="spellEnd"/>
-      <w:r>
-        <w:rPr>
-          <w:rFonts w:cstheme="minorHAnsi"/>
-        </w:rPr>
-        <w:t xml:space="preserve"> de entrada e outro para </w:t>
-      </w:r>
-      <w:proofErr w:type="spellStart"/>
-      <w:r>
-        <w:rPr>
-          <w:rFonts w:cstheme="minorHAnsi"/>
-        </w:rPr>
-        <w:t>Edges</w:t>
-      </w:r>
-      <w:proofErr w:type="spellEnd"/>
-      <w:r>
-        <w:rPr>
-          <w:rFonts w:cstheme="minorHAnsi"/>
-        </w:rPr>
-        <w:t xml:space="preserve"> de saída; </w:t>
-      </w:r>
-      <w:proofErr w:type="spellStart"/>
-      <w:r>
-        <w:rPr>
-          <w:rFonts w:cstheme="minorHAnsi"/>
-        </w:rPr>
-        <w:t>Edge</w:t>
-      </w:r>
-      <w:proofErr w:type="spellEnd"/>
-      <w:r>
-        <w:rPr>
-          <w:rFonts w:cstheme="minorHAnsi"/>
-        </w:rPr>
-        <w:t xml:space="preserve"> é constituída por um </w:t>
-      </w:r>
-      <w:proofErr w:type="spellStart"/>
-      <w:r>
-        <w:rPr>
-          <w:rFonts w:cstheme="minorHAnsi"/>
-        </w:rPr>
-        <w:t>Vertex</w:t>
-      </w:r>
-      <w:proofErr w:type="spellEnd"/>
-      <w:r>
-        <w:rPr>
-          <w:rFonts w:cstheme="minorHAnsi"/>
-        </w:rPr>
-        <w:t xml:space="preserve"> de origem e de destino, um peso e um id; POI é constituído por um nome e por um vetor de ids;</w:t>
-      </w:r>
-    </w:p>
-    <w:p>
-      <w:pPr>
-        <w:rPr>
-          <w:rFonts w:cstheme="minorHAnsi"/>
-        </w:rPr>
-      </w:pPr>
-    </w:p>
-    <w:p>
-      <w:pPr>
-        <w:rPr>
-          <w:rFonts w:cstheme="minorHAnsi"/>
-        </w:rPr>
-      </w:pPr>
-      <w:proofErr w:type="spellStart"/>
-      <w:r>
-        <w:rPr>
-          <w:rFonts w:cstheme="minorHAnsi"/>
-        </w:rPr>
-        <w:t>Path</w:t>
-      </w:r>
-      <w:proofErr w:type="spellEnd"/>
-      <w:r>
-        <w:rPr>
-          <w:rFonts w:cstheme="minorHAnsi"/>
-        </w:rPr>
-        <w:t xml:space="preserve">, permite-nos saber o caminho ótimo, através dos algoritmos de pesquisa: é constituído por um vetor de inteiros (ids dos nodes) e pelo comprimento do </w:t>
-      </w:r>
-      <w:proofErr w:type="spellStart"/>
-      <w:r>
-        <w:rPr>
-          <w:rFonts w:cstheme="minorHAnsi"/>
-        </w:rPr>
-        <w:t>path</w:t>
-      </w:r>
-      <w:proofErr w:type="spellEnd"/>
-      <w:r>
-        <w:rPr>
-          <w:rFonts w:cstheme="minorHAnsi"/>
-        </w:rPr>
-        <w:t>;</w:t>
-      </w:r>
-    </w:p>
-    <w:p>
-      <w:pPr>
-        <w:rPr>
-          <w:rFonts w:cstheme="minorHAnsi"/>
-        </w:rPr>
-      </w:pPr>
-    </w:p>
-    <w:p>
-      <w:pPr>
-        <w:rPr>
-          <w:rFonts w:cstheme="minorHAnsi"/>
-        </w:rPr>
-      </w:pPr>
-      <w:proofErr w:type="spellStart"/>
-      <w:r>
-        <w:rPr>
-          <w:rFonts w:cstheme="minorHAnsi"/>
-        </w:rPr>
-        <w:t>GraphViewer</w:t>
-      </w:r>
-      <w:proofErr w:type="spellEnd"/>
-      <w:r>
-        <w:rPr>
-          <w:rFonts w:cstheme="minorHAnsi"/>
-        </w:rPr>
-        <w:t xml:space="preserve"> permite visualizar o mapa e o caminho ótimo, através da representação de um grafo;</w:t>
-      </w:r>
-    </w:p>
-    <w:p>
-      <w:pPr>
-        <w:rPr>
-          <w:rFonts w:cstheme="minorHAnsi"/>
-        </w:rPr>
-      </w:pPr>
-    </w:p>
-    <w:p>
-      <w:pPr>
-        <w:rPr>
-          <w:rFonts w:cstheme="minorHAnsi"/>
-        </w:rPr>
-      </w:pPr>
-      <w:r>
-        <w:rPr>
-          <w:rFonts w:cstheme="minorHAnsi"/>
-        </w:rPr>
-        <w:t xml:space="preserve">GUI: é constituído por um grafo, um </w:t>
-      </w:r>
-      <w:proofErr w:type="spellStart"/>
-      <w:r>
-        <w:rPr>
-          <w:rFonts w:cstheme="minorHAnsi"/>
-        </w:rPr>
-        <w:t>graphviewer</w:t>
-      </w:r>
-      <w:proofErr w:type="spellEnd"/>
-      <w:r>
-        <w:rPr>
-          <w:rFonts w:cstheme="minorHAnsi"/>
-        </w:rPr>
-        <w:t xml:space="preserve"> e a largura e altura deste; </w:t>
-      </w:r>
-      <w:proofErr w:type="gramStart"/>
-      <w:r>
-        <w:rPr>
-          <w:rFonts w:cstheme="minorHAnsi"/>
-        </w:rPr>
-        <w:t>Esta</w:t>
-      </w:r>
-      <w:proofErr w:type="gramEnd"/>
-      <w:r>
-        <w:rPr>
-          <w:rFonts w:cstheme="minorHAnsi"/>
-        </w:rPr>
-        <w:t xml:space="preserve"> classe desenha o grafo;</w:t>
-      </w:r>
-    </w:p>
-    <w:p>
-      <w:pPr>
-        <w:rPr>
-          <w:rFonts w:cstheme="minorHAnsi"/>
-        </w:rPr>
-      </w:pPr>
-    </w:p>
-    <w:p>
-      <w:pPr>
-        <w:rPr>
-          <w:rFonts w:cstheme="minorHAnsi"/>
-        </w:rPr>
-      </w:pPr>
-      <w:proofErr w:type="spellStart"/>
-      <w:r>
-        <w:rPr>
-          <w:rFonts w:cstheme="minorHAnsi"/>
-        </w:rPr>
-        <w:t>Prisoner</w:t>
-      </w:r>
-      <w:proofErr w:type="spellEnd"/>
-      <w:r>
-        <w:rPr>
-          <w:rFonts w:cstheme="minorHAnsi"/>
-        </w:rPr>
-        <w:t>: é constituído por um id, um nome, idade e um destino (id de um POI)</w:t>
+      <w:r>
+        <w:rPr>
+          <w:rFonts w:cstheme="minorHAnsi"/>
+        </w:rPr>
+        <w:t>Graph: contem um vetor de Vertex, um map de vertex, um vetor de POI’s e um vetor de autoestradas; Vertex é constituído por um id, uma tag, uma classe template T que utilizamos para as coordenadas, um vetor de Edges de entrada e outro para Edges de saída; Edge é constituída por um Vertex de origem e de destino, um peso e um id; POI é constituído por um nome e por um vetor de ids;</w:t>
+      </w:r>
+    </w:p>
+    <w:p>
+      <w:pPr>
+        <w:rPr>
+          <w:rFonts w:cstheme="minorHAnsi"/>
+        </w:rPr>
+      </w:pPr>
+    </w:p>
+    <w:p>
+      <w:pPr>
+        <w:rPr>
+          <w:rFonts w:cstheme="minorHAnsi"/>
+        </w:rPr>
+      </w:pPr>
+      <w:r>
+        <w:rPr>
+          <w:rFonts w:cstheme="minorHAnsi"/>
+        </w:rPr>
+        <w:t>Path, permite-nos saber o caminho ótimo, através dos algoritmos de pesquisa: é constituído por um vetor de inteiros (ids dos nodes) e pelo comprimento do path;</w:t>
+      </w:r>
+    </w:p>
+    <w:p>
+      <w:pPr>
+        <w:rPr>
+          <w:rFonts w:cstheme="minorHAnsi"/>
+        </w:rPr>
+      </w:pPr>
+    </w:p>
+    <w:p>
+      <w:pPr>
+        <w:rPr>
+          <w:rFonts w:cstheme="minorHAnsi"/>
+        </w:rPr>
+      </w:pPr>
+      <w:r>
+        <w:rPr>
+          <w:rFonts w:cstheme="minorHAnsi"/>
+        </w:rPr>
+        <w:t>GraphViewer permite visualizar o mapa e o caminho ótimo, através da representação de um grafo;</w:t>
+      </w:r>
+    </w:p>
+    <w:p>
+      <w:pPr>
+        <w:rPr>
+          <w:rFonts w:cstheme="minorHAnsi"/>
+        </w:rPr>
+      </w:pPr>
+    </w:p>
+    <w:p>
+      <w:pPr>
+        <w:rPr>
+          <w:rFonts w:cstheme="minorHAnsi"/>
+        </w:rPr>
+      </w:pPr>
+      <w:r>
+        <w:rPr>
+          <w:rFonts w:cstheme="minorHAnsi"/>
+        </w:rPr>
+        <w:t>GUI: é constituído por um grafo, um graphviewer e a largura e altura deste; Esta classe desenha o grafo;</w:t>
+      </w:r>
+    </w:p>
+    <w:p>
+      <w:pPr>
+        <w:rPr>
+          <w:rFonts w:cstheme="minorHAnsi"/>
+        </w:rPr>
+      </w:pPr>
+    </w:p>
+    <w:p>
+      <w:pPr>
+        <w:rPr>
+          <w:rFonts w:cstheme="minorHAnsi"/>
+        </w:rPr>
+      </w:pPr>
+      <w:r>
+        <w:rPr>
+          <w:rFonts w:cstheme="minorHAnsi"/>
+        </w:rPr>
+        <w:t>Prisoner: é constituído por um id, um nome, idade e um destino (id de um POI)</w:t>
       </w:r>
       <w:r>
         <w:rPr>
@@ -8353,58 +8125,8 @@
         <w:rPr>
           <w:rStyle w:val="pl-c"/>
         </w:rPr>
-        <w:t xml:space="preserve">A*, </w:t>
-      </w:r>
-      <w:proofErr w:type="spellStart"/>
-      <w:r>
-        <w:rPr>
-          <w:rStyle w:val="pl-c"/>
-        </w:rPr>
-        <w:t>Landmarks</w:t>
-      </w:r>
-      <w:proofErr w:type="spellEnd"/>
-      <w:r>
-        <w:rPr>
-          <w:rStyle w:val="pl-c"/>
-        </w:rPr>
-        <w:t xml:space="preserve"> </w:t>
-      </w:r>
-      <w:proofErr w:type="spellStart"/>
-      <w:r>
-        <w:rPr>
-          <w:rStyle w:val="pl-c"/>
-        </w:rPr>
-        <w:t>and</w:t>
-      </w:r>
-      <w:proofErr w:type="spellEnd"/>
-      <w:r>
-        <w:rPr>
-          <w:rStyle w:val="pl-c"/>
-        </w:rPr>
-        <w:t xml:space="preserve"> </w:t>
-      </w:r>
-      <w:proofErr w:type="spellStart"/>
-      <w:r>
-        <w:rPr>
-          <w:rStyle w:val="pl-c"/>
-        </w:rPr>
-        <w:t>Triangle</w:t>
-      </w:r>
-      <w:proofErr w:type="spellEnd"/>
-      <w:r>
-        <w:rPr>
-          <w:rStyle w:val="pl-c"/>
-        </w:rPr>
-        <w:t xml:space="preserve"> </w:t>
-      </w:r>
-      <w:proofErr w:type="spellStart"/>
-      <w:r>
-        <w:rPr>
-          <w:rStyle w:val="pl-c"/>
-        </w:rPr>
-        <w:t>inequality</w:t>
-      </w:r>
-      <w:proofErr w:type="spellEnd"/>
+        <w:t>A*, Landmarks and Triangle inequality</w:t>
+      </w:r>
       <w:r>
         <w:rPr>
           <w:rFonts w:cstheme="minorHAnsi"/>
@@ -8428,55 +8150,13 @@
         <w:rPr>
           <w:rFonts w:cstheme="minorHAnsi"/>
         </w:rPr>
-        <w:t xml:space="preserve">A*, </w:t>
-      </w:r>
-      <w:proofErr w:type="spellStart"/>
-      <w:r>
-        <w:rPr>
-          <w:rFonts w:cstheme="minorHAnsi"/>
-        </w:rPr>
-        <w:t>Dijkstra</w:t>
-      </w:r>
-      <w:proofErr w:type="spellEnd"/>
-      <w:r>
-        <w:rPr>
-          <w:rFonts w:cstheme="minorHAnsi"/>
-        </w:rPr>
-        <w:t>, ALT, DFS, BFS</w:t>
-      </w:r>
-      <w:r>
-        <w:rPr>
-          <w:rFonts w:cstheme="minorHAnsi"/>
-        </w:rPr>
-        <w:t xml:space="preserve">, </w:t>
-      </w:r>
-      <w:proofErr w:type="spellStart"/>
-      <w:r>
-        <w:rPr>
-          <w:rFonts w:cstheme="minorHAnsi"/>
-        </w:rPr>
-        <w:t>NearestNeighbour</w:t>
-      </w:r>
-      <w:proofErr w:type="spellEnd"/>
-      <w:r>
-        <w:rPr>
-          <w:rFonts w:cstheme="minorHAnsi"/>
-        </w:rPr>
-        <w:t xml:space="preserve">, são os algoritmos implementados, ver ficheiro </w:t>
-      </w:r>
-      <w:proofErr w:type="spellStart"/>
-      <w:r>
-        <w:rPr>
-          <w:rFonts w:cstheme="minorHAnsi"/>
-        </w:rPr>
-        <w:t>Graph.h</w:t>
-      </w:r>
-      <w:proofErr w:type="spellEnd"/>
-      <w:r>
-        <w:rPr>
-          <w:rFonts w:cstheme="minorHAnsi"/>
-        </w:rPr>
-        <w:t>;</w:t>
+        <w:t>A*, Dijkstra, ALT, DFS, BFS</w:t>
+      </w:r>
+      <w:r>
+        <w:rPr>
+          <w:rFonts w:cstheme="minorHAnsi"/>
+        </w:rPr>
+        <w:t>, NearestNeighbour, são os algoritmos implementados, ver ficheiro Graph.h;</w:t>
       </w:r>
     </w:p>
     <w:p>
@@ -8720,21 +8400,43 @@
         <w:rPr>
           <w:rFonts w:cstheme="minorHAnsi"/>
         </w:rPr>
-        <w:t xml:space="preserve">Esforço dedicado: André Daniel (Organização do </w:t>
-      </w:r>
-      <w:proofErr w:type="spellStart"/>
-      <w:r>
-        <w:rPr>
-          <w:rFonts w:cstheme="minorHAnsi"/>
-        </w:rPr>
-        <w:t>Git</w:t>
-      </w:r>
-      <w:proofErr w:type="spellEnd"/>
-      <w:r>
-        <w:rPr>
-          <w:rFonts w:cstheme="minorHAnsi"/>
-        </w:rPr>
-        <w:t>) – 10%; Gonçalo Alves (implementação de algoritmos, relatório) – 40%; Pedro Jorge(implementação e pesquisa de algoritmos) – 50%</w:t>
+        <w:t>Esforço dedicado: André Daniel (Organização do Git</w:t>
+      </w:r>
+      <w:r>
+        <w:rPr>
+          <w:rFonts w:cstheme="minorHAnsi"/>
+        </w:rPr>
+        <w:t>, frota de veiculos</w:t>
+      </w:r>
+      <w:r>
+        <w:rPr>
+          <w:rFonts w:cstheme="minorHAnsi"/>
+        </w:rPr>
+        <w:t xml:space="preserve">) – </w:t>
+      </w:r>
+      <w:r>
+        <w:rPr>
+          <w:rFonts w:cstheme="minorHAnsi"/>
+        </w:rPr>
+        <w:t>20</w:t>
+      </w:r>
+      <w:r>
+        <w:rPr>
+          <w:rFonts w:cstheme="minorHAnsi"/>
+        </w:rPr>
+        <w:t xml:space="preserve">%; Gonçalo Alves (implementação de algoritmos, relatório) – 40%; Pedro Jorge(implementação e pesquisa de algoritmos) – </w:t>
+      </w:r>
+      <w:r>
+        <w:rPr>
+          <w:rFonts w:cstheme="minorHAnsi"/>
+        </w:rPr>
+        <w:t>40</w:t>
+      </w:r>
+      <w:r>
+        <w:rPr>
+          <w:rFonts w:cstheme="minorHAnsi"/>
+        </w:rPr>
+        <w:t>%</w:t>
       </w:r>
       <w:r>
         <w:rPr>
@@ -8903,19 +8605,11 @@
           <w:lang w:val="en-GB"/>
         </w:rPr>
       </w:pPr>
-      <w:proofErr w:type="spellStart"/>
       <w:r>
         <w:rPr>
           <w:lang w:val="en-GB"/>
         </w:rPr>
-        <w:t>OpenStreetMaps</w:t>
-      </w:r>
-      <w:proofErr w:type="spellEnd"/>
-      <w:r>
-        <w:rPr>
-          <w:lang w:val="en-GB"/>
-        </w:rPr>
-        <w:t xml:space="preserve">, </w:t>
+        <w:t xml:space="preserve">OpenStreetMaps, </w:t>
       </w:r>
       <w:hyperlink r:id="rId37" w:history="1">
         <w:r>
@@ -8976,21 +8670,7 @@
             <w:rStyle w:val="Hiperligao"/>
             <w:rFonts w:cstheme="minorHAnsi"/>
           </w:rPr>
-          <w:t>https:/</w:t>
-        </w:r>
-        <w:r>
-          <w:rPr>
-            <w:rStyle w:val="Hiperligao"/>
-            <w:rFonts w:cstheme="minorHAnsi"/>
-          </w:rPr>
-          <w:t>/</w:t>
-        </w:r>
-        <w:r>
-          <w:rPr>
-            <w:rStyle w:val="Hiperligao"/>
-            <w:rFonts w:cstheme="minorHAnsi"/>
-          </w:rPr>
-          <w:t>stackoverflow.com/questions/47485510/how-to-calculate-heuristic-value-in-a-algorithm</w:t>
+          <w:t>https://stackoverflow.com/questions/47485510/how-to-calculate-heuristic-value-in-a-algorithm</w:t>
         </w:r>
       </w:hyperlink>
       <w:r>
@@ -9029,11 +8709,31 @@
           <w:numId w:val="18"/>
         </w:numPr>
       </w:pPr>
+      <w:r>
+        <w:t xml:space="preserve">Tarjan, </w:t>
+      </w:r>
+      <w:hyperlink r:id="rId41" w:history="1">
+        <w:r>
+          <w:rPr>
+            <w:rStyle w:val="Hiperligao"/>
+          </w:rPr>
+          <w:t>https://www.geeksforgeeks.org/tarjan-algorithm-find-strongly-connected-components/</w:t>
+        </w:r>
+      </w:hyperlink>
+    </w:p>
+    <w:p>
+      <w:pPr>
+        <w:pStyle w:val="PargrafodaLista"/>
+        <w:numPr>
+          <w:ilvl w:val="0"/>
+          <w:numId w:val="18"/>
+        </w:numPr>
+      </w:pPr>
     </w:p>
     <w:sectPr>
-      <w:headerReference w:type="default" r:id="rId41"/>
-      <w:footerReference w:type="default" r:id="rId42"/>
-      <w:footerReference w:type="first" r:id="rId43"/>
+      <w:headerReference w:type="default" r:id="rId42"/>
+      <w:footerReference w:type="default" r:id="rId43"/>
+      <w:footerReference w:type="first" r:id="rId44"/>
       <w:pgSz w:w="11906" w:h="16838"/>
       <w:pgMar w:top="1417" w:right="1701" w:bottom="1417" w:left="1701" w:header="708" w:footer="708" w:gutter="0"/>
       <w:pgNumType w:start="0"/>

</xml_diff>

<commit_message>
Added Connectivity and NearestNeighbour
</commit_message>
<xml_diff>
--- a/Entrega_II/Meat Wagons.docx
+++ b/Entrega_II/Meat Wagons.docx
@@ -88,7 +88,6 @@
           <w:szCs w:val="96"/>
         </w:rPr>
       </w:pPr>
-      <w:proofErr w:type="spellStart"/>
       <w:r>
         <w:rPr>
           <w:rFonts w:asciiTheme="majorHAnsi" w:hAnsiTheme="majorHAnsi" w:cstheme="majorHAnsi"/>
@@ -99,7 +98,6 @@
         </w:rPr>
         <w:t>Meat</w:t>
       </w:r>
-      <w:proofErr w:type="spellEnd"/>
       <w:r>
         <w:rPr>
           <w:rFonts w:asciiTheme="majorHAnsi" w:hAnsiTheme="majorHAnsi" w:cstheme="majorHAnsi"/>
@@ -110,7 +108,6 @@
         </w:rPr>
         <w:t xml:space="preserve"> </w:t>
       </w:r>
-      <w:proofErr w:type="spellStart"/>
       <w:r>
         <w:rPr>
           <w:rFonts w:asciiTheme="majorHAnsi" w:hAnsiTheme="majorHAnsi" w:cstheme="majorHAnsi"/>
@@ -121,7 +118,6 @@
         </w:rPr>
         <w:t>Wagons</w:t>
       </w:r>
-      <w:proofErr w:type="spellEnd"/>
     </w:p>
     <w:p>
       <w:pPr>
@@ -3296,18 +3292,8 @@
           <w:sz w:val="26"/>
           <w:szCs w:val="26"/>
         </w:rPr>
-        <w:t xml:space="preserve">Leitura dos mapas provenientes do </w:t>
-      </w:r>
-      <w:proofErr w:type="spellStart"/>
-      <w:r>
-        <w:rPr>
-          <w:rFonts w:cstheme="minorHAnsi"/>
-          <w:sz w:val="26"/>
-          <w:szCs w:val="26"/>
-        </w:rPr>
-        <w:t>OpenStreetMaps</w:t>
-      </w:r>
-      <w:proofErr w:type="spellEnd"/>
+        <w:t>Leitura dos mapas provenientes do OpenStreetMap</w:t>
+      </w:r>
       <w:r>
         <w:rPr>
           <w:rFonts w:cstheme="minorHAnsi"/>
@@ -3364,25 +3350,7 @@
           <w:sz w:val="26"/>
           <w:szCs w:val="26"/>
         </w:rPr>
-        <w:t xml:space="preserve">Conversão dos dados de modo a possibilitar a utilização do </w:t>
-      </w:r>
-      <w:proofErr w:type="spellStart"/>
-      <w:r>
-        <w:rPr>
-          <w:rFonts w:cstheme="minorHAnsi"/>
-          <w:sz w:val="26"/>
-          <w:szCs w:val="26"/>
-        </w:rPr>
-        <w:t>GraphViewer</w:t>
-      </w:r>
-      <w:proofErr w:type="spellEnd"/>
-      <w:r>
-        <w:rPr>
-          <w:rFonts w:cstheme="minorHAnsi"/>
-          <w:sz w:val="26"/>
-          <w:szCs w:val="26"/>
-        </w:rPr>
-        <w:t>;</w:t>
+        <w:t>Conversão dos dados de modo a possibilitar a utilização do GraphViewer;</w:t>
       </w:r>
     </w:p>
     <w:p>
@@ -3465,25 +3433,7 @@
           <w:sz w:val="26"/>
           <w:szCs w:val="26"/>
         </w:rPr>
-        <w:t xml:space="preserve"> </w:t>
-      </w:r>
-      <w:proofErr w:type="spellStart"/>
-      <w:r>
-        <w:rPr>
-          <w:rFonts w:cstheme="minorHAnsi"/>
-          <w:sz w:val="26"/>
-          <w:szCs w:val="26"/>
-        </w:rPr>
-        <w:t>tags</w:t>
-      </w:r>
-      <w:proofErr w:type="spellEnd"/>
-      <w:r>
-        <w:rPr>
-          <w:rFonts w:cstheme="minorHAnsi"/>
-          <w:sz w:val="26"/>
-          <w:szCs w:val="26"/>
-        </w:rPr>
-        <w:t xml:space="preserve"> referentes a tribunais ou estabelecimentos prisionais;</w:t>
+        <w:t xml:space="preserve"> tags referentes a tribunais ou estabelecimentos prisionais;</w:t>
       </w:r>
     </w:p>
     <w:p>
@@ -3508,25 +3458,7 @@
           <w:sz w:val="26"/>
           <w:szCs w:val="26"/>
         </w:rPr>
-        <w:t xml:space="preserve">Distribuição da </w:t>
-      </w:r>
-      <w:proofErr w:type="spellStart"/>
-      <w:r>
-        <w:rPr>
-          <w:rFonts w:cstheme="minorHAnsi"/>
-          <w:sz w:val="26"/>
-          <w:szCs w:val="26"/>
-        </w:rPr>
-        <w:t>tag</w:t>
-      </w:r>
-      <w:proofErr w:type="spellEnd"/>
-      <w:r>
-        <w:rPr>
-          <w:rFonts w:cstheme="minorHAnsi"/>
-          <w:sz w:val="26"/>
-          <w:szCs w:val="26"/>
-        </w:rPr>
-        <w:t xml:space="preserve"> densidade populacional pelos vértices do grafo;</w:t>
+        <w:t>Distribuição da tag densidade populacional pelos vértices do grafo;</w:t>
       </w:r>
     </w:p>
     <w:p>
@@ -3645,21 +3577,7 @@
         <w:rPr>
           <w:rFonts w:cstheme="minorHAnsi"/>
         </w:rPr>
-        <w:t xml:space="preserve"> Lista de prisioneiros com destinos para o dia, sendo P(i) o </w:t>
-      </w:r>
-      <w:proofErr w:type="spellStart"/>
-      <w:r>
-        <w:rPr>
-          <w:rFonts w:cstheme="minorHAnsi"/>
-        </w:rPr>
-        <w:t>i-nésimo</w:t>
-      </w:r>
-      <w:proofErr w:type="spellEnd"/>
-      <w:r>
-        <w:rPr>
-          <w:rFonts w:cstheme="minorHAnsi"/>
-        </w:rPr>
-        <w:t xml:space="preserve"> elemento, cada um é caracterizado por:</w:t>
+        <w:t xml:space="preserve"> Lista de prisioneiros com destinos para o dia, sendo P(i) o i-nésimo elemento, cada um é caracterizado por:</w:t>
       </w:r>
     </w:p>
     <w:p>
@@ -3833,21 +3751,7 @@
         <w:rPr>
           <w:rFonts w:cstheme="minorHAnsi"/>
         </w:rPr>
-        <w:t xml:space="preserve"> da frota, sendo F(i) o </w:t>
-      </w:r>
-      <w:proofErr w:type="spellStart"/>
-      <w:r>
-        <w:rPr>
-          <w:rFonts w:cstheme="minorHAnsi"/>
-        </w:rPr>
-        <w:t>i-nésimo</w:t>
-      </w:r>
-      <w:proofErr w:type="spellEnd"/>
-      <w:r>
-        <w:rPr>
-          <w:rFonts w:cstheme="minorHAnsi"/>
-        </w:rPr>
-        <w:t xml:space="preserve"> elemento, cada um é caracterizado por:</w:t>
+        <w:t xml:space="preserve"> da frota, sendo F(i) o i-nésimo elemento, cada um é caracterizado por:</w:t>
       </w:r>
     </w:p>
     <w:p>
@@ -3927,7 +3831,6 @@
           <w:rFonts w:cstheme="minorHAnsi"/>
         </w:rPr>
       </w:pPr>
-      <w:proofErr w:type="spellStart"/>
       <w:r>
         <w:rPr>
           <w:rFonts w:cstheme="minorHAnsi"/>
@@ -3936,7 +3839,6 @@
         </w:rPr>
         <w:t>cap</w:t>
       </w:r>
-      <w:proofErr w:type="spellEnd"/>
       <w:r>
         <w:rPr>
           <w:rFonts w:cstheme="minorHAnsi"/>
@@ -3973,7 +3875,6 @@
           <w:rFonts w:cstheme="minorHAnsi"/>
         </w:rPr>
       </w:pPr>
-      <w:proofErr w:type="spellStart"/>
       <w:r>
         <w:rPr>
           <w:rFonts w:cstheme="minorHAnsi"/>
@@ -3982,7 +3883,6 @@
         </w:rPr>
         <w:t>Gi</w:t>
       </w:r>
-      <w:proofErr w:type="spellEnd"/>
       <w:r>
         <w:rPr>
           <w:rFonts w:cstheme="minorHAnsi"/>
@@ -4129,7 +4029,6 @@
           <w:rFonts w:cstheme="minorHAnsi"/>
         </w:rPr>
       </w:pPr>
-      <w:proofErr w:type="spellStart"/>
       <w:r>
         <w:rPr>
           <w:rFonts w:cstheme="minorHAnsi"/>
@@ -4146,7 +4045,6 @@
         </w:rPr>
         <w:t>ag</w:t>
       </w:r>
-      <w:proofErr w:type="spellEnd"/>
       <w:r>
         <w:rPr>
           <w:rFonts w:cstheme="minorHAnsi"/>
@@ -4209,7 +4107,6 @@
           <w:rFonts w:cstheme="minorHAnsi"/>
         </w:rPr>
       </w:pPr>
-      <w:proofErr w:type="spellStart"/>
       <w:r>
         <w:rPr>
           <w:rFonts w:cstheme="minorHAnsi"/>
@@ -4224,16 +4121,7 @@
           <w:b/>
           <w:bCs/>
         </w:rPr>
-        <w:t>dj</w:t>
-      </w:r>
-      <w:proofErr w:type="spellEnd"/>
-      <w:r>
-        <w:rPr>
-          <w:rFonts w:cstheme="minorHAnsi"/>
-          <w:b/>
-          <w:bCs/>
-        </w:rPr>
-        <w:t xml:space="preserve"> </w:t>
+        <w:t xml:space="preserve">dj </w:t>
       </w:r>
       <w:r>
         <w:rPr>
@@ -4428,7 +4316,6 @@
           <w:rFonts w:cstheme="minorHAnsi"/>
         </w:rPr>
       </w:pPr>
-      <w:proofErr w:type="spellStart"/>
       <w:r>
         <w:rPr>
           <w:rFonts w:cstheme="minorHAnsi"/>
@@ -4437,7 +4324,6 @@
         </w:rPr>
         <w:t>dest</w:t>
       </w:r>
-      <w:proofErr w:type="spellEnd"/>
       <w:r>
         <w:rPr>
           <w:rFonts w:cstheme="minorHAnsi"/>
@@ -4701,52 +4587,22 @@
           <w:rFonts w:cstheme="minorHAnsi"/>
         </w:rPr>
       </w:pPr>
-      <w:proofErr w:type="spellStart"/>
-      <w:r>
-        <w:rPr>
-          <w:rFonts w:cstheme="minorHAnsi"/>
-          <w:b/>
-          <w:bCs/>
-        </w:rPr>
-        <w:t>Gf</w:t>
-      </w:r>
-      <w:proofErr w:type="spellEnd"/>
-      <w:r>
-        <w:rPr>
-          <w:rFonts w:cstheme="minorHAnsi"/>
-          <w:b/>
-          <w:bCs/>
-        </w:rPr>
-        <w:t xml:space="preserve"> = (</w:t>
-      </w:r>
-      <w:proofErr w:type="spellStart"/>
-      <w:r>
-        <w:rPr>
-          <w:rFonts w:cstheme="minorHAnsi"/>
-          <w:b/>
-          <w:bCs/>
-        </w:rPr>
-        <w:t>Vf</w:t>
-      </w:r>
-      <w:proofErr w:type="spellEnd"/>
-      <w:r>
-        <w:rPr>
-          <w:rFonts w:cstheme="minorHAnsi"/>
-          <w:b/>
-          <w:bCs/>
-        </w:rPr>
-        <w:t xml:space="preserve">, </w:t>
-      </w:r>
-      <w:proofErr w:type="spellStart"/>
-      <w:r>
-        <w:rPr>
-          <w:rFonts w:cstheme="minorHAnsi"/>
-          <w:b/>
-          <w:bCs/>
-        </w:rPr>
-        <w:t>Ef</w:t>
-      </w:r>
-      <w:proofErr w:type="spellEnd"/>
+      <w:r>
+        <w:rPr>
+          <w:rFonts w:cstheme="minorHAnsi"/>
+          <w:b/>
+          <w:bCs/>
+        </w:rPr>
+        <w:t>Gf = (</w:t>
+      </w:r>
+      <w:r>
+        <w:rPr>
+          <w:rFonts w:cstheme="minorHAnsi"/>
+          <w:b/>
+          <w:bCs/>
+        </w:rPr>
+        <w:t>Vf, Ef</w:t>
+      </w:r>
       <w:r>
         <w:rPr>
           <w:rFonts w:cstheme="minorHAnsi"/>
@@ -4797,35 +4653,7 @@
         <w:rPr>
           <w:rFonts w:cstheme="minorHAnsi"/>
         </w:rPr>
-        <w:t xml:space="preserve">esado, tendo </w:t>
-      </w:r>
-      <w:proofErr w:type="spellStart"/>
-      <w:r>
-        <w:rPr>
-          <w:rFonts w:cstheme="minorHAnsi"/>
-        </w:rPr>
-        <w:t>Vf</w:t>
-      </w:r>
-      <w:proofErr w:type="spellEnd"/>
-      <w:r>
-        <w:rPr>
-          <w:rFonts w:cstheme="minorHAnsi"/>
-        </w:rPr>
-        <w:t xml:space="preserve"> e </w:t>
-      </w:r>
-      <w:proofErr w:type="spellStart"/>
-      <w:r>
-        <w:rPr>
-          <w:rFonts w:cstheme="minorHAnsi"/>
-        </w:rPr>
-        <w:t>Ef</w:t>
-      </w:r>
-      <w:proofErr w:type="spellEnd"/>
-      <w:r>
-        <w:rPr>
-          <w:rFonts w:cstheme="minorHAnsi"/>
-        </w:rPr>
-        <w:t xml:space="preserve"> os mesmos atributos que Vi e Ei.</w:t>
+        <w:t>esado, tendo Vf e Ef os mesmos atributos que Vi e Ei.</w:t>
       </w:r>
     </w:p>
     <w:p>
@@ -4845,7 +4673,6 @@
           <w:rFonts w:cstheme="minorHAnsi"/>
         </w:rPr>
       </w:pPr>
-      <w:proofErr w:type="spellStart"/>
       <w:r>
         <w:rPr>
           <w:rFonts w:cstheme="minorHAnsi"/>
@@ -4854,7 +4681,6 @@
         </w:rPr>
         <w:t>Ff</w:t>
       </w:r>
-      <w:proofErr w:type="spellEnd"/>
       <w:r>
         <w:rPr>
           <w:rFonts w:cstheme="minorHAnsi"/>
@@ -4867,35 +4693,7 @@
         <w:rPr>
           <w:rFonts w:cstheme="minorHAnsi"/>
         </w:rPr>
-        <w:t xml:space="preserve"> Lista ordenada de todos os veículos usados, sendo </w:t>
-      </w:r>
-      <w:proofErr w:type="spellStart"/>
-      <w:r>
-        <w:rPr>
-          <w:rFonts w:cstheme="minorHAnsi"/>
-        </w:rPr>
-        <w:t>Ff</w:t>
-      </w:r>
-      <w:proofErr w:type="spellEnd"/>
-      <w:r>
-        <w:rPr>
-          <w:rFonts w:cstheme="minorHAnsi"/>
-        </w:rPr>
-        <w:t xml:space="preserve">(i) o seu </w:t>
-      </w:r>
-      <w:proofErr w:type="spellStart"/>
-      <w:r>
-        <w:rPr>
-          <w:rFonts w:cstheme="minorHAnsi"/>
-        </w:rPr>
-        <w:t>i‐nésimo</w:t>
-      </w:r>
-      <w:proofErr w:type="spellEnd"/>
-      <w:r>
-        <w:rPr>
-          <w:rFonts w:cstheme="minorHAnsi"/>
-        </w:rPr>
-        <w:t xml:space="preserve"> elemento.</w:t>
+        <w:t xml:space="preserve"> Lista ordenada de todos os veículos usados, sendo Ff(i) o seu i‐nésimo elemento.</w:t>
       </w:r>
       <w:r>
         <w:rPr>
@@ -5075,47 +4873,19 @@
         <w:rPr>
           <w:rFonts w:cstheme="minorHAnsi"/>
         </w:rPr>
-        <w:t xml:space="preserve">ncia ordenada (com repetidos) de arestas a visitar, sendo </w:t>
-      </w:r>
-      <w:proofErr w:type="spellStart"/>
-      <w:r>
-        <w:rPr>
-          <w:rFonts w:cstheme="minorHAnsi"/>
-        </w:rPr>
-        <w:t>ej</w:t>
-      </w:r>
-      <w:proofErr w:type="spellEnd"/>
-      <w:r>
-        <w:rPr>
-          <w:rFonts w:cstheme="minorHAnsi"/>
-        </w:rPr>
-        <w:t xml:space="preserve"> o seu j</w:t>
+        <w:t>ncia ordenada (com repetidos) de arestas a visitar, sendo ej o seu j</w:t>
       </w:r>
       <w:r>
         <w:rPr>
           <w:rFonts w:ascii="Calibri" w:hAnsi="Calibri" w:cs="Calibri"/>
         </w:rPr>
-        <w:t>‐</w:t>
-      </w:r>
-      <w:proofErr w:type="spellStart"/>
-      <w:r>
-        <w:rPr>
-          <w:rFonts w:ascii="Calibri" w:hAnsi="Calibri" w:cs="Calibri"/>
-        </w:rPr>
-        <w:t>é</w:t>
-      </w:r>
-      <w:r>
-        <w:rPr>
-          <w:rFonts w:cstheme="minorHAnsi"/>
-        </w:rPr>
-        <w:t>simo</w:t>
-      </w:r>
-      <w:proofErr w:type="spellEnd"/>
-      <w:r>
-        <w:rPr>
-          <w:rFonts w:cstheme="minorHAnsi"/>
-        </w:rPr>
-        <w:t xml:space="preserve"> elemento</w:t>
+        <w:t>‐é</w:t>
+      </w:r>
+      <w:r>
+        <w:rPr>
+          <w:rFonts w:cstheme="minorHAnsi"/>
+        </w:rPr>
+        <w:t>simo elemento</w:t>
       </w:r>
     </w:p>
     <w:p>
@@ -5275,23 +5045,13 @@
         </w:rPr>
         <w:t xml:space="preserve">, </w:t>
       </w:r>
-      <w:proofErr w:type="spellStart"/>
-      <w:r>
-        <w:rPr>
-          <w:rFonts w:cstheme="minorHAnsi"/>
-          <w:b/>
-          <w:bCs/>
-        </w:rPr>
-        <w:t>cap</w:t>
-      </w:r>
-      <w:proofErr w:type="spellEnd"/>
-      <w:r>
-        <w:rPr>
-          <w:rFonts w:cstheme="minorHAnsi"/>
-          <w:b/>
-          <w:bCs/>
-        </w:rPr>
-        <w:t>(</w:t>
+      <w:r>
+        <w:rPr>
+          <w:rFonts w:cstheme="minorHAnsi"/>
+          <w:b/>
+          <w:bCs/>
+        </w:rPr>
+        <w:t>cap(</w:t>
       </w:r>
       <w:r>
         <w:rPr>
@@ -5359,25 +5119,7 @@
           <w:b/>
           <w:bCs/>
         </w:rPr>
-        <w:t xml:space="preserve"> Vi, </w:t>
-      </w:r>
-      <w:proofErr w:type="spellStart"/>
-      <w:r>
-        <w:rPr>
-          <w:rFonts w:cstheme="minorHAnsi"/>
-          <w:b/>
-          <w:bCs/>
-        </w:rPr>
-        <w:t>tag</w:t>
-      </w:r>
-      <w:proofErr w:type="spellEnd"/>
-      <w:r>
-        <w:rPr>
-          <w:rFonts w:cstheme="minorHAnsi"/>
-          <w:b/>
-          <w:bCs/>
-        </w:rPr>
-        <w:t xml:space="preserve"> </w:t>
+        <w:t xml:space="preserve"> Vi, tag </w:t>
       </w:r>
       <w:r>
         <w:rPr>
@@ -5515,16 +5257,8 @@
         <w:rPr>
           <w:rFonts w:cstheme="minorHAnsi"/>
         </w:rPr>
-        <w:t xml:space="preserve">, e deve ser utilizável pelo elemento da frota. Senão, não é incluída no grafo </w:t>
-      </w:r>
-      <w:proofErr w:type="spellStart"/>
-      <w:r>
-        <w:rPr>
-          <w:rFonts w:cstheme="minorHAnsi"/>
-        </w:rPr>
-        <w:t>Gi</w:t>
-      </w:r>
-      <w:proofErr w:type="spellEnd"/>
+        <w:t>, e deve ser utilizável pelo elemento da frota. Senão, não é incluída no grafo Gi</w:t>
+      </w:r>
     </w:p>
     <w:p>
       <w:pPr>
@@ -5587,21 +5321,7 @@
         <w:rPr>
           <w:rFonts w:cstheme="minorHAnsi"/>
         </w:rPr>
-        <w:t xml:space="preserve">No grafo </w:t>
-      </w:r>
-      <w:proofErr w:type="spellStart"/>
-      <w:r>
-        <w:rPr>
-          <w:rFonts w:cstheme="minorHAnsi"/>
-        </w:rPr>
-        <w:t>Gf</w:t>
-      </w:r>
-      <w:proofErr w:type="spellEnd"/>
-      <w:r>
-        <w:rPr>
-          <w:rFonts w:cstheme="minorHAnsi"/>
-        </w:rPr>
-        <w:t>:</w:t>
+        <w:t>No grafo Gf:</w:t>
       </w:r>
     </w:p>
     <w:p>
@@ -5631,25 +5351,7 @@
           <w:b/>
           <w:bCs/>
         </w:rPr>
-        <w:t xml:space="preserve"> </w:t>
-      </w:r>
-      <w:proofErr w:type="spellStart"/>
-      <w:r>
-        <w:rPr>
-          <w:rFonts w:cstheme="minorHAnsi"/>
-          <w:b/>
-          <w:bCs/>
-        </w:rPr>
-        <w:t>vf</w:t>
-      </w:r>
-      <w:proofErr w:type="spellEnd"/>
-      <w:r>
-        <w:rPr>
-          <w:rFonts w:cstheme="minorHAnsi"/>
-          <w:b/>
-          <w:bCs/>
-        </w:rPr>
-        <w:t xml:space="preserve"> </w:t>
+        <w:t xml:space="preserve"> vf </w:t>
       </w:r>
       <w:r>
         <w:rPr>
@@ -5665,25 +5367,7 @@
           <w:b/>
           <w:bCs/>
         </w:rPr>
-        <w:t xml:space="preserve"> </w:t>
-      </w:r>
-      <w:proofErr w:type="spellStart"/>
-      <w:r>
-        <w:rPr>
-          <w:rFonts w:cstheme="minorHAnsi"/>
-          <w:b/>
-          <w:bCs/>
-        </w:rPr>
-        <w:t>Vf</w:t>
-      </w:r>
-      <w:proofErr w:type="spellEnd"/>
-      <w:r>
-        <w:rPr>
-          <w:rFonts w:cstheme="minorHAnsi"/>
-          <w:b/>
-          <w:bCs/>
-        </w:rPr>
-        <w:t xml:space="preserve">, </w:t>
+        <w:t xml:space="preserve"> Vf, </w:t>
       </w:r>
       <w:r>
         <w:rPr>
@@ -5721,21 +5405,7 @@
         <w:rPr>
           <w:rFonts w:cstheme="minorHAnsi"/>
         </w:rPr>
-        <w:t xml:space="preserve"> tal que vi e </w:t>
-      </w:r>
-      <w:proofErr w:type="spellStart"/>
-      <w:r>
-        <w:rPr>
-          <w:rFonts w:cstheme="minorHAnsi"/>
-        </w:rPr>
-        <w:t>vf</w:t>
-      </w:r>
-      <w:proofErr w:type="spellEnd"/>
-      <w:r>
-        <w:rPr>
-          <w:rFonts w:cstheme="minorHAnsi"/>
-        </w:rPr>
-        <w:t xml:space="preserve"> t</w:t>
+        <w:t xml:space="preserve"> tal que vi e vf t</w:t>
       </w:r>
       <w:r>
         <w:rPr>
@@ -5777,25 +5447,7 @@
           <w:b/>
           <w:bCs/>
         </w:rPr>
-        <w:t xml:space="preserve"> </w:t>
-      </w:r>
-      <w:proofErr w:type="spellStart"/>
-      <w:r>
-        <w:rPr>
-          <w:rFonts w:cstheme="minorHAnsi"/>
-          <w:b/>
-          <w:bCs/>
-        </w:rPr>
-        <w:t>ef</w:t>
-      </w:r>
-      <w:proofErr w:type="spellEnd"/>
-      <w:r>
-        <w:rPr>
-          <w:rFonts w:cstheme="minorHAnsi"/>
-          <w:b/>
-          <w:bCs/>
-        </w:rPr>
-        <w:t xml:space="preserve"> </w:t>
+        <w:t xml:space="preserve"> ef </w:t>
       </w:r>
       <w:r>
         <w:rPr>
@@ -5811,25 +5463,7 @@
           <w:b/>
           <w:bCs/>
         </w:rPr>
-        <w:t xml:space="preserve"> </w:t>
-      </w:r>
-      <w:proofErr w:type="spellStart"/>
-      <w:r>
-        <w:rPr>
-          <w:rFonts w:cstheme="minorHAnsi"/>
-          <w:b/>
-          <w:bCs/>
-        </w:rPr>
-        <w:t>Ef</w:t>
-      </w:r>
-      <w:proofErr w:type="spellEnd"/>
-      <w:r>
-        <w:rPr>
-          <w:rFonts w:cstheme="minorHAnsi"/>
-          <w:b/>
-          <w:bCs/>
-        </w:rPr>
-        <w:t xml:space="preserve">, </w:t>
+        <w:t xml:space="preserve"> Ef, </w:t>
       </w:r>
       <w:r>
         <w:rPr>
@@ -5867,21 +5501,7 @@
         <w:rPr>
           <w:rFonts w:cstheme="minorHAnsi"/>
         </w:rPr>
-        <w:t xml:space="preserve"> tal que ei e </w:t>
-      </w:r>
-      <w:proofErr w:type="spellStart"/>
-      <w:r>
-        <w:rPr>
-          <w:rFonts w:cstheme="minorHAnsi"/>
-        </w:rPr>
-        <w:t>ef</w:t>
-      </w:r>
-      <w:proofErr w:type="spellEnd"/>
-      <w:r>
-        <w:rPr>
-          <w:rFonts w:cstheme="minorHAnsi"/>
-        </w:rPr>
-        <w:t xml:space="preserve"> t</w:t>
+        <w:t xml:space="preserve"> tal que ei e ef t</w:t>
       </w:r>
       <w:r>
         <w:rPr>
@@ -6086,21 +5706,7 @@
         <w:rPr>
           <w:rFonts w:cstheme="minorHAnsi"/>
         </w:rPr>
-        <w:t>h = |</w:t>
-      </w:r>
-      <w:proofErr w:type="spellStart"/>
-      <w:r>
-        <w:rPr>
-          <w:rFonts w:cstheme="minorHAnsi"/>
-        </w:rPr>
-        <w:t>Ff</w:t>
-      </w:r>
-      <w:proofErr w:type="spellEnd"/>
-      <w:r>
-        <w:rPr>
-          <w:rFonts w:cstheme="minorHAnsi"/>
-        </w:rPr>
-        <w:t>|</w:t>
+        <w:t>h = |Ff|</w:t>
       </w:r>
       <w:r>
         <w:rPr>
@@ -6243,35 +5849,7 @@
         <w:rPr>
           <w:rFonts w:cstheme="minorHAnsi"/>
         </w:rPr>
-        <w:t xml:space="preserve">Serão utilizados os ficheiros de nodes e </w:t>
-      </w:r>
-      <w:proofErr w:type="spellStart"/>
-      <w:r>
-        <w:rPr>
-          <w:rFonts w:cstheme="minorHAnsi"/>
-        </w:rPr>
-        <w:t>edges</w:t>
-      </w:r>
-      <w:proofErr w:type="spellEnd"/>
-      <w:r>
-        <w:rPr>
-          <w:rFonts w:cstheme="minorHAnsi"/>
-        </w:rPr>
-        <w:t xml:space="preserve"> fornecidos pelos professores. A informação lida dos ficheiros será guardada num grafo G. Será criada uma </w:t>
-      </w:r>
-      <w:proofErr w:type="spellStart"/>
-      <w:r>
-        <w:rPr>
-          <w:rFonts w:cstheme="minorHAnsi"/>
-        </w:rPr>
-        <w:t>tag</w:t>
-      </w:r>
-      <w:proofErr w:type="spellEnd"/>
-      <w:r>
-        <w:rPr>
-          <w:rFonts w:cstheme="minorHAnsi"/>
-        </w:rPr>
-        <w:t xml:space="preserve"> para cada tipo de edifício de interesse (prisões, esquadras e tribunais) de forma a facilitar a identificação dos pontos de interesse.</w:t>
+        <w:t>Serão utilizados os ficheiros de nodes e edges fornecidos pelos professores. A informação lida dos ficheiros será guardada num grafo G. Será criada uma tag para cada tipo de edifício de interesse (prisões, esquadras e tribunais) de forma a facilitar a identificação dos pontos de interesse.</w:t>
       </w:r>
     </w:p>
     <w:p>
@@ -6564,20 +6142,9 @@
           <w:bCs/>
           <w:color w:val="auto"/>
         </w:rPr>
-        <w:t xml:space="preserve">3. Criação de </w:t>
-      </w:r>
-      <w:proofErr w:type="spellStart"/>
-      <w:r>
-        <w:rPr>
-          <w:rFonts w:asciiTheme="minorHAnsi" w:hAnsiTheme="minorHAnsi" w:cstheme="minorHAnsi"/>
-          <w:b/>
-          <w:bCs/>
-          <w:color w:val="auto"/>
-        </w:rPr>
-        <w:t>POI's</w:t>
+        <w:t>3. Criação de POI's</w:t>
       </w:r>
       <w:bookmarkEnd w:id="18"/>
-      <w:proofErr w:type="spellEnd"/>
     </w:p>
     <w:p>
       <w:pPr>
@@ -6591,37 +6158,8 @@
         <w:rPr>
           <w:rFonts w:cstheme="minorHAnsi"/>
         </w:rPr>
-        <w:t xml:space="preserve">Após a leitura dos ficheiros com os nodes e </w:t>
-      </w:r>
-      <w:proofErr w:type="spellStart"/>
-      <w:r>
-        <w:rPr>
-          <w:rFonts w:cstheme="minorHAnsi"/>
-        </w:rPr>
-        <w:t>edges</w:t>
-      </w:r>
-      <w:proofErr w:type="spellEnd"/>
-      <w:r>
-        <w:rPr>
-          <w:rFonts w:cstheme="minorHAnsi"/>
-        </w:rPr>
-        <w:t xml:space="preserve">, serão lidos os ficheiros das </w:t>
-      </w:r>
-      <w:proofErr w:type="spellStart"/>
-      <w:r>
-        <w:rPr>
-          <w:rFonts w:cstheme="minorHAnsi"/>
-        </w:rPr>
-        <w:t>tags</w:t>
-      </w:r>
-      <w:proofErr w:type="spellEnd"/>
-      <w:r>
-        <w:rPr>
-          <w:rFonts w:cstheme="minorHAnsi"/>
-        </w:rPr>
-        <w:t xml:space="preserve"> de forma a identificar os pontos de interesse, alterando, para esse node, a sua variável </w:t>
-      </w:r>
-      <w:proofErr w:type="spellStart"/>
+        <w:t xml:space="preserve">Após a leitura dos ficheiros com os nodes e edges, serão lidos os ficheiros das tags de forma a identificar os pontos de interesse, alterando, para esse node, a sua variável </w:t>
+      </w:r>
       <w:r>
         <w:rPr>
           <w:rFonts w:cstheme="minorHAnsi"/>
@@ -6630,7 +6168,6 @@
         </w:rPr>
         <w:t>tag</w:t>
       </w:r>
-      <w:proofErr w:type="spellEnd"/>
       <w:r>
         <w:rPr>
           <w:rFonts w:cstheme="minorHAnsi"/>
@@ -6659,35 +6196,7 @@
         <w:rPr>
           <w:rFonts w:cstheme="minorHAnsi"/>
         </w:rPr>
-        <w:t xml:space="preserve">No ficheiro de </w:t>
-      </w:r>
-      <w:proofErr w:type="spellStart"/>
-      <w:r>
-        <w:rPr>
-          <w:rFonts w:cstheme="minorHAnsi"/>
-        </w:rPr>
-        <w:t>tags</w:t>
-      </w:r>
-      <w:proofErr w:type="spellEnd"/>
-      <w:r>
-        <w:rPr>
-          <w:rFonts w:cstheme="minorHAnsi"/>
-        </w:rPr>
-        <w:t xml:space="preserve"> disponibilizado não existem </w:t>
-      </w:r>
-      <w:proofErr w:type="spellStart"/>
-      <w:r>
-        <w:rPr>
-          <w:rFonts w:cstheme="minorHAnsi"/>
-        </w:rPr>
-        <w:t>tags</w:t>
-      </w:r>
-      <w:proofErr w:type="spellEnd"/>
-      <w:r>
-        <w:rPr>
-          <w:rFonts w:cstheme="minorHAnsi"/>
-        </w:rPr>
-        <w:t xml:space="preserve"> referentes ao nosso tema, tendo isso em mente, será necessário obter os nós referentes a prisões, tribunais e esquadras.</w:t>
+        <w:t>No ficheiro de tags disponibilizado não existem tags referentes ao nosso tema, tendo isso em mente, será necessário obter os nós referentes a prisões, tribunais e esquadras.</w:t>
       </w:r>
     </w:p>
     <w:p>
@@ -6717,35 +6226,7 @@
         <w:rPr>
           <w:rFonts w:cstheme="minorHAnsi"/>
         </w:rPr>
-        <w:t xml:space="preserve">. Esta ferramenta permite o acesso à informação do </w:t>
-      </w:r>
-      <w:proofErr w:type="spellStart"/>
-      <w:r>
-        <w:rPr>
-          <w:rFonts w:cstheme="minorHAnsi"/>
-        </w:rPr>
-        <w:t>OpenStreetMap</w:t>
-      </w:r>
-      <w:proofErr w:type="spellEnd"/>
-      <w:r>
-        <w:rPr>
-          <w:rFonts w:cstheme="minorHAnsi"/>
-        </w:rPr>
-        <w:t xml:space="preserve"> em formato </w:t>
-      </w:r>
-      <w:proofErr w:type="spellStart"/>
-      <w:r>
-        <w:rPr>
-          <w:rFonts w:cstheme="minorHAnsi"/>
-        </w:rPr>
-        <w:t>json</w:t>
-      </w:r>
-      <w:proofErr w:type="spellEnd"/>
-      <w:r>
-        <w:rPr>
-          <w:rFonts w:cstheme="minorHAnsi"/>
-        </w:rPr>
-        <w:t>.</w:t>
+        <w:t>. Esta ferramenta permite o acesso à informação do OpenStreetMap em formato json.</w:t>
       </w:r>
     </w:p>
     <w:p>
@@ -6775,21 +6256,19 @@
           <w:rFonts w:cstheme="minorHAnsi"/>
         </w:rPr>
         <w:lastRenderedPageBreak/>
-        <w:t xml:space="preserve">Foram utilizadas as seguintes </w:t>
-      </w:r>
-      <w:proofErr w:type="spellStart"/>
-      <w:r>
-        <w:rPr>
-          <w:rFonts w:cstheme="minorHAnsi"/>
-        </w:rPr>
-        <w:t>querys</w:t>
-      </w:r>
-      <w:proofErr w:type="spellEnd"/>
-      <w:r>
-        <w:rPr>
-          <w:rFonts w:cstheme="minorHAnsi"/>
-        </w:rPr>
-        <w:t xml:space="preserve"> para esse acesso:</w:t>
+        <w:t>Foram utilizadas as seguintes quer</w:t>
+      </w:r>
+      <w:r>
+        <w:rPr>
+          <w:rFonts w:cstheme="minorHAnsi"/>
+        </w:rPr>
+        <w:t>ie</w:t>
+      </w:r>
+      <w:r>
+        <w:rPr>
+          <w:rFonts w:cstheme="minorHAnsi"/>
+        </w:rPr>
+        <w:t>s para esse acesso:</w:t>
       </w:r>
     </w:p>
     <w:p>
@@ -6848,7 +6327,7 @@
           <v:shape id="_x0000_i1025" type="#_x0000_t75" style="width:425.25pt;height:81pt" o:ole="">
             <v:imagedata r:id="rId13" o:title="" cropbottom="13493f"/>
           </v:shape>
-          <o:OLEObject Type="Embed" ProgID="Word.OpenDocumentText.12" ShapeID="_x0000_i1025" DrawAspect="Content" ObjectID="_1651854293" r:id="rId14"/>
+          <o:OLEObject Type="Embed" ProgID="Word.OpenDocumentText.12" ShapeID="_x0000_i1025" DrawAspect="Content" ObjectID="_1651866477" r:id="rId14"/>
         </w:object>
       </w:r>
     </w:p>
@@ -6893,7 +6372,7 @@
           <v:shape id="_x0000_i1026" type="#_x0000_t75" style="width:425.25pt;height:78.75pt" o:ole="">
             <v:imagedata r:id="rId15" o:title="" cropbottom="14938f"/>
           </v:shape>
-          <o:OLEObject Type="Embed" ProgID="Word.OpenDocumentText.12" ShapeID="_x0000_i1026" DrawAspect="Content" ObjectID="_1651854294" r:id="rId16"/>
+          <o:OLEObject Type="Embed" ProgID="Word.OpenDocumentText.12" ShapeID="_x0000_i1026" DrawAspect="Content" ObjectID="_1651866478" r:id="rId16"/>
         </w:object>
       </w:r>
       <w:r>
@@ -6927,7 +6406,7 @@
           <v:shape id="_x0000_i1027" type="#_x0000_t75" style="width:425.25pt;height:78pt" o:ole="">
             <v:imagedata r:id="rId17" o:title="" cropbottom="15420f"/>
           </v:shape>
-          <o:OLEObject Type="Embed" ProgID="Word.OpenDocumentText.12" ShapeID="_x0000_i1027" DrawAspect="Content" ObjectID="_1651854295" r:id="rId18"/>
+          <o:OLEObject Type="Embed" ProgID="Word.OpenDocumentText.12" ShapeID="_x0000_i1027" DrawAspect="Content" ObjectID="_1651866479" r:id="rId18"/>
         </w:object>
       </w:r>
     </w:p>
@@ -6954,63 +6433,7 @@
         <w:rPr>
           <w:rFonts w:cstheme="minorHAnsi"/>
         </w:rPr>
-        <w:t xml:space="preserve">Após obter os ficheiros </w:t>
-      </w:r>
-      <w:proofErr w:type="spellStart"/>
-      <w:r>
-        <w:rPr>
-          <w:rFonts w:cstheme="minorHAnsi"/>
-        </w:rPr>
-        <w:t>json</w:t>
-      </w:r>
-      <w:proofErr w:type="spellEnd"/>
-      <w:r>
-        <w:rPr>
-          <w:rFonts w:cstheme="minorHAnsi"/>
-        </w:rPr>
-        <w:t xml:space="preserve"> com a informação pretendida, será necessário fazer um script (será feito em </w:t>
-      </w:r>
-      <w:proofErr w:type="spellStart"/>
-      <w:r>
-        <w:rPr>
-          <w:rFonts w:cstheme="minorHAnsi"/>
-        </w:rPr>
-        <w:t>python</w:t>
-      </w:r>
-      <w:proofErr w:type="spellEnd"/>
-      <w:r>
-        <w:rPr>
-          <w:rFonts w:cstheme="minorHAnsi"/>
-        </w:rPr>
-        <w:t xml:space="preserve"> devido à maior facilidade com o tratamento de dados) com o objetivo de filtrar a informação e obter apenas os </w:t>
-      </w:r>
-      <w:proofErr w:type="spellStart"/>
-      <w:r>
-        <w:rPr>
-          <w:rFonts w:cstheme="minorHAnsi"/>
-        </w:rPr>
-        <w:t>ID's</w:t>
-      </w:r>
-      <w:proofErr w:type="spellEnd"/>
-      <w:r>
-        <w:rPr>
-          <w:rFonts w:cstheme="minorHAnsi"/>
-        </w:rPr>
-        <w:t xml:space="preserve"> dos nodes que correspondem aos </w:t>
-      </w:r>
-      <w:proofErr w:type="spellStart"/>
-      <w:r>
-        <w:rPr>
-          <w:rFonts w:cstheme="minorHAnsi"/>
-        </w:rPr>
-        <w:t>POI's</w:t>
-      </w:r>
-      <w:proofErr w:type="spellEnd"/>
-      <w:r>
-        <w:rPr>
-          <w:rFonts w:cstheme="minorHAnsi"/>
-        </w:rPr>
-        <w:t xml:space="preserve">. O seguinte </w:t>
+        <w:t xml:space="preserve">Após obter os ficheiros json com a informação pretendida, será necessário fazer um script (será feito em python devido à maior facilidade com o tratamento de dados) com o objetivo de filtrar a informação e obter apenas os ID's dos nodes que correspondem aos POI's. O seguinte </w:t>
       </w:r>
       <w:r>
         <w:rPr>
@@ -7040,7 +6463,7 @@
           <v:shape id="_x0000_i1028" type="#_x0000_t75" style="width:391.5pt;height:324pt" o:ole="">
             <v:imagedata r:id="rId19" o:title="" cropbottom="4512f" cropright="10617f"/>
           </v:shape>
-          <o:OLEObject Type="Embed" ProgID="Word.OpenDocumentText.12" ShapeID="_x0000_i1028" DrawAspect="Content" ObjectID="_1651854296" r:id="rId20"/>
+          <o:OLEObject Type="Embed" ProgID="Word.OpenDocumentText.12" ShapeID="_x0000_i1028" DrawAspect="Content" ObjectID="_1651866480" r:id="rId20"/>
         </w:object>
       </w:r>
     </w:p>
@@ -7069,21 +6492,7 @@
         <w:rPr>
           <w:rFonts w:cstheme="minorHAnsi"/>
         </w:rPr>
-        <w:t xml:space="preserve"> um conjunto de ficheiros de </w:t>
-      </w:r>
-      <w:proofErr w:type="spellStart"/>
-      <w:r>
-        <w:rPr>
-          <w:rFonts w:cstheme="minorHAnsi"/>
-        </w:rPr>
-        <w:t>tags</w:t>
-      </w:r>
-      <w:proofErr w:type="spellEnd"/>
-      <w:r>
-        <w:rPr>
-          <w:rFonts w:cstheme="minorHAnsi"/>
-        </w:rPr>
-        <w:t xml:space="preserve"> (um para cada cidade) com o conjunto de nodes </w:t>
+        <w:t xml:space="preserve"> um conjunto de ficheiros de tags (um para cada cidade) com o conjunto de nodes </w:t>
       </w:r>
       <w:r>
         <w:rPr>
@@ -7095,35 +6504,7 @@
         <w:rPr>
           <w:rFonts w:cstheme="minorHAnsi"/>
         </w:rPr>
-        <w:t xml:space="preserve"> a cada uma das </w:t>
-      </w:r>
-      <w:proofErr w:type="spellStart"/>
-      <w:r>
-        <w:rPr>
-          <w:rFonts w:cstheme="minorHAnsi"/>
-        </w:rPr>
-        <w:t>tags</w:t>
-      </w:r>
-      <w:proofErr w:type="spellEnd"/>
-      <w:r>
-        <w:rPr>
-          <w:rFonts w:cstheme="minorHAnsi"/>
-        </w:rPr>
-        <w:t xml:space="preserve"> necessárias para o nosso trabalho. Estes ficheiros permitirão a identificação dos </w:t>
-      </w:r>
-      <w:proofErr w:type="spellStart"/>
-      <w:r>
-        <w:rPr>
-          <w:rFonts w:cstheme="minorHAnsi"/>
-        </w:rPr>
-        <w:t>POI's</w:t>
-      </w:r>
-      <w:proofErr w:type="spellEnd"/>
-      <w:r>
-        <w:rPr>
-          <w:rFonts w:cstheme="minorHAnsi"/>
-        </w:rPr>
-        <w:t xml:space="preserve"> no Grafo. </w:t>
+        <w:t xml:space="preserve"> a cada uma das tags necessárias para o nosso trabalho. Estes ficheiros permitirão a identificação dos POI's no Grafo. </w:t>
       </w:r>
     </w:p>
     <w:p>
@@ -7224,21 +6605,7 @@
         <w:rPr>
           <w:rFonts w:cstheme="minorHAnsi"/>
         </w:rPr>
-        <w:t xml:space="preserve">Como primeira tentativa decidimos usar para a Rota de ida o algoritmo de </w:t>
-      </w:r>
-      <w:proofErr w:type="spellStart"/>
-      <w:r>
-        <w:rPr>
-          <w:rFonts w:cstheme="minorHAnsi"/>
-        </w:rPr>
-        <w:t>Dijkstra</w:t>
-      </w:r>
-      <w:proofErr w:type="spellEnd"/>
-      <w:r>
-        <w:rPr>
-          <w:rFonts w:cstheme="minorHAnsi"/>
-        </w:rPr>
-        <w:t>:</w:t>
+        <w:t>Como primeira tentativa decidimos usar para a Rota de ida o algoritmo de Dijkstra:</w:t>
       </w:r>
     </w:p>
     <w:tbl>
@@ -7414,7 +6781,7 @@
                 <v:shape id="_x0000_i1029" type="#_x0000_t75" style="width:267pt;height:221.25pt" o:ole="">
                   <v:imagedata r:id="rId21" o:title="" cropbottom="2562f" cropright="24273f"/>
                 </v:shape>
-                <o:OLEObject Type="Embed" ProgID="Word.OpenDocumentText.12" ShapeID="_x0000_i1029" DrawAspect="Content" ObjectID="_1651854297" r:id="rId22"/>
+                <o:OLEObject Type="Embed" ProgID="Word.OpenDocumentText.12" ShapeID="_x0000_i1029" DrawAspect="Content" ObjectID="_1651866481" r:id="rId22"/>
               </w:object>
             </w:r>
           </w:p>
@@ -7461,7 +6828,7 @@
                 <v:shape id="_x0000_i1030" type="#_x0000_t75" style="width:251.25pt;height:360.75pt" o:ole="">
                   <v:imagedata r:id="rId23" o:title="" cropbottom="1725f" cropright="26815f"/>
                 </v:shape>
-                <o:OLEObject Type="Embed" ProgID="Word.OpenDocumentText.12" ShapeID="_x0000_i1030" DrawAspect="Content" ObjectID="_1651854298" r:id="rId24"/>
+                <o:OLEObject Type="Embed" ProgID="Word.OpenDocumentText.12" ShapeID="_x0000_i1030" DrawAspect="Content" ObjectID="_1651866482" r:id="rId24"/>
               </w:object>
             </w:r>
           </w:p>
@@ -7489,21 +6856,7 @@
         <w:rPr>
           <w:rFonts w:cstheme="minorHAnsi"/>
         </w:rPr>
-        <w:t xml:space="preserve">da seguinte forma: Começando no estabelecimento prisional, onde se encontram os prisioneiros, é usado o algoritmo até encontrar um vértice, que será uma paragem de um dos prisioneiros. Neste ponto é usado outra vez o algoritmo de </w:t>
-      </w:r>
-      <w:proofErr w:type="spellStart"/>
-      <w:r>
-        <w:rPr>
-          <w:rFonts w:cstheme="minorHAnsi"/>
-        </w:rPr>
-        <w:t>Dijkstra</w:t>
-      </w:r>
-      <w:proofErr w:type="spellEnd"/>
-      <w:r>
-        <w:rPr>
-          <w:rFonts w:cstheme="minorHAnsi"/>
-        </w:rPr>
-        <w:t xml:space="preserve">, mas com o vértice encontrado a ser usado como vértice de início, para encontrar a próxima paragem. Assim que todos os prisioneiros estiverem </w:t>
+        <w:t xml:space="preserve">da seguinte forma: Começando no estabelecimento prisional, onde se encontram os prisioneiros, é usado o algoritmo até encontrar um vértice, que será uma paragem de um dos prisioneiros. Neste ponto é usado outra vez o algoritmo de Dijkstra, mas com o vértice encontrado a ser usado como vértice de início, para encontrar a próxima paragem. Assim que todos os prisioneiros estiverem </w:t>
       </w:r>
       <w:r>
         <w:rPr>
@@ -7515,21 +6868,7 @@
         <w:rPr>
           <w:rFonts w:cstheme="minorHAnsi"/>
         </w:rPr>
-        <w:t xml:space="preserve"> será necessário encontrar o caminho de volta. Para isso, é aplicado o algoritmo de </w:t>
-      </w:r>
-      <w:proofErr w:type="spellStart"/>
-      <w:r>
-        <w:rPr>
-          <w:rFonts w:cstheme="minorHAnsi"/>
-        </w:rPr>
-        <w:t>Dijkstra</w:t>
-      </w:r>
-      <w:proofErr w:type="spellEnd"/>
-      <w:r>
-        <w:rPr>
-          <w:rFonts w:cstheme="minorHAnsi"/>
-        </w:rPr>
-        <w:t xml:space="preserve"> </w:t>
+        <w:t xml:space="preserve"> será necessário encontrar o caminho de volta. Para isso, é aplicado o algoritmo de Dijkstra </w:t>
       </w:r>
       <w:r>
         <w:rPr>
@@ -7576,35 +6915,7 @@
         <w:rPr>
           <w:rFonts w:cstheme="minorHAnsi"/>
         </w:rPr>
-        <w:t xml:space="preserve">Após alguma reflexão sobre qual seria o melhor algoritmo para o cálculo mais eficiente das rotas percebemos que o algoritmo A* seria melhor, quando comparado com o algoritmo de </w:t>
-      </w:r>
-      <w:proofErr w:type="spellStart"/>
-      <w:r>
-        <w:rPr>
-          <w:rFonts w:cstheme="minorHAnsi"/>
-        </w:rPr>
-        <w:t>Dijkstra</w:t>
-      </w:r>
-      <w:proofErr w:type="spellEnd"/>
-      <w:r>
-        <w:rPr>
-          <w:rFonts w:cstheme="minorHAnsi"/>
-        </w:rPr>
-        <w:t xml:space="preserve"> e o algoritmo </w:t>
-      </w:r>
-      <w:proofErr w:type="spellStart"/>
-      <w:r>
-        <w:rPr>
-          <w:rFonts w:cstheme="minorHAnsi"/>
-        </w:rPr>
-        <w:t>Dijkstra</w:t>
-      </w:r>
-      <w:proofErr w:type="spellEnd"/>
-      <w:r>
-        <w:rPr>
-          <w:rFonts w:cstheme="minorHAnsi"/>
-        </w:rPr>
-        <w:t xml:space="preserve"> </w:t>
+        <w:t xml:space="preserve">Após alguma reflexão sobre qual seria o melhor algoritmo para o cálculo mais eficiente das rotas percebemos que o algoritmo A* seria melhor, quando comparado com o algoritmo de Dijkstra e o algoritmo Dijkstra </w:t>
       </w:r>
       <w:r>
         <w:rPr>
@@ -7695,21 +7006,7 @@
         <w:rPr>
           <w:rFonts w:cstheme="minorHAnsi"/>
         </w:rPr>
-        <w:t xml:space="preserve">O algoritmo de </w:t>
-      </w:r>
-      <w:proofErr w:type="spellStart"/>
-      <w:r>
-        <w:rPr>
-          <w:rFonts w:cstheme="minorHAnsi"/>
-        </w:rPr>
-        <w:t>Dijkstra</w:t>
-      </w:r>
-      <w:proofErr w:type="spellEnd"/>
-      <w:r>
-        <w:rPr>
-          <w:rFonts w:cstheme="minorHAnsi"/>
-        </w:rPr>
-        <w:t xml:space="preserve"> é uma variância deste algoritmo em que a função h(v) = 0. Utilizando uma função melhor, é possível </w:t>
+        <w:t xml:space="preserve">O algoritmo de Dijkstra é uma variância deste algoritmo em que a função h(v) = 0. Utilizando uma função melhor, é possível </w:t>
       </w:r>
       <w:r>
         <w:rPr>
@@ -7738,7 +7035,7 @@
             <v:imagedata r:id="rId25" o:title=""/>
             <w10:wrap type="square"/>
           </v:shape>
-          <o:OLEObject Type="Embed" ProgID="Word.OpenDocumentText.12" ShapeID="_x0000_s1029" DrawAspect="Content" ObjectID="_1651854303" r:id="rId26"/>
+          <o:OLEObject Type="Embed" ProgID="Word.OpenDocumentText.12" ShapeID="_x0000_s1029" DrawAspect="Content" ObjectID="_1651866488" r:id="rId26"/>
         </w:object>
       </w:r>
       <w:r>
@@ -7828,7 +7125,6 @@
                 <w:rFonts w:cstheme="minorHAnsi"/>
               </w:rPr>
             </w:pPr>
-            <w:proofErr w:type="spellStart"/>
             <w:r>
               <w:rPr>
                 <w:rFonts w:cstheme="minorHAnsi"/>
@@ -7837,7 +7133,6 @@
               </w:rPr>
               <w:t>Dijkstra</w:t>
             </w:r>
-            <w:proofErr w:type="spellEnd"/>
           </w:p>
         </w:tc>
         <w:tc>
@@ -8314,21 +7609,7 @@
         <w:rPr>
           <w:rFonts w:cstheme="minorHAnsi"/>
         </w:rPr>
-        <w:t xml:space="preserve"> A* invés dos algoritmos </w:t>
-      </w:r>
-      <w:proofErr w:type="spellStart"/>
-      <w:r>
-        <w:rPr>
-          <w:rFonts w:cstheme="minorHAnsi"/>
-        </w:rPr>
-        <w:t>Dijkstra</w:t>
-      </w:r>
-      <w:proofErr w:type="spellEnd"/>
-      <w:r>
-        <w:rPr>
-          <w:rFonts w:cstheme="minorHAnsi"/>
-        </w:rPr>
-        <w:t xml:space="preserve"> e </w:t>
+        <w:t xml:space="preserve"> A* invés dos algoritmos Dijkstra e </w:t>
       </w:r>
       <w:r>
         <w:rPr>
@@ -8340,21 +7621,7 @@
         <w:rPr>
           <w:rFonts w:cstheme="minorHAnsi"/>
         </w:rPr>
-        <w:t xml:space="preserve"> </w:t>
-      </w:r>
-      <w:proofErr w:type="spellStart"/>
-      <w:r>
-        <w:rPr>
-          <w:rFonts w:cstheme="minorHAnsi"/>
-        </w:rPr>
-        <w:t>Dijkstra</w:t>
-      </w:r>
-      <w:proofErr w:type="spellEnd"/>
-      <w:r>
-        <w:rPr>
-          <w:rFonts w:cstheme="minorHAnsi"/>
-        </w:rPr>
-        <w:t xml:space="preserve">. Restou-nos então a decisão entre A* normal ou A* </w:t>
+        <w:t xml:space="preserve"> Dijkstra. Restou-nos então a decisão entre A* normal ou A* </w:t>
       </w:r>
       <w:r>
         <w:rPr>
@@ -8395,35 +7662,19 @@
         <w:rPr>
           <w:rFonts w:cstheme="minorHAnsi"/>
         </w:rPr>
-        <w:t xml:space="preserve">que perturbe de forma significativa o algoritmo A*, causando, por exemplo, que este processe demasiados nós à volta do sítio bloqueado pela parede em vez de avançar de forma direta para o nó destino, juntamente com o facto de que o </w:t>
-      </w:r>
-      <w:proofErr w:type="spellStart"/>
-      <w:r>
-        <w:rPr>
-          <w:rFonts w:cstheme="minorHAnsi"/>
-        </w:rPr>
-        <w:t>speedup</w:t>
-      </w:r>
-      <w:proofErr w:type="spellEnd"/>
-      <w:r>
-        <w:rPr>
-          <w:rFonts w:cstheme="minorHAnsi"/>
-        </w:rPr>
-        <w:t xml:space="preserve"> ganho não é tão significativo entre os algoritmos A* como entre os algoritmos de </w:t>
-      </w:r>
-      <w:proofErr w:type="spellStart"/>
-      <w:r>
-        <w:rPr>
-          <w:rFonts w:cstheme="minorHAnsi"/>
-        </w:rPr>
-        <w:t>Djikstra</w:t>
-      </w:r>
-      <w:proofErr w:type="spellEnd"/>
-      <w:r>
-        <w:rPr>
-          <w:rFonts w:cstheme="minorHAnsi"/>
-        </w:rPr>
-        <w:t>, decidimos que usaremos o algoritmo A* normal.</w:t>
+        <w:t>que perturbe de forma significativa o algoritmo A*, causando, por exemplo, que este processe demasiados nós à volta do sítio bloqueado pela parede em vez de avançar de forma direta para o nó destino, juntamente com o facto de que o speedup ganho não é tão significativo entre os algoritmos A* como entre os algoritmos de Di</w:t>
+      </w:r>
+      <w:r>
+        <w:rPr>
+          <w:rFonts w:cstheme="minorHAnsi"/>
+        </w:rPr>
+        <w:t>j</w:t>
+      </w:r>
+      <w:r>
+        <w:rPr>
+          <w:rFonts w:cstheme="minorHAnsi"/>
+        </w:rPr>
+        <w:t>kstra, decidimos que usaremos o algoritmo A* normal.</w:t>
       </w:r>
     </w:p>
     <w:p>
@@ -9050,21 +8301,7 @@
         <w:rPr>
           <w:rFonts w:cstheme="minorHAnsi"/>
         </w:rPr>
-        <w:t xml:space="preserve"> através do </w:t>
-      </w:r>
-      <w:proofErr w:type="spellStart"/>
-      <w:r>
-        <w:rPr>
-          <w:rFonts w:cstheme="minorHAnsi"/>
-        </w:rPr>
-        <w:t>GraphViewer</w:t>
-      </w:r>
-      <w:proofErr w:type="spellEnd"/>
-      <w:r>
-        <w:rPr>
-          <w:rFonts w:cstheme="minorHAnsi"/>
-        </w:rPr>
-        <w:t>;</w:t>
+        <w:t xml:space="preserve"> através do GraphViewer;</w:t>
       </w:r>
     </w:p>
     <w:p>
@@ -9189,35 +8426,7 @@
         <w:rPr>
           <w:rFonts w:cstheme="minorHAnsi"/>
         </w:rPr>
-        <w:t xml:space="preserve">: esta opção calculará o caminho ótimo através do algoritmo de </w:t>
-      </w:r>
-      <w:proofErr w:type="spellStart"/>
-      <w:r>
-        <w:rPr>
-          <w:rFonts w:cstheme="minorHAnsi"/>
-        </w:rPr>
-        <w:t>Dijkstra</w:t>
-      </w:r>
-      <w:proofErr w:type="spellEnd"/>
-      <w:r>
-        <w:rPr>
-          <w:rFonts w:cstheme="minorHAnsi"/>
-        </w:rPr>
-        <w:t>/</w:t>
-      </w:r>
-      <w:proofErr w:type="spellStart"/>
-      <w:r>
-        <w:rPr>
-          <w:rFonts w:cstheme="minorHAnsi"/>
-        </w:rPr>
-        <w:t>Dijkstra</w:t>
-      </w:r>
-      <w:proofErr w:type="spellEnd"/>
-      <w:r>
-        <w:rPr>
-          <w:rFonts w:cstheme="minorHAnsi"/>
-        </w:rPr>
-        <w:t xml:space="preserve"> Bidirecional/A* e apresentará o caminho ótimo sob forma de um grafo;</w:t>
+        <w:t>: esta opção calculará o caminho ótimo através do algoritmo de Dijkstra/Dijkstra Bidirecional/A* e apresentará o caminho ótimo sob forma de um grafo;</w:t>
       </w:r>
     </w:p>
     <w:p>
@@ -9300,7 +8509,23 @@
           <w:i/>
           <w:iCs/>
         </w:rPr>
-        <w:t>Numa fase ainda mais avançada, poderá ser dada a opção do utilizador escolher um tipo de veículo, de modo a transportar um prisioneiro específico.</w:t>
+        <w:t xml:space="preserve">Numa fase ainda mais avançada, poderá ser dada a opção </w:t>
+      </w:r>
+      <w:r>
+        <w:rPr>
+          <w:rFonts w:cstheme="minorHAnsi"/>
+          <w:i/>
+          <w:iCs/>
+        </w:rPr>
+        <w:t>de o</w:t>
+      </w:r>
+      <w:r>
+        <w:rPr>
+          <w:rFonts w:cstheme="minorHAnsi"/>
+          <w:i/>
+          <w:iCs/>
+        </w:rPr>
+        <w:t xml:space="preserve"> utilizador escolher um tipo de veículo, de modo a transportar um prisioneiro específico.</w:t>
       </w:r>
     </w:p>
     <w:p>
@@ -9528,21 +8753,7 @@
         <w:rPr>
           <w:rFonts w:cstheme="minorHAnsi"/>
         </w:rPr>
-        <w:t xml:space="preserve">Usar um </w:t>
-      </w:r>
-      <w:proofErr w:type="spellStart"/>
-      <w:r>
-        <w:rPr>
-          <w:rFonts w:cstheme="minorHAnsi"/>
-        </w:rPr>
-        <w:t>setup</w:t>
-      </w:r>
-      <w:proofErr w:type="spellEnd"/>
-      <w:r>
-        <w:rPr>
-          <w:rFonts w:cstheme="minorHAnsi"/>
-        </w:rPr>
-        <w:t xml:space="preserve"> para exemplo com:  três prisioneiros, de destinos diferentes, e dois autocarros;</w:t>
+        <w:t>Usar um setup para exemplo com:  três prisioneiros, de destinos diferentes, e dois autocarros;</w:t>
       </w:r>
     </w:p>
     <w:p>
@@ -9696,21 +8907,7 @@
         <w:rPr>
           <w:rFonts w:cstheme="minorHAnsi"/>
         </w:rPr>
-        <w:t xml:space="preserve">Correr uma comparação entre os algoritmos de </w:t>
-      </w:r>
-      <w:proofErr w:type="spellStart"/>
-      <w:r>
-        <w:rPr>
-          <w:rFonts w:cstheme="minorHAnsi"/>
-        </w:rPr>
-        <w:t>Dijkstra</w:t>
-      </w:r>
-      <w:proofErr w:type="spellEnd"/>
-      <w:r>
-        <w:rPr>
-          <w:rFonts w:cstheme="minorHAnsi"/>
-        </w:rPr>
-        <w:t xml:space="preserve"> e A*</w:t>
+        <w:t>Correr uma comparação entre os algoritmos de Dijkstra e A*</w:t>
       </w:r>
       <w:r>
         <w:rPr>
@@ -9735,55 +8932,7 @@
         <w:rPr>
           <w:rFonts w:cstheme="minorHAnsi"/>
         </w:rPr>
-        <w:t xml:space="preserve">Correr uma comparação entre os algoritmos </w:t>
-      </w:r>
-      <w:r>
-        <w:rPr>
-          <w:rFonts w:cstheme="minorHAnsi"/>
-        </w:rPr>
-        <w:t>DFS</w:t>
-      </w:r>
-      <w:r>
-        <w:rPr>
-          <w:rFonts w:cstheme="minorHAnsi"/>
-        </w:rPr>
-        <w:t xml:space="preserve"> e </w:t>
-      </w:r>
-      <w:r>
-        <w:rPr>
-          <w:rFonts w:cstheme="minorHAnsi"/>
-        </w:rPr>
-        <w:t>BFS</w:t>
-      </w:r>
-      <w:r>
-        <w:rPr>
-          <w:rFonts w:cstheme="minorHAnsi"/>
-        </w:rPr>
-        <w:t xml:space="preserve">, sendo-lhe mostrado o tamanho do </w:t>
-      </w:r>
-      <w:r>
-        <w:rPr>
-          <w:rFonts w:cstheme="minorHAnsi"/>
-        </w:rPr>
-        <w:t>grafo</w:t>
-      </w:r>
-      <w:r>
-        <w:rPr>
-          <w:rFonts w:cstheme="minorHAnsi"/>
-        </w:rPr>
-        <w:t xml:space="preserve"> (</w:t>
-      </w:r>
-      <w:r>
-        <w:rPr>
-          <w:rFonts w:cstheme="minorHAnsi"/>
-        </w:rPr>
-        <w:t>número de nodes</w:t>
-      </w:r>
-      <w:r>
-        <w:rPr>
-          <w:rFonts w:cstheme="minorHAnsi"/>
-        </w:rPr>
-        <w:t>) e o tempo de execução dos dois algoritmos;</w:t>
+        <w:t>Correr uma comparação entre os algoritmos DFS e BFS, sendo-lhe mostrado o tamanho do grafo (número de nodes) e o tempo de execução dos dois algoritmos;</w:t>
       </w:r>
       <w:bookmarkStart w:id="34" w:name="_Toc41228544"/>
     </w:p>
@@ -9883,7 +9032,6 @@
       <w:r>
         <w:t xml:space="preserve"> foi feita com base nesta estrutura, definida em </w:t>
       </w:r>
-      <w:proofErr w:type="spellStart"/>
       <w:r>
         <w:rPr>
           <w:i/>
@@ -9891,7 +9039,6 @@
         </w:rPr>
         <w:t>Graph.h</w:t>
       </w:r>
-      <w:proofErr w:type="spellEnd"/>
       <w:r>
         <w:t>. Esta classe tem como base aquela disponibilizada nas aulas práticas, com algumas modificações.</w:t>
       </w:r>
@@ -9899,17 +9046,163 @@
         <w:t xml:space="preserve"> A classe</w:t>
       </w:r>
       <w:r>
+        <w:t xml:space="preserve"> Graph</w:t>
+      </w:r>
+      <w:r>
+        <w:t xml:space="preserve"> contem: um vetor de apontadores de </w:t>
+      </w:r>
+      <w:r>
+        <w:rPr>
+          <w:b/>
+          <w:bCs/>
+        </w:rPr>
+        <w:t>Vertex</w:t>
+      </w:r>
+      <w:r>
+        <w:t xml:space="preserve">; um mapa com os ids dos </w:t>
+      </w:r>
+      <w:r>
+        <w:rPr>
+          <w:b/>
+          <w:bCs/>
+        </w:rPr>
+        <w:t>Vertex</w:t>
+      </w:r>
+      <w:r>
+        <w:t xml:space="preserve">, de modo a facilitar a procura de um; um vetor de </w:t>
+      </w:r>
+      <w:r>
+        <w:rPr>
+          <w:b/>
+          <w:bCs/>
+        </w:rPr>
+        <w:t>POI</w:t>
+      </w:r>
+      <w:r>
+        <w:t xml:space="preserve">; variáveis max e min para as coordenadas, de modo a ajudar na representação gráfica do </w:t>
+      </w:r>
+      <w:r>
+        <w:rPr>
+          <w:b/>
+          <w:bCs/>
+        </w:rPr>
+        <w:t>Grafo</w:t>
+      </w:r>
+      <w:r>
+        <w:t xml:space="preserve">; funções de adição e procura de </w:t>
+      </w:r>
+      <w:r>
+        <w:rPr>
+          <w:b/>
+          <w:bCs/>
+        </w:rPr>
+        <w:t>Vertex</w:t>
+      </w:r>
+      <w:r>
+        <w:t xml:space="preserve"> e </w:t>
+      </w:r>
+      <w:r>
+        <w:rPr>
+          <w:b/>
+          <w:bCs/>
+        </w:rPr>
+        <w:t>POI</w:t>
+      </w:r>
+      <w:r>
+        <w:t>; funções que implementam algoritmos de pesquisa e de obtenção de caminho ótimo</w:t>
+      </w:r>
+      <w:r>
+        <w:t>.</w:t>
+      </w:r>
+    </w:p>
+    <w:p>
+      <w:pPr>
+        <w:jc w:val="both"/>
+      </w:pPr>
+      <w:r>
+        <w:t xml:space="preserve">Os algoritmos associados ao </w:t>
+      </w:r>
+      <w:r>
+        <w:rPr>
+          <w:b/>
+          <w:bCs/>
+        </w:rPr>
+        <w:t>Grafo</w:t>
+      </w:r>
+      <w:r>
         <w:t xml:space="preserve"> </w:t>
       </w:r>
-      <w:proofErr w:type="spellStart"/>
-      <w:r>
-        <w:t>Graph</w:t>
-      </w:r>
-      <w:proofErr w:type="spellEnd"/>
-      <w:r>
-        <w:t xml:space="preserve"> contem: um vetor de apontadores de </w:t>
-      </w:r>
-      <w:proofErr w:type="spellStart"/>
+      <w:r>
+        <w:t xml:space="preserve">são: </w:t>
+      </w:r>
+      <w:r>
+        <w:rPr>
+          <w:b/>
+          <w:bCs/>
+        </w:rPr>
+        <w:t>DFS</w:t>
+      </w:r>
+      <w:r>
+        <w:t xml:space="preserve">, </w:t>
+      </w:r>
+      <w:r>
+        <w:rPr>
+          <w:b/>
+          <w:bCs/>
+        </w:rPr>
+        <w:t>BFS</w:t>
+      </w:r>
+      <w:r>
+        <w:t xml:space="preserve">, </w:t>
+      </w:r>
+      <w:r>
+        <w:rPr>
+          <w:b/>
+          <w:bCs/>
+        </w:rPr>
+        <w:t>Dijkstra</w:t>
+      </w:r>
+      <w:r>
+        <w:t xml:space="preserve">, </w:t>
+      </w:r>
+      <w:r>
+        <w:rPr>
+          <w:b/>
+          <w:bCs/>
+        </w:rPr>
+        <w:t>A*</w:t>
+      </w:r>
+      <w:r>
+        <w:t xml:space="preserve"> e </w:t>
+      </w:r>
+      <w:r>
+        <w:rPr>
+          <w:b/>
+          <w:bCs/>
+        </w:rPr>
+        <w:t>ALT</w:t>
+      </w:r>
+      <w:r>
+        <w:t xml:space="preserve">. Este último demonstrou-se extremamente eficiente no cálculo de um caminho, para os mapas “Grid”, pois fazia um pré-processamento dos vértices do </w:t>
+      </w:r>
+      <w:r>
+        <w:rPr>
+          <w:b/>
+          <w:bCs/>
+        </w:rPr>
+        <w:t>Grafo</w:t>
+      </w:r>
+      <w:r>
+        <w:t>. No entanto, devido a um elevado tempo de pré-processamento, foi decidido não usar este algoritmo para os mapas de cidades.</w:t>
+      </w:r>
+    </w:p>
+    <w:p>
+      <w:pPr>
+        <w:jc w:val="both"/>
+      </w:pPr>
+      <w:r>
+        <w:t xml:space="preserve">As classes </w:t>
+      </w:r>
       <w:r>
         <w:rPr>
           <w:b/>
@@ -9917,11 +9210,19 @@
         </w:rPr>
         <w:t>Vertex</w:t>
       </w:r>
-      <w:proofErr w:type="spellEnd"/>
-      <w:r>
-        <w:t xml:space="preserve">; um mapa com os ids dos </w:t>
-      </w:r>
-      <w:proofErr w:type="spellStart"/>
+      <w:r>
+        <w:t xml:space="preserve"> e </w:t>
+      </w:r>
+      <w:r>
+        <w:rPr>
+          <w:b/>
+          <w:bCs/>
+        </w:rPr>
+        <w:t>Edge</w:t>
+      </w:r>
+      <w:r>
+        <w:t xml:space="preserve">, também adaptadas das classes disponibilizadas, mantêm-se relativamente iguais, com exceção da adição de uma variável “tag” à classe </w:t>
+      </w:r>
       <w:r>
         <w:rPr>
           <w:b/>
@@ -9929,9 +9230,8 @@
         </w:rPr>
         <w:t>Vertex</w:t>
       </w:r>
-      <w:proofErr w:type="spellEnd"/>
-      <w:r>
-        <w:t xml:space="preserve">, de modo a facilitar a procura de um; um vetor de </w:t>
+      <w:r>
+        <w:t xml:space="preserve">, de modo a distinguir um </w:t>
       </w:r>
       <w:r>
         <w:rPr>
@@ -9941,27 +9241,8 @@
         <w:t>POI</w:t>
       </w:r>
       <w:r>
-        <w:t xml:space="preserve">; variáveis </w:t>
-      </w:r>
-      <w:proofErr w:type="spellStart"/>
-      <w:r>
-        <w:t>max</w:t>
-      </w:r>
-      <w:proofErr w:type="spellEnd"/>
-      <w:r>
-        <w:t xml:space="preserve"> e min para as coordenadas, de modo a ajudar na representação gráfica do </w:t>
-      </w:r>
-      <w:r>
-        <w:rPr>
-          <w:b/>
-          <w:bCs/>
-        </w:rPr>
-        <w:t>Grafo</w:t>
-      </w:r>
-      <w:r>
-        <w:t xml:space="preserve">; funções de adição e procura de </w:t>
-      </w:r>
-      <w:proofErr w:type="spellStart"/>
+        <w:t xml:space="preserve"> de um </w:t>
+      </w:r>
       <w:r>
         <w:rPr>
           <w:b/>
@@ -9969,185 +9250,6 @@
         </w:rPr>
         <w:t>Vertex</w:t>
       </w:r>
-      <w:proofErr w:type="spellEnd"/>
-      <w:r>
-        <w:t xml:space="preserve"> e </w:t>
-      </w:r>
-      <w:r>
-        <w:rPr>
-          <w:b/>
-          <w:bCs/>
-        </w:rPr>
-        <w:t>POI</w:t>
-      </w:r>
-      <w:r>
-        <w:t>; funções que implementam algoritmos de pesquisa e de obtenção de caminho ótimo</w:t>
-      </w:r>
-      <w:r>
-        <w:t>.</w:t>
-      </w:r>
-    </w:p>
-    <w:p>
-      <w:pPr>
-        <w:jc w:val="both"/>
-      </w:pPr>
-      <w:r>
-        <w:t xml:space="preserve">Os algoritmos associados ao </w:t>
-      </w:r>
-      <w:r>
-        <w:rPr>
-          <w:b/>
-          <w:bCs/>
-        </w:rPr>
-        <w:t>Grafo</w:t>
-      </w:r>
-      <w:r>
-        <w:t xml:space="preserve"> </w:t>
-      </w:r>
-      <w:r>
-        <w:t xml:space="preserve">são: </w:t>
-      </w:r>
-      <w:r>
-        <w:rPr>
-          <w:b/>
-          <w:bCs/>
-        </w:rPr>
-        <w:t>DFS</w:t>
-      </w:r>
-      <w:r>
-        <w:t xml:space="preserve">, </w:t>
-      </w:r>
-      <w:r>
-        <w:rPr>
-          <w:b/>
-          <w:bCs/>
-        </w:rPr>
-        <w:t>BFS</w:t>
-      </w:r>
-      <w:r>
-        <w:t xml:space="preserve">, </w:t>
-      </w:r>
-      <w:proofErr w:type="spellStart"/>
-      <w:r>
-        <w:rPr>
-          <w:b/>
-          <w:bCs/>
-        </w:rPr>
-        <w:t>Dijkstra</w:t>
-      </w:r>
-      <w:proofErr w:type="spellEnd"/>
-      <w:r>
-        <w:t xml:space="preserve">, </w:t>
-      </w:r>
-      <w:r>
-        <w:rPr>
-          <w:b/>
-          <w:bCs/>
-        </w:rPr>
-        <w:t>A*</w:t>
-      </w:r>
-      <w:r>
-        <w:t xml:space="preserve"> e </w:t>
-      </w:r>
-      <w:r>
-        <w:rPr>
-          <w:b/>
-          <w:bCs/>
-        </w:rPr>
-        <w:t>ALT</w:t>
-      </w:r>
-      <w:r>
-        <w:t>. Este último demonstrou-se extremamente eficiente no cálculo de um caminho, para os mapas “</w:t>
-      </w:r>
-      <w:proofErr w:type="spellStart"/>
-      <w:r>
-        <w:t>Grid</w:t>
-      </w:r>
-      <w:proofErr w:type="spellEnd"/>
-      <w:r>
-        <w:t xml:space="preserve">”, pois fazia um pré-processamento dos vértices do </w:t>
-      </w:r>
-      <w:r>
-        <w:rPr>
-          <w:b/>
-          <w:bCs/>
-        </w:rPr>
-        <w:t>Grafo</w:t>
-      </w:r>
-      <w:r>
-        <w:t>. No entanto, devido a um elevado tempo de pré-processamento, foi decidido não usar este algoritmo para os mapas de cidades.</w:t>
-      </w:r>
-    </w:p>
-    <w:p>
-      <w:pPr>
-        <w:jc w:val="both"/>
-      </w:pPr>
-      <w:r>
-        <w:t xml:space="preserve">As classes </w:t>
-      </w:r>
-      <w:proofErr w:type="spellStart"/>
-      <w:r>
-        <w:rPr>
-          <w:b/>
-          <w:bCs/>
-        </w:rPr>
-        <w:t>Vertex</w:t>
-      </w:r>
-      <w:proofErr w:type="spellEnd"/>
-      <w:r>
-        <w:t xml:space="preserve"> e </w:t>
-      </w:r>
-      <w:proofErr w:type="spellStart"/>
-      <w:r>
-        <w:rPr>
-          <w:b/>
-          <w:bCs/>
-        </w:rPr>
-        <w:t>Edge</w:t>
-      </w:r>
-      <w:proofErr w:type="spellEnd"/>
-      <w:r>
-        <w:t>, também adaptadas das classes disponibilizadas, mantêm-se relativamente iguais, com exceção da adição de uma variável “</w:t>
-      </w:r>
-      <w:proofErr w:type="spellStart"/>
-      <w:r>
-        <w:t>tag</w:t>
-      </w:r>
-      <w:proofErr w:type="spellEnd"/>
-      <w:r>
-        <w:t xml:space="preserve">” à classe </w:t>
-      </w:r>
-      <w:proofErr w:type="spellStart"/>
-      <w:r>
-        <w:rPr>
-          <w:b/>
-          <w:bCs/>
-        </w:rPr>
-        <w:t>Vertex</w:t>
-      </w:r>
-      <w:proofErr w:type="spellEnd"/>
-      <w:r>
-        <w:t xml:space="preserve">, de modo a distinguir um </w:t>
-      </w:r>
-      <w:r>
-        <w:rPr>
-          <w:b/>
-          <w:bCs/>
-        </w:rPr>
-        <w:t>POI</w:t>
-      </w:r>
-      <w:r>
-        <w:t xml:space="preserve"> de um </w:t>
-      </w:r>
-      <w:proofErr w:type="spellStart"/>
-      <w:r>
-        <w:rPr>
-          <w:b/>
-          <w:bCs/>
-        </w:rPr>
-        <w:t>Vertex</w:t>
-      </w:r>
-      <w:proofErr w:type="spellEnd"/>
       <w:r>
         <w:t xml:space="preserve"> normal.</w:t>
       </w:r>
@@ -10170,7 +9272,6 @@
           <w:szCs w:val="24"/>
         </w:rPr>
       </w:pPr>
-      <w:proofErr w:type="spellStart"/>
       <w:r>
         <w:rPr>
           <w:rFonts w:cstheme="minorHAnsi"/>
@@ -10182,7 +9283,6 @@
         </w:rPr>
         <w:t>Path</w:t>
       </w:r>
-      <w:proofErr w:type="spellEnd"/>
     </w:p>
     <w:p>
       <w:pPr>
@@ -10191,7 +9291,6 @@
       <w:r>
         <w:t xml:space="preserve">A representação de um caminho foi feita com base nesta estrutura, definida em </w:t>
       </w:r>
-      <w:proofErr w:type="spellStart"/>
       <w:r>
         <w:rPr>
           <w:i/>
@@ -10199,19 +9298,9 @@
         </w:rPr>
         <w:t>Path.h</w:t>
       </w:r>
-      <w:proofErr w:type="spellEnd"/>
-      <w:r>
-        <w:t xml:space="preserve">. Esta classe é constituída por: um vetor de </w:t>
-      </w:r>
-      <w:proofErr w:type="spellStart"/>
-      <w:r>
-        <w:t>id’s</w:t>
-      </w:r>
-      <w:proofErr w:type="spellEnd"/>
-      <w:r>
-        <w:t xml:space="preserve"> de </w:t>
-      </w:r>
-      <w:proofErr w:type="spellStart"/>
+      <w:r>
+        <w:t xml:space="preserve">. Esta classe é constituída por: um vetor de id’s de </w:t>
+      </w:r>
       <w:r>
         <w:rPr>
           <w:b/>
@@ -10219,7 +9308,6 @@
         </w:rPr>
         <w:t>Vertex</w:t>
       </w:r>
-      <w:proofErr w:type="spellEnd"/>
       <w:r>
         <w:t xml:space="preserve">; uma variável de comprimento do caminho e um mapa com os ids e o tempo necessário para chegar a um </w:t>
       </w:r>
@@ -10251,7 +9339,6 @@
           <w:szCs w:val="24"/>
         </w:rPr>
       </w:pPr>
-      <w:proofErr w:type="spellStart"/>
       <w:r>
         <w:rPr>
           <w:b/>
@@ -10262,7 +9349,6 @@
         </w:rPr>
         <w:t>GraphViewer</w:t>
       </w:r>
-      <w:proofErr w:type="spellEnd"/>
     </w:p>
     <w:p>
       <w:pPr>
@@ -10307,7 +9393,6 @@
       <w:r>
         <w:t xml:space="preserve">Esta classe, definida em </w:t>
       </w:r>
-      <w:proofErr w:type="spellStart"/>
       <w:r>
         <w:rPr>
           <w:i/>
@@ -10315,7 +9400,6 @@
         </w:rPr>
         <w:t>GUI.h</w:t>
       </w:r>
-      <w:proofErr w:type="spellEnd"/>
       <w:r>
         <w:t xml:space="preserve">, é constituída por: um </w:t>
       </w:r>
@@ -10329,7 +9413,6 @@
       <w:r>
         <w:t xml:space="preserve">, um </w:t>
       </w:r>
-      <w:proofErr w:type="spellStart"/>
       <w:r>
         <w:rPr>
           <w:b/>
@@ -10337,11 +9420,9 @@
         </w:rPr>
         <w:t>GraphViewer</w:t>
       </w:r>
-      <w:proofErr w:type="spellEnd"/>
       <w:r>
         <w:t xml:space="preserve"> e a altura e comprimento da janela do </w:t>
       </w:r>
-      <w:proofErr w:type="spellStart"/>
       <w:r>
         <w:rPr>
           <w:b/>
@@ -10349,7 +9430,6 @@
         </w:rPr>
         <w:t>GraphViewer</w:t>
       </w:r>
-      <w:proofErr w:type="spellEnd"/>
       <w:r>
         <w:t xml:space="preserve">. É responsável por fazer a representação gráfica do </w:t>
       </w:r>
@@ -10388,7 +9468,6 @@
           <w:szCs w:val="24"/>
         </w:rPr>
       </w:pPr>
-      <w:proofErr w:type="spellStart"/>
       <w:r>
         <w:rPr>
           <w:b/>
@@ -10399,7 +9478,6 @@
         </w:rPr>
         <w:t>Prisoner</w:t>
       </w:r>
-      <w:proofErr w:type="spellEnd"/>
     </w:p>
     <w:p>
       <w:pPr>
@@ -10408,7 +9486,6 @@
       <w:r>
         <w:t xml:space="preserve">Esta classe, definida em </w:t>
       </w:r>
-      <w:proofErr w:type="spellStart"/>
       <w:r>
         <w:rPr>
           <w:i/>
@@ -10416,7 +9493,6 @@
         </w:rPr>
         <w:t>Prisoner.h</w:t>
       </w:r>
-      <w:proofErr w:type="spellEnd"/>
       <w:r>
         <w:t>, é constituída por: um id, um nome, uma idade, um destino (sob forma de um id) e um tempo de chegada ao destino. Foram criadas funções para obter os destinos de todos os prisioneiros, comparar o tempo de chegada ao destino e ordenar o vetor de prisioneiros pelo seu tempo.</w:t>
       </w:r>
@@ -10438,7 +9514,6 @@
           <w:szCs w:val="24"/>
         </w:rPr>
       </w:pPr>
-      <w:proofErr w:type="spellStart"/>
       <w:r>
         <w:rPr>
           <w:b/>
@@ -10449,7 +9524,6 @@
         </w:rPr>
         <w:t>Vehicle</w:t>
       </w:r>
-      <w:proofErr w:type="spellEnd"/>
     </w:p>
     <w:p>
       <w:pPr>
@@ -10464,7 +9538,6 @@
         </w:rPr>
         <w:t xml:space="preserve">Esta classe, definida em </w:t>
       </w:r>
-      <w:proofErr w:type="spellStart"/>
       <w:r>
         <w:rPr>
           <w:rFonts w:cstheme="minorHAnsi"/>
@@ -10473,14 +9546,12 @@
         </w:rPr>
         <w:t>Vehicle.h</w:t>
       </w:r>
-      <w:proofErr w:type="spellEnd"/>
       <w:r>
         <w:rPr>
           <w:rFonts w:cstheme="minorHAnsi"/>
         </w:rPr>
         <w:t xml:space="preserve">, é constituída por: uma capacidade, uma velocidade máxima e um vetor de apontadores de </w:t>
       </w:r>
-      <w:proofErr w:type="spellStart"/>
       <w:r>
         <w:rPr>
           <w:rFonts w:cstheme="minorHAnsi"/>
@@ -10489,7 +9560,6 @@
         </w:rPr>
         <w:t>Prisoner</w:t>
       </w:r>
-      <w:proofErr w:type="spellEnd"/>
     </w:p>
     <w:p>
       <w:pPr>
@@ -10524,7 +9594,6 @@
       <w:r>
         <w:t xml:space="preserve">Time é uma classe auxiliar, definida em </w:t>
       </w:r>
-      <w:proofErr w:type="spellStart"/>
       <w:r>
         <w:rPr>
           <w:i/>
@@ -10532,11 +9601,9 @@
         </w:rPr>
         <w:t>Time.h</w:t>
       </w:r>
-      <w:proofErr w:type="spellEnd"/>
       <w:r>
         <w:t xml:space="preserve">, que permite fazer operações mais facilmente sobre o tempo, sendo útil na gestão de tempo de entrega dos </w:t>
       </w:r>
-      <w:proofErr w:type="spellStart"/>
       <w:r>
         <w:rPr>
           <w:b/>
@@ -10544,7 +9611,6 @@
         </w:rPr>
         <w:t>Prisoner</w:t>
       </w:r>
-      <w:proofErr w:type="spellEnd"/>
       <w:r>
         <w:t>.</w:t>
       </w:r>
@@ -10584,7 +9650,6 @@
       <w:r>
         <w:t xml:space="preserve">Nos ficheiros </w:t>
       </w:r>
-      <w:proofErr w:type="spellStart"/>
       <w:r>
         <w:rPr>
           <w:i/>
@@ -10592,11 +9657,9 @@
         </w:rPr>
         <w:t>Parser.h</w:t>
       </w:r>
-      <w:proofErr w:type="spellEnd"/>
       <w:r>
         <w:t xml:space="preserve"> e </w:t>
       </w:r>
-      <w:proofErr w:type="spellStart"/>
       <w:r>
         <w:rPr>
           <w:i/>
@@ -10604,41 +9667,8 @@
         </w:rPr>
         <w:t>utils.h</w:t>
       </w:r>
-      <w:proofErr w:type="spellEnd"/>
-      <w:r>
-        <w:t xml:space="preserve"> há várias funções úteis para o desenvolvimento do trabalho, tais como: funções de </w:t>
-      </w:r>
-      <w:proofErr w:type="spellStart"/>
-      <w:r>
-        <w:t>parsing</w:t>
-      </w:r>
-      <w:proofErr w:type="spellEnd"/>
-      <w:r>
-        <w:t xml:space="preserve"> de ficheiros de nodes/</w:t>
-      </w:r>
-      <w:proofErr w:type="spellStart"/>
-      <w:r>
-        <w:t>edges</w:t>
-      </w:r>
-      <w:proofErr w:type="spellEnd"/>
-      <w:r>
-        <w:t>/</w:t>
-      </w:r>
-      <w:proofErr w:type="spellStart"/>
-      <w:r>
-        <w:t>tags</w:t>
-      </w:r>
-      <w:proofErr w:type="spellEnd"/>
-      <w:r>
-        <w:t>; funções de leitura de números/</w:t>
-      </w:r>
-      <w:proofErr w:type="spellStart"/>
-      <w:r>
-        <w:t>string</w:t>
-      </w:r>
-      <w:proofErr w:type="spellEnd"/>
-      <w:r>
-        <w:t>; funções de comparação de algoritmos.</w:t>
+      <w:r>
+        <w:t xml:space="preserve"> há várias funções úteis para o desenvolvimento do trabalho, tais como: funções de parsing de ficheiros de nodes/edges/tags; funções de leitura de números/string; funções de comparação de algoritmos.</w:t>
       </w:r>
     </w:p>
     <w:p>
@@ -10756,10 +9786,10 @@
       </w:pPr>
       <w:r>
         <w:object w:dxaOrig="8625" w:dyaOrig="5340" w14:anchorId="57D7D59B">
-          <v:shape id="_x0000_i1123" type="#_x0000_t75" style="width:431.25pt;height:267pt" o:ole="">
+          <v:shape id="_x0000_i1032" type="#_x0000_t75" style="width:431.25pt;height:267pt" o:ole="">
             <v:imagedata r:id="rId32" o:title=""/>
           </v:shape>
-          <o:OLEObject Type="Embed" ProgID="WordPad.Document.1" ShapeID="_x0000_i1123" DrawAspect="Content" ObjectID="_1651854299" r:id="rId33"/>
+          <o:OLEObject Type="Embed" ProgID="WordPad.Document.1" ShapeID="_x0000_i1032" DrawAspect="Content" ObjectID="_1651866483" r:id="rId33"/>
         </w:object>
       </w:r>
     </w:p>
@@ -10771,23 +9801,7 @@
         <w:t>O algoritmo</w:t>
       </w:r>
       <w:r>
-        <w:t xml:space="preserve"> DFS (</w:t>
-      </w:r>
-      <w:proofErr w:type="spellStart"/>
-      <w:r>
-        <w:t>Depth-First</w:t>
-      </w:r>
-      <w:proofErr w:type="spellEnd"/>
-      <w:r>
-        <w:t xml:space="preserve"> </w:t>
-      </w:r>
-      <w:proofErr w:type="spellStart"/>
-      <w:r>
-        <w:t>Search</w:t>
-      </w:r>
-      <w:proofErr w:type="spellEnd"/>
-      <w:r>
-        <w:t>) explora todas as arestas, a partir do vértice mais recentemente descoberto. Este algoritmo é útil para a avaliação da conectividade de um grafo.</w:t>
+        <w:t xml:space="preserve"> DFS (Depth-First Search) explora todas as arestas, a partir do vértice mais recentemente descoberto. Este algoritmo é útil para a avaliação da conectividade de um grafo.</w:t>
       </w:r>
     </w:p>
     <w:p>
@@ -10929,10 +9943,10 @@
       </w:pPr>
       <w:r>
         <w:object w:dxaOrig="8626" w:dyaOrig="5566" w14:anchorId="5311ED17">
-          <v:shape id="_x0000_i1131" type="#_x0000_t75" style="width:431.25pt;height:278.25pt" o:ole="">
+          <v:shape id="_x0000_i1033" type="#_x0000_t75" style="width:431.25pt;height:278.25pt" o:ole="">
             <v:imagedata r:id="rId34" o:title=""/>
           </v:shape>
-          <o:OLEObject Type="Embed" ProgID="WordPad.Document.1" ShapeID="_x0000_i1131" DrawAspect="Content" ObjectID="_1651854300" r:id="rId35"/>
+          <o:OLEObject Type="Embed" ProgID="WordPad.Document.1" ShapeID="_x0000_i1033" DrawAspect="Content" ObjectID="_1651866484" r:id="rId35"/>
         </w:object>
       </w:r>
     </w:p>
@@ -10949,70 +9963,96 @@
       <w:r>
         <w:t>FS (</w:t>
       </w:r>
-      <w:proofErr w:type="spellStart"/>
       <w:r>
         <w:t>Breadth</w:t>
       </w:r>
       <w:r>
-        <w:t>-First</w:t>
-      </w:r>
-      <w:proofErr w:type="spellEnd"/>
-      <w:r>
+        <w:t xml:space="preserve">-First Search) explora todas as arestas, a partir do vértice </w:t>
+      </w:r>
+      <w:r>
+        <w:t>definido como origem</w:t>
+      </w:r>
+      <w:r>
+        <w:t xml:space="preserve">. Este algoritmo </w:t>
+      </w:r>
+      <w:r>
+        <w:t xml:space="preserve">também </w:t>
+      </w:r>
+      <w:r>
+        <w:t>é útil para a avaliação da conectividade de um grafo.</w:t>
+      </w:r>
+    </w:p>
+    <w:p>
+      <w:pPr>
+        <w:jc w:val="both"/>
+      </w:pPr>
+      <w:r>
+        <w:t xml:space="preserve">A </w:t>
+      </w:r>
+      <w:r>
+        <w:rPr>
+          <w:b/>
+          <w:bCs/>
+        </w:rPr>
+        <w:t>complexidade temporal</w:t>
+      </w:r>
+      <w:r>
+        <w:t xml:space="preserve"> deste algoritmo é </w:t>
+      </w:r>
+      <w:r>
+        <w:rPr>
+          <w:b/>
+          <w:bCs/>
+        </w:rPr>
+        <w:t>O(|V| + |E|)</w:t>
+      </w:r>
+      <w:r>
+        <w:t>,</w:t>
+      </w:r>
+      <w:r>
+        <w:t xml:space="preserve"> ou seja, linear no tamanho total do grafo (|V| e |E| representam o número de vértices e arestas do grafo, respetivamente). Cada vértice é visitado, no máximo, uma vez e a pesquisa é realizada a partir de cada vértice visitado para todos os seus vértices adjacentes a partir das arestas que os unem. </w:t>
+      </w:r>
+      <w:r>
+        <w:t xml:space="preserve">A inserção num vetor, no pior caso, é de complexidade </w:t>
+      </w:r>
+      <w:r>
+        <w:rPr>
+          <w:b/>
+          <w:bCs/>
+        </w:rPr>
+        <w:t>O(|V|)</w:t>
+      </w:r>
+      <w:r>
+        <w:t>, logo não altera a complexidade temporal</w:t>
+      </w:r>
+      <w:r>
+        <w:t>.</w:t>
+      </w:r>
+      <w:r>
+        <w:t xml:space="preserve"> Quanto ao espaço, no pior caso, a fila terá </w:t>
+      </w:r>
+      <w:r>
+        <w:rPr>
+          <w:b/>
+          <w:bCs/>
+        </w:rPr>
+        <w:t>|V|</w:t>
+      </w:r>
+      <w:r>
+        <w:rPr>
+          <w:b/>
+          <w:bCs/>
+        </w:rPr>
         <w:t xml:space="preserve"> </w:t>
       </w:r>
-      <w:proofErr w:type="spellStart"/>
-      <w:r>
-        <w:t>Search</w:t>
-      </w:r>
-      <w:proofErr w:type="spellEnd"/>
-      <w:r>
-        <w:t xml:space="preserve">) explora todas as arestas, a partir do vértice </w:t>
-      </w:r>
-      <w:r>
-        <w:t>definido como origem</w:t>
-      </w:r>
-      <w:r>
-        <w:t xml:space="preserve">. Este algoritmo </w:t>
-      </w:r>
-      <w:r>
-        <w:t xml:space="preserve">também </w:t>
-      </w:r>
-      <w:r>
-        <w:t>é útil para a avaliação da conectividade de um grafo.</w:t>
-      </w:r>
-    </w:p>
-    <w:p>
-      <w:pPr>
-        <w:jc w:val="both"/>
-      </w:pPr>
-      <w:r>
-        <w:t xml:space="preserve">A </w:t>
-      </w:r>
-      <w:r>
-        <w:rPr>
-          <w:b/>
-          <w:bCs/>
-        </w:rPr>
-        <w:t>complexidade temporal</w:t>
-      </w:r>
-      <w:r>
-        <w:t xml:space="preserve"> deste algoritmo é </w:t>
-      </w:r>
-      <w:r>
-        <w:rPr>
-          <w:b/>
-          <w:bCs/>
-        </w:rPr>
-        <w:t>O(|V| + |E|)</w:t>
-      </w:r>
-      <w:r>
-        <w:t>,</w:t>
-      </w:r>
-      <w:r>
-        <w:t xml:space="preserve"> ou seja, linear no tamanho total do grafo (|V| e |E| representam o número de vértices e arestas do grafo, respetivamente). Cada vértice é visitado, no máximo, uma vez e a pesquisa é realizada a partir de cada vértice visitado para todos os seus vértices adjacentes a partir das arestas que os unem. </w:t>
-      </w:r>
-      <w:r>
-        <w:t xml:space="preserve">A inserção num vetor, no pior caso, é de complexidade </w:t>
+      <w:r>
+        <w:t>elementos</w:t>
+      </w:r>
+      <w:r>
+        <w:t>.</w:t>
+      </w:r>
+      <w:r>
+        <w:t xml:space="preserve"> Assim, a complexidade espacial deste algoritmo é </w:t>
       </w:r>
       <w:r>
         <w:rPr>
@@ -11022,60 +10062,21 @@
         <w:t>O(|V|)</w:t>
       </w:r>
       <w:r>
-        <w:t>, logo não altera a complexidade temporal</w:t>
-      </w:r>
-      <w:r>
+        <w:rPr>
+          <w:b/>
+          <w:bCs/>
+        </w:rPr>
         <w:t>.</w:t>
       </w:r>
-      <w:r>
-        <w:t xml:space="preserve"> Quanto ao espaço</w:t>
-      </w:r>
-      <w:r>
-        <w:t xml:space="preserve">, no pior caso, a fila terá </w:t>
-      </w:r>
-      <w:r>
-        <w:rPr>
-          <w:b/>
-          <w:bCs/>
-        </w:rPr>
-        <w:t>|V|</w:t>
-      </w:r>
-      <w:r>
-        <w:rPr>
-          <w:b/>
-          <w:bCs/>
-        </w:rPr>
-        <w:t xml:space="preserve"> </w:t>
-      </w:r>
-      <w:r>
-        <w:t>elementos</w:t>
-      </w:r>
-      <w:r>
-        <w:t>.</w:t>
-      </w:r>
-      <w:r>
-        <w:t xml:space="preserve"> Assim, a complexidade espacial deste algoritmo é </w:t>
-      </w:r>
-      <w:r>
-        <w:rPr>
-          <w:b/>
-          <w:bCs/>
-        </w:rPr>
-        <w:t>O(|V|)</w:t>
-      </w:r>
-      <w:r>
-        <w:rPr>
-          <w:b/>
-          <w:bCs/>
-        </w:rPr>
-        <w:t>.</w:t>
-      </w:r>
-    </w:p>
-    <w:p>
-      <w:pPr>
-        <w:jc w:val="both"/>
-      </w:pPr>
-      <w:r>
+    </w:p>
+    <w:p>
+      <w:pPr>
+        <w:jc w:val="both"/>
+      </w:pPr>
+      <w:r>
+        <w:rPr>
+          <w:noProof/>
+        </w:rPr>
         <w:drawing>
           <wp:anchor distT="0" distB="0" distL="114300" distR="114300" simplePos="0" relativeHeight="251666432" behindDoc="0" locked="0" layoutInCell="1" allowOverlap="1" wp14:anchorId="0507836D" wp14:editId="751982EB">
             <wp:simplePos x="0" y="0"/>
@@ -11133,23 +10134,7 @@
         </w:drawing>
       </w:r>
       <w:r>
-        <w:t>De modo a confirmar esta análise teórica, foram feitos testes experimentais. Os grafos utilizados para os testes foram os mapas “</w:t>
-      </w:r>
-      <w:proofErr w:type="spellStart"/>
-      <w:r>
-        <w:t>Grid</w:t>
-      </w:r>
-      <w:proofErr w:type="spellEnd"/>
-      <w:r>
-        <w:t>” e os mapas “</w:t>
-      </w:r>
-      <w:proofErr w:type="spellStart"/>
-      <w:r>
-        <w:t>Full</w:t>
-      </w:r>
-      <w:proofErr w:type="spellEnd"/>
-      <w:r>
-        <w:t>”, disponibilizados pelos professores. Os resultados obtidos podem ser observados no gráfico seguinte:</w:t>
+        <w:t>De modo a confirmar esta análise teórica, foram feitos testes experimentais. Os grafos utilizados para os testes foram os mapas “Grid” e os mapas “Full”, disponibilizados pelos professores. Os resultados obtidos podem ser observados no gráfico seguinte:</w:t>
       </w:r>
     </w:p>
     <w:p>
@@ -11167,7 +10152,6 @@
           <w:bCs/>
         </w:rPr>
       </w:pPr>
-      <w:proofErr w:type="spellStart"/>
       <w:r>
         <w:rPr>
           <w:rFonts w:cstheme="minorHAnsi"/>
@@ -11178,16 +10162,15 @@
         <w:lastRenderedPageBreak/>
         <w:t>Dijkstra</w:t>
       </w:r>
-      <w:proofErr w:type="spellEnd"/>
       <w:r>
         <w:rPr>
           <w:rFonts w:cstheme="minorHAnsi"/>
         </w:rPr>
         <w:object w:dxaOrig="8626" w:dyaOrig="7246" w14:anchorId="155060A3">
-          <v:shape id="_x0000_i1174" type="#_x0000_t75" style="width:431.25pt;height:362.25pt" o:ole="">
+          <v:shape id="_x0000_i1034" type="#_x0000_t75" style="width:431.25pt;height:362.25pt" o:ole="">
             <v:imagedata r:id="rId37" o:title=""/>
           </v:shape>
-          <o:OLEObject Type="Embed" ProgID="WordPad.Document.1" ShapeID="_x0000_i1174" DrawAspect="Content" ObjectID="_1651854301" r:id="rId38"/>
+          <o:OLEObject Type="Embed" ProgID="WordPad.Document.1" ShapeID="_x0000_i1034" DrawAspect="Content" ObjectID="_1651866485" r:id="rId38"/>
         </w:object>
       </w:r>
     </w:p>
@@ -11203,16 +10186,8 @@
         <w:rPr>
           <w:rFonts w:cstheme="minorHAnsi"/>
         </w:rPr>
-        <w:t xml:space="preserve">O algoritmo de </w:t>
-      </w:r>
-      <w:proofErr w:type="spellStart"/>
-      <w:r>
-        <w:rPr>
-          <w:rFonts w:cstheme="minorHAnsi"/>
-        </w:rPr>
-        <w:t>Dijkstra</w:t>
-      </w:r>
-      <w:proofErr w:type="spellEnd"/>
+        <w:t>O algoritmo de Dijkstra</w:t>
+      </w:r>
       <w:r>
         <w:rPr>
           <w:rFonts w:cstheme="minorHAnsi"/>
@@ -11372,10 +10347,10 @@
           <w:rFonts w:cstheme="minorHAnsi"/>
         </w:rPr>
         <w:object w:dxaOrig="8625" w:dyaOrig="7245" w14:anchorId="3BA7329E">
-          <v:shape id="_x0000_i1173" type="#_x0000_t75" style="width:424.5pt;height:332.25pt" o:ole="">
+          <v:shape id="_x0000_i1047" type="#_x0000_t75" style="width:424.5pt;height:332.25pt" o:ole="">
             <v:imagedata r:id="rId39" o:title="" cropbottom="4543f"/>
           </v:shape>
-          <o:OLEObject Type="Embed" ProgID="WordPad.Document.1" ShapeID="_x0000_i1173" DrawAspect="Content" ObjectID="_1651854302" r:id="rId40"/>
+          <o:OLEObject Type="Embed" ProgID="WordPad.Document.1" ShapeID="_x0000_i1047" DrawAspect="Content" ObjectID="_1651866486" r:id="rId40"/>
         </w:object>
       </w:r>
     </w:p>
@@ -11387,33 +10362,7 @@
         <w:rPr>
           <w:rFonts w:cstheme="minorHAnsi"/>
         </w:rPr>
-        <w:t xml:space="preserve">O algoritmo </w:t>
-      </w:r>
-      <w:r>
-        <w:rPr>
-          <w:rFonts w:cstheme="minorHAnsi"/>
-        </w:rPr>
-        <w:t xml:space="preserve">A*, muito semelhante ao de </w:t>
-      </w:r>
-      <w:proofErr w:type="spellStart"/>
-      <w:r>
-        <w:rPr>
-          <w:rFonts w:cstheme="minorHAnsi"/>
-        </w:rPr>
-        <w:t>Dijkstra</w:t>
-      </w:r>
-      <w:proofErr w:type="spellEnd"/>
-      <w:r>
-        <w:rPr>
-          <w:rFonts w:cstheme="minorHAnsi"/>
-        </w:rPr>
-        <w:t xml:space="preserve">, </w:t>
-      </w:r>
-      <w:r>
-        <w:rPr>
-          <w:rFonts w:cstheme="minorHAnsi"/>
-        </w:rPr>
-        <w:t xml:space="preserve">calcula o melhor caminho entre dois vértices de um grafo. A primeira fase, de preparação, tem complexidade temporal </w:t>
+        <w:t xml:space="preserve">O algoritmo A*, muito semelhante ao de Dijkstra, calcula o melhor caminho entre dois vértices de um grafo. A primeira fase, de preparação, tem complexidade temporal </w:t>
       </w:r>
       <w:r>
         <w:rPr>
@@ -11454,7 +10403,17 @@
         <w:t>)</w:t>
       </w:r>
       <w:r>
-        <w:t xml:space="preserve">. Assim, a complexidade temporal do algoritmo será </w:t>
+        <w:t xml:space="preserve">. Assim, a </w:t>
+      </w:r>
+      <w:r>
+        <w:rPr>
+          <w:b/>
+          <w:bCs/>
+        </w:rPr>
+        <w:t>complexidade temporal</w:t>
+      </w:r>
+      <w:r>
+        <w:t xml:space="preserve"> do algoritmo será </w:t>
       </w:r>
       <w:r>
         <w:rPr>
@@ -11513,7 +10472,17 @@
         <w:t xml:space="preserve"> </w:t>
       </w:r>
       <w:r>
-        <w:t xml:space="preserve">e a sua complexidade espacial será </w:t>
+        <w:t xml:space="preserve">e a sua </w:t>
+      </w:r>
+      <w:r>
+        <w:rPr>
+          <w:b/>
+          <w:bCs/>
+        </w:rPr>
+        <w:t>complexidade espacial</w:t>
+      </w:r>
+      <w:r>
+        <w:t xml:space="preserve"> será </w:t>
       </w:r>
       <w:r>
         <w:rPr>
@@ -11533,18 +10502,19 @@
       <w:r>
         <w:rPr>
           <w:rFonts w:cstheme="minorHAnsi"/>
+          <w:noProof/>
         </w:rPr>
         <w:drawing>
-          <wp:anchor distT="0" distB="0" distL="114300" distR="114300" simplePos="0" relativeHeight="251667456" behindDoc="0" locked="0" layoutInCell="1" allowOverlap="1" wp14:anchorId="180E265F" wp14:editId="2067C3E3">
+          <wp:anchor distT="0" distB="0" distL="114300" distR="114300" simplePos="0" relativeHeight="251667456" behindDoc="0" locked="0" layoutInCell="1" allowOverlap="1" wp14:anchorId="180E265F" wp14:editId="2C6D1A2A">
             <wp:simplePos x="0" y="0"/>
             <wp:positionH relativeFrom="margin">
-              <wp:posOffset>224790</wp:posOffset>
+              <wp:align>center</wp:align>
             </wp:positionH>
             <wp:positionV relativeFrom="paragraph">
-              <wp:posOffset>725170</wp:posOffset>
+              <wp:posOffset>731520</wp:posOffset>
             </wp:positionV>
-            <wp:extent cx="4590415" cy="2586355"/>
-            <wp:effectExtent l="0" t="0" r="635" b="4445"/>
+            <wp:extent cx="4914900" cy="2768600"/>
+            <wp:effectExtent l="0" t="0" r="0" b="0"/>
             <wp:wrapSquare wrapText="bothSides"/>
             <wp:docPr id="8" name="Imagem 8"/>
             <wp:cNvGraphicFramePr>
@@ -11572,7 +10542,7 @@
                   <pic:spPr>
                     <a:xfrm>
                       <a:off x="0" y="0"/>
-                      <a:ext cx="4590415" cy="2586355"/>
+                      <a:ext cx="4914900" cy="2768600"/>
                     </a:xfrm>
                     <a:prstGeom prst="rect">
                       <a:avLst/>
@@ -11591,21 +10561,7 @@
         </w:drawing>
       </w:r>
       <w:r>
-        <w:t>De modo a confirmar esta análise teórica, foram feitos testes experimentais. Os grafos utilizados para os testes foram os mapas “</w:t>
-      </w:r>
-      <w:proofErr w:type="spellStart"/>
-      <w:r>
-        <w:t>Strong</w:t>
-      </w:r>
-      <w:proofErr w:type="spellEnd"/>
-      <w:r>
-        <w:t>”, disponibilizados pelos professores</w:t>
-      </w:r>
-      <w:r>
-        <w:t>, onde se utilizaram como pontos de origem e pontos de destino, todos os POI</w:t>
-      </w:r>
-      <w:r>
-        <w:t>. Os resultados obtidos podem ser observados no gráfico seguinte</w:t>
+        <w:t>De modo a confirmar esta análise teórica, foram feitos testes experimentais. Os grafos utilizados para os testes foram os mapas “Strong”, disponibilizados pelos professores, onde se utilizaram como pontos de origem e pontos de destino, todos os POI. Os resultados obtidos podem ser observados no gráfico seguinte</w:t>
       </w:r>
       <w:r>
         <w:t>:</w:t>
@@ -11613,226 +10569,325 @@
     </w:p>
     <w:p>
       <w:pPr>
-        <w:jc w:val="both"/>
-        <w:rPr>
-          <w:rFonts w:cstheme="minorHAnsi"/>
-        </w:rPr>
-      </w:pPr>
-    </w:p>
-    <w:p>
-      <w:pPr>
-        <w:jc w:val="both"/>
-        <w:rPr>
-          <w:rFonts w:cstheme="minorHAnsi"/>
-        </w:rPr>
-      </w:pPr>
-    </w:p>
-    <w:p>
-      <w:pPr>
-        <w:jc w:val="both"/>
-        <w:rPr>
-          <w:rFonts w:cstheme="minorHAnsi"/>
-        </w:rPr>
-      </w:pPr>
-    </w:p>
-    <w:p>
-      <w:pPr>
-        <w:jc w:val="both"/>
-        <w:rPr>
-          <w:rFonts w:cstheme="minorHAnsi"/>
-        </w:rPr>
-      </w:pPr>
-    </w:p>
-    <w:p>
-      <w:pPr>
-        <w:jc w:val="both"/>
-        <w:rPr>
-          <w:rFonts w:cstheme="minorHAnsi"/>
-        </w:rPr>
-      </w:pPr>
-    </w:p>
-    <w:p>
-      <w:pPr>
-        <w:jc w:val="both"/>
-        <w:rPr>
-          <w:rFonts w:cstheme="minorHAnsi"/>
-        </w:rPr>
-      </w:pPr>
-    </w:p>
-    <w:p>
-      <w:pPr>
-        <w:jc w:val="both"/>
-        <w:rPr>
-          <w:rFonts w:cstheme="minorHAnsi"/>
-        </w:rPr>
-      </w:pPr>
-    </w:p>
-    <w:p>
-      <w:pPr>
-        <w:jc w:val="both"/>
-        <w:rPr>
-          <w:rFonts w:cstheme="minorHAnsi"/>
-        </w:rPr>
-      </w:pPr>
-    </w:p>
-    <w:p>
-      <w:pPr>
-        <w:jc w:val="both"/>
-        <w:rPr>
-          <w:rFonts w:cstheme="minorHAnsi"/>
-        </w:rPr>
-      </w:pPr>
-      <w:r>
-        <w:rPr>
-          <w:rFonts w:cstheme="minorHAnsi"/>
-        </w:rPr>
-        <w:t xml:space="preserve">Após alguma </w:t>
-      </w:r>
-      <w:r>
-        <w:rPr>
-          <w:rFonts w:cstheme="minorHAnsi"/>
+        <w:pStyle w:val="Ttulo2"/>
+        <w:rPr>
+          <w:rFonts w:cstheme="minorHAnsi"/>
+          <w:b/>
+          <w:bCs/>
+          <w:color w:val="auto"/>
+        </w:rPr>
+      </w:pPr>
+      <w:r>
+        <w:rPr>
+          <w:rFonts w:cstheme="minorHAnsi"/>
+          <w:b/>
+          <w:bCs/>
+          <w:color w:val="auto"/>
         </w:rPr>
         <w:lastRenderedPageBreak/>
-        <w:t>pesquisa, descobrimos uma variação do algoritmo A*, o ALT (</w:t>
+        <w:t>ALT</w:t>
+      </w:r>
+    </w:p>
+    <w:p>
+      <w:pPr>
+        <w:jc w:val="both"/>
+        <w:rPr>
+          <w:rFonts w:cstheme="minorHAnsi"/>
+        </w:rPr>
+      </w:pPr>
+      <w:r>
+        <w:rPr>
+          <w:rFonts w:cstheme="minorHAnsi"/>
+        </w:rPr>
+        <w:t>Após alguma pesquisa, descobrimos uma variação do algoritmo A*, o ALT (</w:t>
       </w:r>
       <w:r>
         <w:rPr>
           <w:rStyle w:val="pl-c"/>
         </w:rPr>
-        <w:t xml:space="preserve">A*, </w:t>
-      </w:r>
-      <w:proofErr w:type="spellStart"/>
-      <w:r>
-        <w:rPr>
-          <w:rStyle w:val="pl-c"/>
-        </w:rPr>
-        <w:t>Landmarks</w:t>
-      </w:r>
-      <w:proofErr w:type="spellEnd"/>
-      <w:r>
-        <w:rPr>
-          <w:rStyle w:val="pl-c"/>
+        <w:t>A*, Landmarks and Triangle inequality</w:t>
+      </w:r>
+      <w:r>
+        <w:rPr>
+          <w:rFonts w:cstheme="minorHAnsi"/>
+        </w:rPr>
+        <w:t xml:space="preserve">). Este algoritmo melhora </w:t>
+      </w:r>
+      <w:r>
+        <w:rPr>
+          <w:rFonts w:cstheme="minorHAnsi"/>
+        </w:rPr>
+        <w:t>o nosso cálculo de caminho ótimo pois tem em conta situações em que, por exemplo, é necessário dirigir-se a um node que está mais afastado do nosso destino, mas que será mais rápido. Um exemplo disto seria uma autoestrada, pois às vezes, é necessário percorrer o caminho contrário até chegar à autoestrada, no entanto quando se entra nela, o caminho será percorrido mais rapidamente.</w:t>
+      </w:r>
+    </w:p>
+    <w:p>
+      <w:pPr>
+        <w:jc w:val="both"/>
+        <w:rPr>
+          <w:rFonts w:cstheme="minorHAnsi"/>
+        </w:rPr>
+      </w:pPr>
+      <w:r>
+        <w:rPr>
+          <w:rFonts w:cstheme="minorHAnsi"/>
+        </w:rPr>
+        <w:t>Como na fase do planeamento do projeto pensávamos em utilizar um mapa inteiro de Portugal, este algoritmo seria extremamente útil. Como estamos limitados a distritos, não aplicámos este algoritmo no cálculo do caminho ótimo.</w:t>
+      </w:r>
+    </w:p>
+    <w:p>
+      <w:pPr>
+        <w:pStyle w:val="Ttulo2"/>
+        <w:jc w:val="both"/>
+        <w:rPr>
+          <w:b/>
+          <w:bCs/>
+          <w:color w:val="auto"/>
+        </w:rPr>
+      </w:pPr>
+      <w:r>
+        <w:rPr>
+          <w:b/>
+          <w:bCs/>
+          <w:color w:val="auto"/>
+        </w:rPr>
+        <w:t>Nearest Neighbour</w:t>
+      </w:r>
+    </w:p>
+    <w:p>
+      <w:pPr>
+        <w:jc w:val="both"/>
+      </w:pPr>
+      <w:r>
+        <w:rPr>
+          <w:rFonts w:cstheme="minorHAnsi"/>
+        </w:rPr>
+        <w:object w:dxaOrig="8625" w:dyaOrig="5655" w14:anchorId="028F5BE6">
+          <v:shape id="_x0000_i1056" type="#_x0000_t75" style="width:424.5pt;height:276.75pt" o:ole="">
+            <v:imagedata r:id="rId42" o:title="" cropbottom="2669f"/>
+          </v:shape>
+          <o:OLEObject Type="Embed" ProgID="WordPad.Document.1" ShapeID="_x0000_i1056" DrawAspect="Content" ObjectID="_1651866487" r:id="rId43"/>
+        </w:object>
+      </w:r>
+    </w:p>
+    <w:p>
+      <w:pPr>
+        <w:jc w:val="both"/>
+        <w:rPr>
+          <w:rFonts w:cstheme="minorHAnsi"/>
+        </w:rPr>
+      </w:pPr>
+      <w:r>
+        <w:rPr>
+          <w:rFonts w:cstheme="minorHAnsi"/>
+        </w:rPr>
+        <w:t xml:space="preserve">O algoritmo de Nearest Neighbour é uma possível solução para o </w:t>
+      </w:r>
+      <w:r>
+        <w:rPr>
+          <w:rFonts w:cstheme="minorHAnsi"/>
+        </w:rPr>
+        <w:t xml:space="preserve">“Problema do Caixeiro Viajante”, problema de deslocamento entre dois pontos passando por um conjunto de pontos de interesse. </w:t>
+      </w:r>
+      <w:r>
+        <w:rPr>
+          <w:rFonts w:cstheme="minorHAnsi"/>
+        </w:rPr>
+        <w:t>Este algoritmo percorre os POI’s todos e calcula o caminho ótimo para aquele que estiver mais próximo. Após este cálculo, o ponto que estava mais próximo da origem tornar-se-á na nova origem e o algoritmo continua o cálculo do caminho ótimo para o próximo ponto. O cálculo de caminho ótimo termina quando se esgotarem todos os pontos de origem.</w:t>
+      </w:r>
+    </w:p>
+    <w:p>
+      <w:pPr>
+        <w:jc w:val="both"/>
+        <w:rPr>
+          <w:rFonts w:cstheme="minorHAnsi"/>
+        </w:rPr>
+      </w:pPr>
+      <w:r>
+        <w:rPr>
+          <w:rFonts w:cstheme="minorHAnsi"/>
+        </w:rPr>
+        <w:t xml:space="preserve">No caso do nosso trabalho, este algoritmo é especialmente útil, pois permite-nos ter um caminho ótimo para um percurso em que tenhamos </w:t>
+      </w:r>
+      <w:r>
+        <w:rPr>
+          <w:rFonts w:cstheme="minorHAnsi"/>
+        </w:rPr>
+        <w:t>de</w:t>
+      </w:r>
+      <w:r>
+        <w:rPr>
+          <w:rFonts w:cstheme="minorHAnsi"/>
+        </w:rPr>
+        <w:t xml:space="preserve"> passar por vários POI’s numa viagem só.</w:t>
+      </w:r>
+    </w:p>
+    <w:p>
+      <w:pPr>
+        <w:jc w:val="both"/>
+        <w:rPr>
+          <w:rFonts w:cstheme="minorHAnsi"/>
+        </w:rPr>
+      </w:pPr>
+      <w:r>
+        <w:rPr>
+          <w:rFonts w:cstheme="minorHAnsi"/>
+        </w:rPr>
+        <w:t xml:space="preserve">Fizemos uso do algoritmo A* para auxiliar o Nearest Neighbour, visto que este apresentava uma melhor performance relativamente ao algoritmo de Dijkstra. Este algoritmo </w:t>
+      </w:r>
+      <w:r>
+        <w:rPr>
+          <w:rFonts w:cstheme="minorHAnsi"/>
+        </w:rPr>
+        <w:t>tem</w:t>
+      </w:r>
+      <w:r>
+        <w:rPr>
+          <w:rFonts w:cstheme="minorHAnsi"/>
         </w:rPr>
         <w:t xml:space="preserve"> </w:t>
       </w:r>
-      <w:proofErr w:type="spellStart"/>
-      <w:r>
-        <w:rPr>
-          <w:rStyle w:val="pl-c"/>
-        </w:rPr>
-        <w:t>and</w:t>
-      </w:r>
-      <w:proofErr w:type="spellEnd"/>
-      <w:r>
-        <w:rPr>
-          <w:rStyle w:val="pl-c"/>
+      <w:r>
+        <w:rPr>
+          <w:rFonts w:cstheme="minorHAnsi"/>
+          <w:b/>
+          <w:bCs/>
+        </w:rPr>
+        <w:t xml:space="preserve">complexidade </w:t>
+      </w:r>
+      <w:r>
+        <w:rPr>
+          <w:rFonts w:cstheme="minorHAnsi"/>
+          <w:b/>
+          <w:bCs/>
+        </w:rPr>
+        <w:t>temporal</w:t>
+      </w:r>
+      <w:r>
+        <w:rPr>
+          <w:rFonts w:cstheme="minorHAnsi"/>
         </w:rPr>
         <w:t xml:space="preserve"> </w:t>
       </w:r>
-      <w:proofErr w:type="spellStart"/>
-      <w:r>
-        <w:rPr>
-          <w:rStyle w:val="pl-c"/>
-        </w:rPr>
-        <w:t>Triangle</w:t>
-      </w:r>
-      <w:proofErr w:type="spellEnd"/>
-      <w:r>
-        <w:rPr>
-          <w:rStyle w:val="pl-c"/>
+      <w:r>
+        <w:rPr>
+          <w:b/>
+          <w:bCs/>
+        </w:rPr>
+        <w:t>O(</w:t>
+      </w:r>
+      <w:r>
+        <w:rPr>
+          <w:b/>
+          <w:bCs/>
+        </w:rPr>
+        <w:t>(</w:t>
+      </w:r>
+      <w:r>
+        <w:rPr>
+          <w:b/>
+          <w:bCs/>
+        </w:rPr>
+        <w:t>|V| + |E|</w:t>
+      </w:r>
+      <w:r>
+        <w:rPr>
+          <w:b/>
+          <w:bCs/>
+        </w:rPr>
+        <w:t>) *</w:t>
+      </w:r>
+      <w:r>
+        <w:rPr>
+          <w:b/>
+          <w:bCs/>
         </w:rPr>
         <w:t xml:space="preserve"> </w:t>
       </w:r>
-      <w:proofErr w:type="spellStart"/>
-      <w:r>
-        <w:rPr>
-          <w:rStyle w:val="pl-c"/>
-        </w:rPr>
-        <w:t>inequality</w:t>
-      </w:r>
-      <w:proofErr w:type="spellEnd"/>
-      <w:r>
-        <w:rPr>
-          <w:rFonts w:cstheme="minorHAnsi"/>
-        </w:rPr>
-        <w:t xml:space="preserve">). Este algoritmo melhora </w:t>
-      </w:r>
-      <w:r>
-        <w:rPr>
-          <w:rFonts w:cstheme="minorHAnsi"/>
-        </w:rPr>
-        <w:t>o nosso cálculo de caminho ótimo pois tem em conta situações em que, por exemplo, é necessário dirigir-se a um node que está mais afastado do nosso destino, mas que será mais rápido. Um exemplo disto seria uma autoestrada, pois às vezes, é necessário percorrer o caminho contrário até chegar à autoestrada, no entanto quando se entra nela, o caminho será percorrido mais rapidamente.</w:t>
-      </w:r>
-    </w:p>
-    <w:p>
-      <w:pPr>
-        <w:jc w:val="both"/>
-        <w:rPr>
-          <w:rFonts w:cstheme="minorHAnsi"/>
-        </w:rPr>
-      </w:pPr>
-      <w:r>
-        <w:rPr>
-          <w:rFonts w:cstheme="minorHAnsi"/>
-        </w:rPr>
-        <w:t xml:space="preserve">A*, </w:t>
-      </w:r>
-      <w:proofErr w:type="spellStart"/>
-      <w:r>
-        <w:rPr>
-          <w:rFonts w:cstheme="minorHAnsi"/>
-        </w:rPr>
-        <w:t>Dijkstra</w:t>
-      </w:r>
-      <w:proofErr w:type="spellEnd"/>
-      <w:r>
-        <w:rPr>
-          <w:rFonts w:cstheme="minorHAnsi"/>
-        </w:rPr>
-        <w:t>, ALT, DFS, BFS</w:t>
-      </w:r>
-      <w:r>
-        <w:rPr>
-          <w:rFonts w:cstheme="minorHAnsi"/>
-        </w:rPr>
-        <w:t xml:space="preserve">, </w:t>
-      </w:r>
-      <w:proofErr w:type="spellStart"/>
-      <w:r>
-        <w:rPr>
-          <w:rFonts w:cstheme="minorHAnsi"/>
-        </w:rPr>
-        <w:t>NearestNeighbour</w:t>
-      </w:r>
-      <w:proofErr w:type="spellEnd"/>
-      <w:r>
-        <w:rPr>
-          <w:rFonts w:cstheme="minorHAnsi"/>
-        </w:rPr>
-        <w:t xml:space="preserve">, são os algoritmos implementados, ver ficheiro </w:t>
-      </w:r>
-      <w:proofErr w:type="spellStart"/>
-      <w:r>
-        <w:rPr>
-          <w:rFonts w:cstheme="minorHAnsi"/>
-        </w:rPr>
-        <w:t>Graph.h</w:t>
-      </w:r>
-      <w:proofErr w:type="spellEnd"/>
-      <w:r>
-        <w:rPr>
-          <w:rFonts w:cstheme="minorHAnsi"/>
-        </w:rPr>
-        <w:t>;</w:t>
-      </w:r>
-    </w:p>
-    <w:p>
-      <w:pPr>
-        <w:jc w:val="both"/>
-        <w:rPr>
-          <w:rFonts w:cstheme="minorHAnsi"/>
-        </w:rPr>
-      </w:pPr>
+      <w:r>
+        <w:rPr>
+          <w:b/>
+          <w:bCs/>
+        </w:rPr>
+        <w:t xml:space="preserve">log </w:t>
+      </w:r>
+      <w:r>
+        <w:rPr>
+          <w:b/>
+          <w:bCs/>
+        </w:rPr>
+        <w:t>|V|</w:t>
+      </w:r>
+      <w:r>
+        <w:rPr>
+          <w:b/>
+          <w:bCs/>
+        </w:rPr>
+        <w:t xml:space="preserve"> * |N|</w:t>
+      </w:r>
+      <w:r>
+        <w:rPr>
+          <w:b/>
+          <w:bCs/>
+        </w:rPr>
+        <w:t>)</w:t>
+      </w:r>
+      <w:r>
+        <w:rPr>
+          <w:rFonts w:cstheme="minorHAnsi"/>
+        </w:rPr>
+        <w:t>, pois necessita de percorrer todos elemen</w:t>
+      </w:r>
+      <w:r>
+        <w:rPr>
+          <w:rFonts w:cstheme="minorHAnsi"/>
+        </w:rPr>
+        <w:t>tos do vetor de pontos de interesse (N) e faz uso do algoritmo A*</w:t>
+      </w:r>
+      <w:r>
+        <w:rPr>
+          <w:b/>
+          <w:bCs/>
+        </w:rPr>
+        <w:t>.</w:t>
+      </w:r>
+      <w:r>
+        <w:t xml:space="preserve"> A sua </w:t>
+      </w:r>
+      <w:r>
+        <w:rPr>
+          <w:b/>
+          <w:bCs/>
+        </w:rPr>
+        <w:t>complexidade espacial</w:t>
+      </w:r>
+      <w:r>
+        <w:t xml:space="preserve"> é </w:t>
+      </w:r>
+      <w:r>
+        <w:rPr>
+          <w:b/>
+          <w:bCs/>
+        </w:rPr>
+        <w:t>O(|V</w:t>
+      </w:r>
+      <w:r>
+        <w:rPr>
+          <w:rFonts w:cstheme="minorHAnsi"/>
+          <w:b/>
+          <w:bCs/>
+        </w:rPr>
+        <w:t>*N</w:t>
+      </w:r>
+      <w:r>
+        <w:rPr>
+          <w:b/>
+          <w:bCs/>
+        </w:rPr>
+        <w:t>|)</w:t>
+      </w:r>
+      <w:r>
+        <w:t>, pois estamos a recorrer a um algoritmo recursivo combinado com o algoritmo A*.</w:t>
+      </w:r>
       <w:r>
         <w:rPr>
           <w:rFonts w:cstheme="minorHAnsi"/>
@@ -11871,6 +10926,88 @@
       <w:pPr>
         <w:jc w:val="both"/>
         <w:rPr>
+          <w:rFonts w:cstheme="minorHAnsi"/>
+        </w:rPr>
+      </w:pPr>
+      <w:r>
+        <w:rPr>
+          <w:rFonts w:cstheme="minorHAnsi"/>
+        </w:rPr>
+        <w:t>No menu de Visualização do Grafo, é possível analisar a conectividade do Grafo de duas formas:</w:t>
+      </w:r>
+    </w:p>
+    <w:p>
+      <w:pPr>
+        <w:jc w:val="both"/>
+        <w:rPr>
+          <w:rFonts w:cstheme="minorHAnsi"/>
+        </w:rPr>
+      </w:pPr>
+      <w:r>
+        <w:rPr>
+          <w:rFonts w:cstheme="minorHAnsi"/>
+        </w:rPr>
+        <w:t>A opção “Show Connectivity”</w:t>
+      </w:r>
+      <w:r>
+        <w:rPr>
+          <w:rFonts w:cstheme="minorHAnsi"/>
+        </w:rPr>
+        <w:t>, que</w:t>
+      </w:r>
+      <w:r>
+        <w:rPr>
+          <w:rFonts w:cstheme="minorHAnsi"/>
+        </w:rPr>
+        <w:t xml:space="preserve"> implementa o algoritmo DFS</w:t>
+      </w:r>
+      <w:r>
+        <w:rPr>
+          <w:rFonts w:cstheme="minorHAnsi"/>
+        </w:rPr>
+        <w:t xml:space="preserve">, percorre todos os </w:t>
+      </w:r>
+      <w:r>
+        <w:rPr>
+          <w:rFonts w:cstheme="minorHAnsi"/>
+        </w:rPr>
+        <w:t>vértices</w:t>
+      </w:r>
+      <w:r>
+        <w:rPr>
+          <w:rFonts w:cstheme="minorHAnsi"/>
+        </w:rPr>
+        <w:t xml:space="preserve"> do </w:t>
+      </w:r>
+      <w:r>
+        <w:rPr>
+          <w:rFonts w:cstheme="minorHAnsi"/>
+        </w:rPr>
+        <w:t>grafo</w:t>
+      </w:r>
+      <w:r>
+        <w:rPr>
+          <w:rFonts w:cstheme="minorHAnsi"/>
+        </w:rPr>
+        <w:t xml:space="preserve"> e mostra ao utilizador o mapa com os </w:t>
+      </w:r>
+      <w:r>
+        <w:rPr>
+          <w:rFonts w:cstheme="minorHAnsi"/>
+        </w:rPr>
+        <w:t>vértices</w:t>
+      </w:r>
+      <w:r>
+        <w:rPr>
+          <w:rFonts w:cstheme="minorHAnsi"/>
+        </w:rPr>
+        <w:t xml:space="preserve"> que fazem parte da conectividade total do mapa.</w:t>
+      </w:r>
+    </w:p>
+    <w:p>
+      <w:pPr>
+        <w:jc w:val="both"/>
+        <w:rPr>
           <w:rFonts w:asciiTheme="majorHAnsi" w:hAnsiTheme="majorHAnsi" w:cstheme="minorHAnsi"/>
           <w:b/>
           <w:bCs/>
@@ -11882,7 +11019,13 @@
         <w:rPr>
           <w:rFonts w:cstheme="minorHAnsi"/>
         </w:rPr>
-        <w:t>Não sei o que pôr aqui.</w:t>
+        <w:t xml:space="preserve">A opção “Show Connectivity from Origin”, que implementa o algoritmo BFS, ao contrário da </w:t>
+      </w:r>
+      <w:r>
+        <w:rPr>
+          <w:rFonts w:cstheme="minorHAnsi"/>
+        </w:rPr>
+        <w:t>opção anterior, apenas percorre os vértices que são possíveis de atingir, partindo de um ponto de origem selecionado pelo utilizador.</w:t>
       </w:r>
       <w:r>
         <w:rPr>
@@ -11894,14 +11037,6 @@
         </w:rPr>
         <w:br w:type="page"/>
       </w:r>
-    </w:p>
-    <w:p>
-      <w:pPr>
-        <w:jc w:val="both"/>
-        <w:rPr>
-          <w:rFonts w:cstheme="minorHAnsi"/>
-        </w:rPr>
-      </w:pPr>
     </w:p>
     <w:p>
       <w:pPr>
@@ -11926,6 +11061,7 @@
           <w:sz w:val="56"/>
           <w:szCs w:val="56"/>
         </w:rPr>
+        <w:lastRenderedPageBreak/>
         <w:t>Conclusão</w:t>
       </w:r>
       <w:r>
@@ -11962,61 +11098,25 @@
         <w:rPr>
           <w:rFonts w:cstheme="minorHAnsi"/>
         </w:rPr>
-        <w:t xml:space="preserve">No geral, achamos que este trabalho não foi muito bem organizado pelos docentes da cadeira. A entrega de mapas úteis, à exceção dos mapas </w:t>
-      </w:r>
-      <w:proofErr w:type="spellStart"/>
-      <w:r>
-        <w:rPr>
-          <w:rFonts w:cstheme="minorHAnsi"/>
-        </w:rPr>
-        <w:t>Grid</w:t>
-      </w:r>
-      <w:proofErr w:type="spellEnd"/>
-      <w:r>
-        <w:rPr>
-          <w:rFonts w:cstheme="minorHAnsi"/>
-        </w:rPr>
-        <w:t>, só foi feita na semana da entrega do trabalho</w:t>
-      </w:r>
-      <w:r>
-        <w:rPr>
-          <w:rFonts w:cstheme="minorHAnsi"/>
-        </w:rPr>
-        <w:t xml:space="preserve">. O tempo disponibilizado para realizar o projeto foi mínimo. Na semana anterior à entrega do projeto, foi necessário alterar completamente o objetivo do trabalho devido a uma diferente opinião do professor sobre este. É de salientar que este novo objetivo também foi controverso pois, quando perguntado ao professor </w:t>
-      </w:r>
-      <w:proofErr w:type="spellStart"/>
-      <w:r>
-        <w:rPr>
-          <w:rFonts w:cstheme="minorHAnsi"/>
-        </w:rPr>
-        <w:t>Rosaldo</w:t>
-      </w:r>
-      <w:proofErr w:type="spellEnd"/>
+        <w:t>No geral, achamos que este trabalho não foi muito bem organizado pelos docentes da cadeira. A entrega de mapas úteis, à exceção dos mapas Grid, só foi feita na semana da entrega do trabalho</w:t>
+      </w:r>
+      <w:r>
+        <w:rPr>
+          <w:rFonts w:cstheme="minorHAnsi"/>
+        </w:rPr>
+        <w:t>. O tempo disponibilizado para realizar o projeto foi mínimo. Na semana anterior à entrega do projeto, foi necessário alterar completamente o objetivo do trabalho devido a uma diferente opinião do professor sobre este. É de salientar que este novo objetivo também foi controverso pois, quando perguntado ao professor Rosaldo Rossetti uma forma de ter em consideração Horário + Distância, este informou-nos que esse problema era difícil de resolver com as ferramentas disponibilizadas na unidade curricular.</w:t>
+      </w:r>
       <w:r>
         <w:rPr>
           <w:rFonts w:cstheme="minorHAnsi"/>
         </w:rPr>
         <w:t xml:space="preserve"> </w:t>
       </w:r>
-      <w:proofErr w:type="spellStart"/>
-      <w:r>
-        <w:rPr>
-          <w:rFonts w:cstheme="minorHAnsi"/>
-        </w:rPr>
-        <w:t>Rossetti</w:t>
-      </w:r>
-      <w:proofErr w:type="spellEnd"/>
-      <w:r>
-        <w:rPr>
-          <w:rFonts w:cstheme="minorHAnsi"/>
-        </w:rPr>
-        <w:t xml:space="preserve"> uma forma de ter em consideração Horário + Distância, este informou-nos que esse problema era difícil de resolver com as ferramentas disponibilizadas na unidade curricular.</w:t>
-      </w:r>
-      <w:r>
-        <w:rPr>
-          <w:rFonts w:cstheme="minorHAnsi"/>
-        </w:rPr>
-        <w:t xml:space="preserve"> </w:t>
+      <w:r>
+        <w:rPr>
+          <w:rFonts w:cstheme="minorHAnsi"/>
+        </w:rPr>
+        <w:t>Também sentimos que o apoio ao trabalho prático não foi o melhor visto que, por vezes, quando colocávamos uma questão no Microsoft Teams não recebíamos uma resposta em tempo útil.</w:t>
       </w:r>
     </w:p>
     <w:p>
@@ -12040,30 +11140,20 @@
         <w:rPr>
           <w:rFonts w:cstheme="minorHAnsi"/>
         </w:rPr>
-        <w:t xml:space="preserve">Esforço dedicado: André Daniel (Organização do </w:t>
-      </w:r>
-      <w:proofErr w:type="spellStart"/>
-      <w:r>
-        <w:rPr>
-          <w:rFonts w:cstheme="minorHAnsi"/>
-        </w:rPr>
-        <w:t>Git</w:t>
-      </w:r>
-      <w:proofErr w:type="spellEnd"/>
+        <w:t>Esforço dedicado: André Daniel (Organização do Git</w:t>
+      </w:r>
       <w:r>
         <w:rPr>
           <w:rFonts w:cstheme="minorHAnsi"/>
         </w:rPr>
         <w:t xml:space="preserve">, frota de </w:t>
       </w:r>
-      <w:proofErr w:type="spellStart"/>
-      <w:r>
-        <w:rPr>
-          <w:rFonts w:cstheme="minorHAnsi"/>
-        </w:rPr>
-        <w:t>veiculos</w:t>
-      </w:r>
-      <w:proofErr w:type="spellEnd"/>
+      <w:r>
+        <w:rPr>
+          <w:rFonts w:cstheme="minorHAnsi"/>
+        </w:rPr>
+        <w:t>veículos</w:t>
+      </w:r>
       <w:r>
         <w:rPr>
           <w:rFonts w:cstheme="minorHAnsi"/>
@@ -12180,23 +11270,7 @@
         <w:jc w:val="both"/>
       </w:pPr>
       <w:r>
-        <w:t xml:space="preserve">Apresentações das aulas teóricas de Conceção e Análise de Algoritmos 2019/20, da autoria do Professor </w:t>
-      </w:r>
-      <w:proofErr w:type="spellStart"/>
-      <w:r>
-        <w:t>Rosaldo</w:t>
-      </w:r>
-      <w:proofErr w:type="spellEnd"/>
-      <w:r>
-        <w:t xml:space="preserve"> </w:t>
-      </w:r>
-      <w:proofErr w:type="spellStart"/>
-      <w:r>
-        <w:t>Rossetti</w:t>
-      </w:r>
-      <w:proofErr w:type="spellEnd"/>
-      <w:r>
-        <w:t xml:space="preserve">, Professora Liliana Ferreira, Professor Henrique Cardoso e </w:t>
+        <w:t xml:space="preserve">Apresentações das aulas teóricas de Conceção e Análise de Algoritmos 2019/20, da autoria do Professor Rosaldo Rossetti, Professora Liliana Ferreira, Professor Henrique Cardoso e </w:t>
       </w:r>
       <w:r>
         <w:t>Professor</w:t>
@@ -12214,15 +11288,10 @@
         </w:numPr>
         <w:jc w:val="both"/>
       </w:pPr>
-      <w:proofErr w:type="spellStart"/>
-      <w:r>
-        <w:t>Dijkstra</w:t>
-      </w:r>
-      <w:proofErr w:type="spellEnd"/>
-      <w:r>
-        <w:t xml:space="preserve"> e Problema do Caixeiro Viajante, </w:t>
-      </w:r>
-      <w:hyperlink r:id="rId42" w:history="1">
+      <w:r>
+        <w:t xml:space="preserve">Dijkstra e Problema do Caixeiro Viajante, </w:t>
+      </w:r>
+      <w:hyperlink r:id="rId44" w:history="1">
         <w:r>
           <w:rPr>
             <w:rStyle w:val="Hiperligao"/>
@@ -12241,17 +11310,9 @@
         <w:jc w:val="both"/>
       </w:pPr>
       <w:r>
-        <w:t xml:space="preserve">Pseudocódigo de </w:t>
-      </w:r>
-      <w:proofErr w:type="spellStart"/>
-      <w:r>
-        <w:t>Dijkstra</w:t>
-      </w:r>
-      <w:proofErr w:type="spellEnd"/>
-      <w:r>
-        <w:t xml:space="preserve"> Bidirecional, </w:t>
-      </w:r>
-      <w:hyperlink r:id="rId43" w:history="1">
+        <w:t xml:space="preserve">Pseudocódigo de Dijkstra Bidirecional, </w:t>
+      </w:r>
+      <w:hyperlink r:id="rId45" w:history="1">
         <w:r>
           <w:rPr>
             <w:rStyle w:val="Hiperligao"/>
@@ -12272,7 +11333,7 @@
       <w:r>
         <w:t xml:space="preserve">Algoritmo A*, </w:t>
       </w:r>
-      <w:hyperlink r:id="rId44" w:history="1">
+      <w:hyperlink r:id="rId46" w:history="1">
         <w:r>
           <w:rPr>
             <w:rStyle w:val="Hiperligao"/>
@@ -12293,7 +11354,7 @@
       <w:r>
         <w:t xml:space="preserve">Pseudocódigo de A*, </w:t>
       </w:r>
-      <w:hyperlink r:id="rId45" w:history="1">
+      <w:hyperlink r:id="rId47" w:history="1">
         <w:r>
           <w:rPr>
             <w:rStyle w:val="Hiperligao"/>
@@ -12314,7 +11375,7 @@
       <w:r>
         <w:t xml:space="preserve">Programa de visualização de Algoritmos, </w:t>
       </w:r>
-      <w:hyperlink r:id="rId46" w:history="1">
+      <w:hyperlink r:id="rId48" w:history="1">
         <w:r>
           <w:rPr>
             <w:rStyle w:val="Hiperligao"/>
@@ -12338,21 +11399,19 @@
           <w:lang w:val="en-GB"/>
         </w:rPr>
       </w:pPr>
-      <w:proofErr w:type="spellStart"/>
       <w:r>
         <w:rPr>
           <w:lang w:val="en-GB"/>
         </w:rPr>
-        <w:t>OpenStreetMaps</w:t>
-      </w:r>
-      <w:proofErr w:type="spellEnd"/>
+        <w:t>OpenStreetMap</w:t>
+      </w:r>
       <w:r>
         <w:rPr>
           <w:lang w:val="en-GB"/>
         </w:rPr>
         <w:t xml:space="preserve">, </w:t>
       </w:r>
-      <w:hyperlink r:id="rId47" w:history="1">
+      <w:hyperlink r:id="rId49" w:history="1">
         <w:r>
           <w:rPr>
             <w:rStyle w:val="Hiperligao"/>
@@ -12377,17 +11436,9 @@
         </w:rPr>
       </w:pPr>
       <w:r>
-        <w:t xml:space="preserve">Ferramenta de obtenção de </w:t>
-      </w:r>
-      <w:proofErr w:type="spellStart"/>
-      <w:r>
-        <w:t>tags</w:t>
-      </w:r>
-      <w:proofErr w:type="spellEnd"/>
-      <w:r>
-        <w:t xml:space="preserve">, </w:t>
-      </w:r>
-      <w:hyperlink r:id="rId48" w:history="1">
+        <w:t xml:space="preserve">Ferramenta de obtenção de tags, </w:t>
+      </w:r>
+      <w:hyperlink r:id="rId50" w:history="1">
         <w:r>
           <w:rPr>
             <w:rStyle w:val="Hiperligao"/>
@@ -12415,7 +11466,7 @@
         </w:rPr>
         <w:t xml:space="preserve">Algoritmo ALT, </w:t>
       </w:r>
-      <w:hyperlink r:id="rId49" w:history="1">
+      <w:hyperlink r:id="rId51" w:history="1">
         <w:r>
           <w:rPr>
             <w:rStyle w:val="Hiperligao"/>
@@ -12431,18 +11482,9 @@
           <w:color w:val="auto"/>
           <w:u w:val="none"/>
         </w:rPr>
-        <w:t xml:space="preserve"> ;</w:t>
-      </w:r>
-      <w:r>
-        <w:rPr>
-          <w:rStyle w:val="Hiperligao"/>
-          <w:rFonts w:cstheme="minorHAnsi"/>
-          <w:color w:val="auto"/>
-          <w:u w:val="none"/>
-        </w:rPr>
-        <w:t xml:space="preserve"> </w:t>
-      </w:r>
-      <w:hyperlink r:id="rId50" w:tgtFrame="_blank" w:tooltip="https://github.com/jgrapht/jgrapht/blob/master/jgrapht-core/src/main/java/org/jgrapht/alg/shortestpath/ALTAdmissibleHeuristic.java" w:history="1">
+        <w:t xml:space="preserve"> ; </w:t>
+      </w:r>
+      <w:hyperlink r:id="rId52" w:tgtFrame="_blank" w:tooltip="https://github.com/jgrapht/jgrapht/blob/master/jgrapht-core/src/main/java/org/jgrapht/alg/shortestpath/ALTAdmissibleHeuristic.java" w:history="1">
         <w:r>
           <w:rPr>
             <w:rStyle w:val="Hiperligao"/>
@@ -12452,45 +11494,10 @@
         </w:r>
       </w:hyperlink>
     </w:p>
-    <w:p>
-      <w:pPr>
-        <w:pStyle w:val="PargrafodaLista"/>
-        <w:numPr>
-          <w:ilvl w:val="0"/>
-          <w:numId w:val="18"/>
-        </w:numPr>
-        <w:jc w:val="both"/>
-      </w:pPr>
-      <w:proofErr w:type="spellStart"/>
-      <w:r>
-        <w:t>Tarjan</w:t>
-      </w:r>
-      <w:proofErr w:type="spellEnd"/>
-      <w:r>
-        <w:t xml:space="preserve">, </w:t>
-      </w:r>
-      <w:hyperlink r:id="rId51" w:history="1">
-        <w:r>
-          <w:rPr>
-            <w:rStyle w:val="Hiperligao"/>
-          </w:rPr>
-          <w:t>https://www.geeksforgeeks.org/tarjan-algorithm-find-strongly-connected-components/</w:t>
-        </w:r>
-      </w:hyperlink>
-    </w:p>
-    <w:p>
-      <w:pPr>
-        <w:pStyle w:val="PargrafodaLista"/>
-        <w:numPr>
-          <w:ilvl w:val="0"/>
-          <w:numId w:val="18"/>
-        </w:numPr>
-      </w:pPr>
-    </w:p>
     <w:sectPr>
-      <w:headerReference w:type="default" r:id="rId52"/>
-      <w:footerReference w:type="default" r:id="rId53"/>
-      <w:footerReference w:type="first" r:id="rId54"/>
+      <w:headerReference w:type="default" r:id="rId53"/>
+      <w:footerReference w:type="default" r:id="rId54"/>
+      <w:footerReference w:type="first" r:id="rId55"/>
       <w:pgSz w:w="11906" w:h="16838"/>
       <w:pgMar w:top="1417" w:right="1701" w:bottom="1417" w:left="1701" w:header="708" w:footer="708" w:gutter="0"/>
       <w:pgNumType w:start="0"/>
@@ -12623,19 +11630,9 @@
     <w:r>
       <w:ptab w:relativeTo="margin" w:alignment="right" w:leader="none"/>
     </w:r>
-    <w:proofErr w:type="spellStart"/>
     <w:r>
-      <w:t>Meat</w:t>
+      <w:t>Meat Wagons</w:t>
     </w:r>
-    <w:proofErr w:type="spellEnd"/>
-    <w:r>
-      <w:t xml:space="preserve"> </w:t>
-    </w:r>
-    <w:proofErr w:type="spellStart"/>
-    <w:r>
-      <w:t>Wagons</w:t>
-    </w:r>
-    <w:proofErr w:type="spellEnd"/>
   </w:p>
 </w:hdr>
 </file>

</xml_diff>

<commit_message>
Finsheide fuckl this shit
</commit_message>
<xml_diff>
--- a/Entrega_II/Meat Wagons.docx
+++ b/Entrega_II/Meat Wagons.docx
@@ -357,15 +357,9 @@
         <w:p>
           <w:pPr>
             <w:pStyle w:val="ndice1"/>
-            <w:tabs>
-              <w:tab w:val="right" w:leader="underscore" w:pos="8494"/>
-            </w:tabs>
-            <w:spacing w:before="0"/>
+            <w:contextualSpacing/>
             <w:rPr>
               <w:rFonts w:asciiTheme="minorHAnsi" w:eastAsiaTheme="minorEastAsia" w:hAnsiTheme="minorHAnsi" w:cstheme="minorBidi"/>
-              <w:b w:val="0"/>
-              <w:bCs w:val="0"/>
-              <w:caps w:val="0"/>
               <w:noProof/>
               <w:sz w:val="22"/>
               <w:szCs w:val="22"/>
@@ -381,7 +375,7 @@
           <w:r>
             <w:fldChar w:fldCharType="separate"/>
           </w:r>
-          <w:hyperlink w:anchor="_Toc41296301" w:history="1">
+          <w:hyperlink w:anchor="_Toc41299507" w:history="1">
             <w:r>
               <w:rPr>
                 <w:rStyle w:val="Hiperligao"/>
@@ -408,7 +402,7 @@
                 <w:noProof/>
                 <w:webHidden/>
               </w:rPr>
-              <w:instrText xml:space="preserve"> PAGEREF _Toc41296301 \h </w:instrText>
+              <w:instrText xml:space="preserve"> PAGEREF _Toc41299507 \h </w:instrText>
             </w:r>
             <w:r>
               <w:rPr>
@@ -428,7 +422,7 @@
                 <w:noProof/>
                 <w:webHidden/>
               </w:rPr>
-              <w:t>3</w:t>
+              <w:t>2</w:t>
             </w:r>
             <w:r>
               <w:rPr>
@@ -445,7 +439,8 @@
             <w:tabs>
               <w:tab w:val="right" w:leader="underscore" w:pos="8494"/>
             </w:tabs>
-            <w:spacing w:before="0"/>
+            <w:spacing w:before="0" w:line="240" w:lineRule="auto"/>
+            <w:contextualSpacing/>
             <w:rPr>
               <w:rFonts w:eastAsiaTheme="minorEastAsia" w:cstheme="minorBidi"/>
               <w:b w:val="0"/>
@@ -456,7 +451,7 @@
               <w:lang w:eastAsia="pt-PT"/>
             </w:rPr>
           </w:pPr>
-          <w:hyperlink w:anchor="_Toc41296302" w:history="1">
+          <w:hyperlink w:anchor="_Toc41299508" w:history="1">
             <w:r>
               <w:rPr>
                 <w:rStyle w:val="Hiperligao"/>
@@ -483,7 +478,7 @@
                 <w:noProof/>
                 <w:webHidden/>
               </w:rPr>
-              <w:instrText xml:space="preserve"> PAGEREF _Toc41296302 \h </w:instrText>
+              <w:instrText xml:space="preserve"> PAGEREF _Toc41299508 \h </w:instrText>
             </w:r>
             <w:r>
               <w:rPr>
@@ -503,7 +498,7 @@
                 <w:noProof/>
                 <w:webHidden/>
               </w:rPr>
-              <w:t>3</w:t>
+              <w:t>2</w:t>
             </w:r>
             <w:r>
               <w:rPr>
@@ -520,7 +515,8 @@
             <w:tabs>
               <w:tab w:val="right" w:leader="underscore" w:pos="8494"/>
             </w:tabs>
-            <w:spacing w:before="0"/>
+            <w:spacing w:before="0" w:line="240" w:lineRule="auto"/>
+            <w:contextualSpacing/>
             <w:rPr>
               <w:rFonts w:eastAsiaTheme="minorEastAsia" w:cstheme="minorBidi"/>
               <w:b w:val="0"/>
@@ -531,7 +527,7 @@
               <w:lang w:eastAsia="pt-PT"/>
             </w:rPr>
           </w:pPr>
-          <w:hyperlink w:anchor="_Toc41296303" w:history="1">
+          <w:hyperlink w:anchor="_Toc41299509" w:history="1">
             <w:r>
               <w:rPr>
                 <w:rStyle w:val="Hiperligao"/>
@@ -558,7 +554,7 @@
                 <w:noProof/>
                 <w:webHidden/>
               </w:rPr>
-              <w:instrText xml:space="preserve"> PAGEREF _Toc41296303 \h </w:instrText>
+              <w:instrText xml:space="preserve"> PAGEREF _Toc41299509 \h </w:instrText>
             </w:r>
             <w:r>
               <w:rPr>
@@ -578,7 +574,7 @@
                 <w:noProof/>
                 <w:webHidden/>
               </w:rPr>
-              <w:t>3</w:t>
+              <w:t>2</w:t>
             </w:r>
             <w:r>
               <w:rPr>
@@ -595,7 +591,8 @@
             <w:tabs>
               <w:tab w:val="right" w:leader="underscore" w:pos="8494"/>
             </w:tabs>
-            <w:spacing w:before="0"/>
+            <w:spacing w:before="0" w:line="240" w:lineRule="auto"/>
+            <w:contextualSpacing/>
             <w:rPr>
               <w:rFonts w:eastAsiaTheme="minorEastAsia" w:cstheme="minorBidi"/>
               <w:b w:val="0"/>
@@ -606,7 +603,7 @@
               <w:lang w:eastAsia="pt-PT"/>
             </w:rPr>
           </w:pPr>
-          <w:hyperlink w:anchor="_Toc41296304" w:history="1">
+          <w:hyperlink w:anchor="_Toc41299510" w:history="1">
             <w:r>
               <w:rPr>
                 <w:rStyle w:val="Hiperligao"/>
@@ -633,7 +630,7 @@
                 <w:noProof/>
                 <w:webHidden/>
               </w:rPr>
-              <w:instrText xml:space="preserve"> PAGEREF _Toc41296304 \h </w:instrText>
+              <w:instrText xml:space="preserve"> PAGEREF _Toc41299510 \h </w:instrText>
             </w:r>
             <w:r>
               <w:rPr>
@@ -653,7 +650,7 @@
                 <w:noProof/>
                 <w:webHidden/>
               </w:rPr>
-              <w:t>3</w:t>
+              <w:t>2</w:t>
             </w:r>
             <w:r>
               <w:rPr>
@@ -667,22 +664,16 @@
         <w:p>
           <w:pPr>
             <w:pStyle w:val="ndice1"/>
-            <w:tabs>
-              <w:tab w:val="right" w:leader="underscore" w:pos="8494"/>
-            </w:tabs>
-            <w:spacing w:before="0"/>
+            <w:contextualSpacing/>
             <w:rPr>
               <w:rFonts w:asciiTheme="minorHAnsi" w:eastAsiaTheme="minorEastAsia" w:hAnsiTheme="minorHAnsi" w:cstheme="minorBidi"/>
-              <w:b w:val="0"/>
-              <w:bCs w:val="0"/>
-              <w:caps w:val="0"/>
               <w:noProof/>
               <w:sz w:val="22"/>
               <w:szCs w:val="22"/>
               <w:lang w:eastAsia="pt-PT"/>
             </w:rPr>
           </w:pPr>
-          <w:hyperlink w:anchor="_Toc41296305" w:history="1">
+          <w:hyperlink w:anchor="_Toc41299511" w:history="1">
             <w:r>
               <w:rPr>
                 <w:rStyle w:val="Hiperligao"/>
@@ -709,7 +700,7 @@
                 <w:noProof/>
                 <w:webHidden/>
               </w:rPr>
-              <w:instrText xml:space="preserve"> PAGEREF _Toc41296305 \h </w:instrText>
+              <w:instrText xml:space="preserve"> PAGEREF _Toc41299511 \h </w:instrText>
             </w:r>
             <w:r>
               <w:rPr>
@@ -729,7 +720,7 @@
                 <w:noProof/>
                 <w:webHidden/>
               </w:rPr>
-              <w:t>4</w:t>
+              <w:t>3</w:t>
             </w:r>
             <w:r>
               <w:rPr>
@@ -743,22 +734,16 @@
         <w:p>
           <w:pPr>
             <w:pStyle w:val="ndice1"/>
-            <w:tabs>
-              <w:tab w:val="right" w:leader="underscore" w:pos="8494"/>
-            </w:tabs>
-            <w:spacing w:before="0"/>
+            <w:contextualSpacing/>
             <w:rPr>
               <w:rFonts w:asciiTheme="minorHAnsi" w:eastAsiaTheme="minorEastAsia" w:hAnsiTheme="minorHAnsi" w:cstheme="minorBidi"/>
-              <w:b w:val="0"/>
-              <w:bCs w:val="0"/>
-              <w:caps w:val="0"/>
               <w:noProof/>
               <w:sz w:val="22"/>
               <w:szCs w:val="22"/>
               <w:lang w:eastAsia="pt-PT"/>
             </w:rPr>
           </w:pPr>
-          <w:hyperlink w:anchor="_Toc41296306" w:history="1">
+          <w:hyperlink w:anchor="_Toc41299512" w:history="1">
             <w:r>
               <w:rPr>
                 <w:rStyle w:val="Hiperligao"/>
@@ -785,7 +770,7 @@
                 <w:noProof/>
                 <w:webHidden/>
               </w:rPr>
-              <w:instrText xml:space="preserve"> PAGEREF _Toc41296306 \h </w:instrText>
+              <w:instrText xml:space="preserve"> PAGEREF _Toc41299512 \h </w:instrText>
             </w:r>
             <w:r>
               <w:rPr>
@@ -805,7 +790,7 @@
                 <w:noProof/>
                 <w:webHidden/>
               </w:rPr>
-              <w:t>5</w:t>
+              <w:t>4</w:t>
             </w:r>
             <w:r>
               <w:rPr>
@@ -822,7 +807,8 @@
             <w:tabs>
               <w:tab w:val="right" w:leader="underscore" w:pos="8494"/>
             </w:tabs>
-            <w:spacing w:before="0"/>
+            <w:spacing w:before="0" w:line="240" w:lineRule="auto"/>
+            <w:contextualSpacing/>
             <w:rPr>
               <w:rFonts w:eastAsiaTheme="minorEastAsia" w:cstheme="minorBidi"/>
               <w:b w:val="0"/>
@@ -833,7 +819,7 @@
               <w:lang w:eastAsia="pt-PT"/>
             </w:rPr>
           </w:pPr>
-          <w:hyperlink w:anchor="_Toc41296307" w:history="1">
+          <w:hyperlink w:anchor="_Toc41299513" w:history="1">
             <w:r>
               <w:rPr>
                 <w:rStyle w:val="Hiperligao"/>
@@ -860,7 +846,7 @@
                 <w:noProof/>
                 <w:webHidden/>
               </w:rPr>
-              <w:instrText xml:space="preserve"> PAGEREF _Toc41296307 \h </w:instrText>
+              <w:instrText xml:space="preserve"> PAGEREF _Toc41299513 \h </w:instrText>
             </w:r>
             <w:r>
               <w:rPr>
@@ -880,7 +866,7 @@
                 <w:noProof/>
                 <w:webHidden/>
               </w:rPr>
-              <w:t>5</w:t>
+              <w:t>4</w:t>
             </w:r>
             <w:r>
               <w:rPr>
@@ -897,7 +883,8 @@
             <w:tabs>
               <w:tab w:val="right" w:leader="underscore" w:pos="8494"/>
             </w:tabs>
-            <w:spacing w:before="0"/>
+            <w:spacing w:before="0" w:line="240" w:lineRule="auto"/>
+            <w:contextualSpacing/>
             <w:rPr>
               <w:rFonts w:eastAsiaTheme="minorEastAsia" w:cstheme="minorBidi"/>
               <w:b w:val="0"/>
@@ -908,7 +895,7 @@
               <w:lang w:eastAsia="pt-PT"/>
             </w:rPr>
           </w:pPr>
-          <w:hyperlink w:anchor="_Toc41296308" w:history="1">
+          <w:hyperlink w:anchor="_Toc41299514" w:history="1">
             <w:r>
               <w:rPr>
                 <w:rStyle w:val="Hiperligao"/>
@@ -935,7 +922,7 @@
                 <w:noProof/>
                 <w:webHidden/>
               </w:rPr>
-              <w:instrText xml:space="preserve"> PAGEREF _Toc41296308 \h </w:instrText>
+              <w:instrText xml:space="preserve"> PAGEREF _Toc41299514 \h </w:instrText>
             </w:r>
             <w:r>
               <w:rPr>
@@ -955,7 +942,7 @@
                 <w:noProof/>
                 <w:webHidden/>
               </w:rPr>
-              <w:t>6</w:t>
+              <w:t>5</w:t>
             </w:r>
             <w:r>
               <w:rPr>
@@ -972,7 +959,8 @@
             <w:tabs>
               <w:tab w:val="right" w:leader="underscore" w:pos="8494"/>
             </w:tabs>
-            <w:spacing w:before="0"/>
+            <w:spacing w:before="0" w:line="240" w:lineRule="auto"/>
+            <w:contextualSpacing/>
             <w:rPr>
               <w:rFonts w:eastAsiaTheme="minorEastAsia" w:cstheme="minorBidi"/>
               <w:b w:val="0"/>
@@ -983,7 +971,7 @@
               <w:lang w:eastAsia="pt-PT"/>
             </w:rPr>
           </w:pPr>
-          <w:hyperlink w:anchor="_Toc41296309" w:history="1">
+          <w:hyperlink w:anchor="_Toc41299515" w:history="1">
             <w:r>
               <w:rPr>
                 <w:rStyle w:val="Hiperligao"/>
@@ -1010,7 +998,7 @@
                 <w:noProof/>
                 <w:webHidden/>
               </w:rPr>
-              <w:instrText xml:space="preserve"> PAGEREF _Toc41296309 \h </w:instrText>
+              <w:instrText xml:space="preserve"> PAGEREF _Toc41299515 \h </w:instrText>
             </w:r>
             <w:r>
               <w:rPr>
@@ -1030,7 +1018,7 @@
                 <w:noProof/>
                 <w:webHidden/>
               </w:rPr>
-              <w:t>6</w:t>
+              <w:t>5</w:t>
             </w:r>
             <w:r>
               <w:rPr>
@@ -1047,6 +1035,8 @@
             <w:tabs>
               <w:tab w:val="right" w:leader="underscore" w:pos="8494"/>
             </w:tabs>
+            <w:spacing w:line="240" w:lineRule="auto"/>
+            <w:contextualSpacing/>
             <w:rPr>
               <w:rFonts w:eastAsiaTheme="minorEastAsia" w:cstheme="minorBidi"/>
               <w:noProof/>
@@ -1055,7 +1045,7 @@
               <w:lang w:eastAsia="pt-PT"/>
             </w:rPr>
           </w:pPr>
-          <w:hyperlink w:anchor="_Toc41296310" w:history="1">
+          <w:hyperlink w:anchor="_Toc41299516" w:history="1">
             <w:r>
               <w:rPr>
                 <w:rStyle w:val="Hiperligao"/>
@@ -1084,7 +1074,7 @@
                 <w:noProof/>
                 <w:webHidden/>
               </w:rPr>
-              <w:instrText xml:space="preserve"> PAGEREF _Toc41296310 \h </w:instrText>
+              <w:instrText xml:space="preserve"> PAGEREF _Toc41299516 \h </w:instrText>
             </w:r>
             <w:r>
               <w:rPr>
@@ -1104,7 +1094,7 @@
                 <w:noProof/>
                 <w:webHidden/>
               </w:rPr>
-              <w:t>6</w:t>
+              <w:t>5</w:t>
             </w:r>
             <w:r>
               <w:rPr>
@@ -1121,6 +1111,8 @@
             <w:tabs>
               <w:tab w:val="right" w:leader="underscore" w:pos="8494"/>
             </w:tabs>
+            <w:spacing w:line="240" w:lineRule="auto"/>
+            <w:contextualSpacing/>
             <w:rPr>
               <w:rFonts w:eastAsiaTheme="minorEastAsia" w:cstheme="minorBidi"/>
               <w:noProof/>
@@ -1129,7 +1121,7 @@
               <w:lang w:eastAsia="pt-PT"/>
             </w:rPr>
           </w:pPr>
-          <w:hyperlink w:anchor="_Toc41296311" w:history="1">
+          <w:hyperlink w:anchor="_Toc41299517" w:history="1">
             <w:r>
               <w:rPr>
                 <w:rStyle w:val="Hiperligao"/>
@@ -1158,7 +1150,7 @@
                 <w:noProof/>
                 <w:webHidden/>
               </w:rPr>
-              <w:instrText xml:space="preserve"> PAGEREF _Toc41296311 \h </w:instrText>
+              <w:instrText xml:space="preserve"> PAGEREF _Toc41299517 \h </w:instrText>
             </w:r>
             <w:r>
               <w:rPr>
@@ -1178,7 +1170,7 @@
                 <w:noProof/>
                 <w:webHidden/>
               </w:rPr>
-              <w:t>6</w:t>
+              <w:t>5</w:t>
             </w:r>
             <w:r>
               <w:rPr>
@@ -1195,7 +1187,8 @@
             <w:tabs>
               <w:tab w:val="right" w:leader="underscore" w:pos="8494"/>
             </w:tabs>
-            <w:spacing w:before="0"/>
+            <w:spacing w:before="0" w:line="240" w:lineRule="auto"/>
+            <w:contextualSpacing/>
             <w:rPr>
               <w:rFonts w:eastAsiaTheme="minorEastAsia" w:cstheme="minorBidi"/>
               <w:b w:val="0"/>
@@ -1206,7 +1199,7 @@
               <w:lang w:eastAsia="pt-PT"/>
             </w:rPr>
           </w:pPr>
-          <w:hyperlink w:anchor="_Toc41296312" w:history="1">
+          <w:hyperlink w:anchor="_Toc41299518" w:history="1">
             <w:r>
               <w:rPr>
                 <w:rStyle w:val="Hiperligao"/>
@@ -1233,7 +1226,7 @@
                 <w:noProof/>
                 <w:webHidden/>
               </w:rPr>
-              <w:instrText xml:space="preserve"> PAGEREF _Toc41296312 \h </w:instrText>
+              <w:instrText xml:space="preserve"> PAGEREF _Toc41299518 \h </w:instrText>
             </w:r>
             <w:r>
               <w:rPr>
@@ -1253,7 +1246,7 @@
                 <w:noProof/>
                 <w:webHidden/>
               </w:rPr>
-              <w:t>6</w:t>
+              <w:t>5</w:t>
             </w:r>
             <w:r>
               <w:rPr>
@@ -1267,22 +1260,16 @@
         <w:p>
           <w:pPr>
             <w:pStyle w:val="ndice1"/>
-            <w:tabs>
-              <w:tab w:val="right" w:leader="underscore" w:pos="8494"/>
-            </w:tabs>
-            <w:spacing w:before="0"/>
+            <w:contextualSpacing/>
             <w:rPr>
               <w:rFonts w:asciiTheme="minorHAnsi" w:eastAsiaTheme="minorEastAsia" w:hAnsiTheme="minorHAnsi" w:cstheme="minorBidi"/>
-              <w:b w:val="0"/>
-              <w:bCs w:val="0"/>
-              <w:caps w:val="0"/>
               <w:noProof/>
               <w:sz w:val="22"/>
               <w:szCs w:val="22"/>
               <w:lang w:eastAsia="pt-PT"/>
             </w:rPr>
           </w:pPr>
-          <w:hyperlink w:anchor="_Toc41296313" w:history="1">
+          <w:hyperlink w:anchor="_Toc41299519" w:history="1">
             <w:r>
               <w:rPr>
                 <w:rStyle w:val="Hiperligao"/>
@@ -1309,7 +1296,7 @@
                 <w:noProof/>
                 <w:webHidden/>
               </w:rPr>
-              <w:instrText xml:space="preserve"> PAGEREF _Toc41296313 \h </w:instrText>
+              <w:instrText xml:space="preserve"> PAGEREF _Toc41299519 \h </w:instrText>
             </w:r>
             <w:r>
               <w:rPr>
@@ -1329,7 +1316,7 @@
                 <w:noProof/>
                 <w:webHidden/>
               </w:rPr>
-              <w:t>7</w:t>
+              <w:t>6</w:t>
             </w:r>
             <w:r>
               <w:rPr>
@@ -1346,7 +1333,8 @@
             <w:tabs>
               <w:tab w:val="right" w:leader="underscore" w:pos="8494"/>
             </w:tabs>
-            <w:spacing w:before="0"/>
+            <w:spacing w:before="0" w:line="240" w:lineRule="auto"/>
+            <w:contextualSpacing/>
             <w:rPr>
               <w:rFonts w:eastAsiaTheme="minorEastAsia" w:cstheme="minorBidi"/>
               <w:b w:val="0"/>
@@ -1357,7 +1345,7 @@
               <w:lang w:eastAsia="pt-PT"/>
             </w:rPr>
           </w:pPr>
-          <w:hyperlink w:anchor="_Toc41296314" w:history="1">
+          <w:hyperlink w:anchor="_Toc41299520" w:history="1">
             <w:r>
               <w:rPr>
                 <w:rStyle w:val="Hiperligao"/>
@@ -1384,7 +1372,7 @@
                 <w:noProof/>
                 <w:webHidden/>
               </w:rPr>
-              <w:instrText xml:space="preserve"> PAGEREF _Toc41296314 \h </w:instrText>
+              <w:instrText xml:space="preserve"> PAGEREF _Toc41299520 \h </w:instrText>
             </w:r>
             <w:r>
               <w:rPr>
@@ -1404,7 +1392,7 @@
                 <w:noProof/>
                 <w:webHidden/>
               </w:rPr>
-              <w:t>7</w:t>
+              <w:t>6</w:t>
             </w:r>
             <w:r>
               <w:rPr>
@@ -1421,6 +1409,8 @@
             <w:tabs>
               <w:tab w:val="right" w:leader="underscore" w:pos="8494"/>
             </w:tabs>
+            <w:spacing w:line="240" w:lineRule="auto"/>
+            <w:contextualSpacing/>
             <w:rPr>
               <w:rFonts w:eastAsiaTheme="minorEastAsia" w:cstheme="minorBidi"/>
               <w:noProof/>
@@ -1429,7 +1419,7 @@
               <w:lang w:eastAsia="pt-PT"/>
             </w:rPr>
           </w:pPr>
-          <w:hyperlink w:anchor="_Toc41296315" w:history="1">
+          <w:hyperlink w:anchor="_Toc41299521" w:history="1">
             <w:r>
               <w:rPr>
                 <w:rStyle w:val="Hiperligao"/>
@@ -1458,7 +1448,7 @@
                 <w:noProof/>
                 <w:webHidden/>
               </w:rPr>
-              <w:instrText xml:space="preserve"> PAGEREF _Toc41296315 \h </w:instrText>
+              <w:instrText xml:space="preserve"> PAGEREF _Toc41299521 \h </w:instrText>
             </w:r>
             <w:r>
               <w:rPr>
@@ -1478,7 +1468,7 @@
                 <w:noProof/>
                 <w:webHidden/>
               </w:rPr>
-              <w:t>7</w:t>
+              <w:t>6</w:t>
             </w:r>
             <w:r>
               <w:rPr>
@@ -1495,6 +1485,8 @@
             <w:tabs>
               <w:tab w:val="right" w:leader="underscore" w:pos="8494"/>
             </w:tabs>
+            <w:spacing w:line="240" w:lineRule="auto"/>
+            <w:contextualSpacing/>
             <w:rPr>
               <w:rFonts w:eastAsiaTheme="minorEastAsia" w:cstheme="minorBidi"/>
               <w:noProof/>
@@ -1503,7 +1495,7 @@
               <w:lang w:eastAsia="pt-PT"/>
             </w:rPr>
           </w:pPr>
-          <w:hyperlink w:anchor="_Toc41296316" w:history="1">
+          <w:hyperlink w:anchor="_Toc41299522" w:history="1">
             <w:r>
               <w:rPr>
                 <w:rStyle w:val="Hiperligao"/>
@@ -1532,7 +1524,7 @@
                 <w:noProof/>
                 <w:webHidden/>
               </w:rPr>
-              <w:instrText xml:space="preserve"> PAGEREF _Toc41296316 \h </w:instrText>
+              <w:instrText xml:space="preserve"> PAGEREF _Toc41299522 \h </w:instrText>
             </w:r>
             <w:r>
               <w:rPr>
@@ -1552,7 +1544,7 @@
                 <w:noProof/>
                 <w:webHidden/>
               </w:rPr>
-              <w:t>7</w:t>
+              <w:t>6</w:t>
             </w:r>
             <w:r>
               <w:rPr>
@@ -1569,6 +1561,8 @@
             <w:tabs>
               <w:tab w:val="right" w:leader="underscore" w:pos="8494"/>
             </w:tabs>
+            <w:spacing w:line="240" w:lineRule="auto"/>
+            <w:contextualSpacing/>
             <w:rPr>
               <w:rFonts w:eastAsiaTheme="minorEastAsia" w:cstheme="minorBidi"/>
               <w:noProof/>
@@ -1577,7 +1571,7 @@
               <w:lang w:eastAsia="pt-PT"/>
             </w:rPr>
           </w:pPr>
-          <w:hyperlink w:anchor="_Toc41296317" w:history="1">
+          <w:hyperlink w:anchor="_Toc41299523" w:history="1">
             <w:r>
               <w:rPr>
                 <w:rStyle w:val="Hiperligao"/>
@@ -1606,7 +1600,7 @@
                 <w:noProof/>
                 <w:webHidden/>
               </w:rPr>
-              <w:instrText xml:space="preserve"> PAGEREF _Toc41296317 \h </w:instrText>
+              <w:instrText xml:space="preserve"> PAGEREF _Toc41299523 \h </w:instrText>
             </w:r>
             <w:r>
               <w:rPr>
@@ -1626,7 +1620,7 @@
                 <w:noProof/>
                 <w:webHidden/>
               </w:rPr>
-              <w:t>7</w:t>
+              <w:t>6</w:t>
             </w:r>
             <w:r>
               <w:rPr>
@@ -1643,6 +1637,8 @@
             <w:tabs>
               <w:tab w:val="right" w:leader="underscore" w:pos="8494"/>
             </w:tabs>
+            <w:spacing w:line="240" w:lineRule="auto"/>
+            <w:contextualSpacing/>
             <w:rPr>
               <w:rFonts w:eastAsiaTheme="minorEastAsia" w:cstheme="minorBidi"/>
               <w:noProof/>
@@ -1651,7 +1647,7 @@
               <w:lang w:eastAsia="pt-PT"/>
             </w:rPr>
           </w:pPr>
-          <w:hyperlink w:anchor="_Toc41296318" w:history="1">
+          <w:hyperlink w:anchor="_Toc41299524" w:history="1">
             <w:r>
               <w:rPr>
                 <w:rStyle w:val="Hiperligao"/>
@@ -1680,7 +1676,7 @@
                 <w:noProof/>
                 <w:webHidden/>
               </w:rPr>
-              <w:instrText xml:space="preserve"> PAGEREF _Toc41296318 \h </w:instrText>
+              <w:instrText xml:space="preserve"> PAGEREF _Toc41299524 \h </w:instrText>
             </w:r>
             <w:r>
               <w:rPr>
@@ -1700,7 +1696,7 @@
                 <w:noProof/>
                 <w:webHidden/>
               </w:rPr>
-              <w:t>9</w:t>
+              <w:t>8</w:t>
             </w:r>
             <w:r>
               <w:rPr>
@@ -1717,7 +1713,8 @@
             <w:tabs>
               <w:tab w:val="right" w:leader="underscore" w:pos="8494"/>
             </w:tabs>
-            <w:spacing w:before="0"/>
+            <w:spacing w:before="0" w:line="240" w:lineRule="auto"/>
+            <w:contextualSpacing/>
             <w:rPr>
               <w:rFonts w:eastAsiaTheme="minorEastAsia" w:cstheme="minorBidi"/>
               <w:b w:val="0"/>
@@ -1728,7 +1725,7 @@
               <w:lang w:eastAsia="pt-PT"/>
             </w:rPr>
           </w:pPr>
-          <w:hyperlink w:anchor="_Toc41296319" w:history="1">
+          <w:hyperlink w:anchor="_Toc41299525" w:history="1">
             <w:r>
               <w:rPr>
                 <w:rStyle w:val="Hiperligao"/>
@@ -1755,7 +1752,7 @@
                 <w:noProof/>
                 <w:webHidden/>
               </w:rPr>
-              <w:instrText xml:space="preserve"> PAGEREF _Toc41296319 \h </w:instrText>
+              <w:instrText xml:space="preserve"> PAGEREF _Toc41299525 \h </w:instrText>
             </w:r>
             <w:r>
               <w:rPr>
@@ -1775,7 +1772,7 @@
                 <w:noProof/>
                 <w:webHidden/>
               </w:rPr>
-              <w:t>12</w:t>
+              <w:t>11</w:t>
             </w:r>
             <w:r>
               <w:rPr>
@@ -1792,6 +1789,8 @@
             <w:tabs>
               <w:tab w:val="right" w:leader="underscore" w:pos="8494"/>
             </w:tabs>
+            <w:spacing w:line="240" w:lineRule="auto"/>
+            <w:contextualSpacing/>
             <w:rPr>
               <w:rFonts w:eastAsiaTheme="minorEastAsia" w:cstheme="minorBidi"/>
               <w:noProof/>
@@ -1800,7 +1799,7 @@
               <w:lang w:eastAsia="pt-PT"/>
             </w:rPr>
           </w:pPr>
-          <w:hyperlink w:anchor="_Toc41296320" w:history="1">
+          <w:hyperlink w:anchor="_Toc41299526" w:history="1">
             <w:r>
               <w:rPr>
                 <w:rStyle w:val="Hiperligao"/>
@@ -1829,7 +1828,7 @@
                 <w:noProof/>
                 <w:webHidden/>
               </w:rPr>
-              <w:instrText xml:space="preserve"> PAGEREF _Toc41296320 \h </w:instrText>
+              <w:instrText xml:space="preserve"> PAGEREF _Toc41299526 \h </w:instrText>
             </w:r>
             <w:r>
               <w:rPr>
@@ -1849,7 +1848,7 @@
                 <w:noProof/>
                 <w:webHidden/>
               </w:rPr>
-              <w:t>12</w:t>
+              <w:t>11</w:t>
             </w:r>
             <w:r>
               <w:rPr>
@@ -1866,6 +1865,8 @@
             <w:tabs>
               <w:tab w:val="right" w:leader="underscore" w:pos="8494"/>
             </w:tabs>
+            <w:spacing w:line="240" w:lineRule="auto"/>
+            <w:contextualSpacing/>
             <w:rPr>
               <w:rFonts w:eastAsiaTheme="minorEastAsia" w:cstheme="minorBidi"/>
               <w:noProof/>
@@ -1874,7 +1875,7 @@
               <w:lang w:eastAsia="pt-PT"/>
             </w:rPr>
           </w:pPr>
-          <w:hyperlink w:anchor="_Toc41296321" w:history="1">
+          <w:hyperlink w:anchor="_Toc41299527" w:history="1">
             <w:r>
               <w:rPr>
                 <w:rStyle w:val="Hiperligao"/>
@@ -1903,7 +1904,7 @@
                 <w:noProof/>
                 <w:webHidden/>
               </w:rPr>
-              <w:instrText xml:space="preserve"> PAGEREF _Toc41296321 \h </w:instrText>
+              <w:instrText xml:space="preserve"> PAGEREF _Toc41299527 \h </w:instrText>
             </w:r>
             <w:r>
               <w:rPr>
@@ -1923,7 +1924,7 @@
                 <w:noProof/>
                 <w:webHidden/>
               </w:rPr>
-              <w:t>12</w:t>
+              <w:t>11</w:t>
             </w:r>
             <w:r>
               <w:rPr>
@@ -1940,6 +1941,8 @@
             <w:tabs>
               <w:tab w:val="right" w:leader="underscore" w:pos="8494"/>
             </w:tabs>
+            <w:spacing w:line="240" w:lineRule="auto"/>
+            <w:contextualSpacing/>
             <w:rPr>
               <w:rFonts w:eastAsiaTheme="minorEastAsia" w:cstheme="minorBidi"/>
               <w:noProof/>
@@ -1948,7 +1951,7 @@
               <w:lang w:eastAsia="pt-PT"/>
             </w:rPr>
           </w:pPr>
-          <w:hyperlink w:anchor="_Toc41296322" w:history="1">
+          <w:hyperlink w:anchor="_Toc41299528" w:history="1">
             <w:r>
               <w:rPr>
                 <w:rStyle w:val="Hiperligao"/>
@@ -1977,7 +1980,7 @@
                 <w:noProof/>
                 <w:webHidden/>
               </w:rPr>
-              <w:instrText xml:space="preserve"> PAGEREF _Toc41296322 \h </w:instrText>
+              <w:instrText xml:space="preserve"> PAGEREF _Toc41299528 \h </w:instrText>
             </w:r>
             <w:r>
               <w:rPr>
@@ -1997,7 +2000,7 @@
                 <w:noProof/>
                 <w:webHidden/>
               </w:rPr>
-              <w:t>12</w:t>
+              <w:t>11</w:t>
             </w:r>
             <w:r>
               <w:rPr>
@@ -2014,7 +2017,8 @@
             <w:tabs>
               <w:tab w:val="right" w:leader="underscore" w:pos="8494"/>
             </w:tabs>
-            <w:spacing w:before="0"/>
+            <w:spacing w:before="0" w:line="240" w:lineRule="auto"/>
+            <w:contextualSpacing/>
             <w:rPr>
               <w:rFonts w:eastAsiaTheme="minorEastAsia" w:cstheme="minorBidi"/>
               <w:b w:val="0"/>
@@ -2025,7 +2029,7 @@
               <w:lang w:eastAsia="pt-PT"/>
             </w:rPr>
           </w:pPr>
-          <w:hyperlink w:anchor="_Toc41296323" w:history="1">
+          <w:hyperlink w:anchor="_Toc41299529" w:history="1">
             <w:r>
               <w:rPr>
                 <w:rStyle w:val="Hiperligao"/>
@@ -2052,7 +2056,7 @@
                 <w:noProof/>
                 <w:webHidden/>
               </w:rPr>
-              <w:instrText xml:space="preserve"> PAGEREF _Toc41296323 \h </w:instrText>
+              <w:instrText xml:space="preserve"> PAGEREF _Toc41299529 \h </w:instrText>
             </w:r>
             <w:r>
               <w:rPr>
@@ -2072,7 +2076,7 @@
                 <w:noProof/>
                 <w:webHidden/>
               </w:rPr>
-              <w:t>12</w:t>
+              <w:t>11</w:t>
             </w:r>
             <w:r>
               <w:rPr>
@@ -2086,22 +2090,16 @@
         <w:p>
           <w:pPr>
             <w:pStyle w:val="ndice1"/>
-            <w:tabs>
-              <w:tab w:val="right" w:leader="underscore" w:pos="8494"/>
-            </w:tabs>
-            <w:spacing w:before="0"/>
+            <w:contextualSpacing/>
             <w:rPr>
               <w:rFonts w:asciiTheme="minorHAnsi" w:eastAsiaTheme="minorEastAsia" w:hAnsiTheme="minorHAnsi" w:cstheme="minorBidi"/>
-              <w:b w:val="0"/>
-              <w:bCs w:val="0"/>
-              <w:caps w:val="0"/>
               <w:noProof/>
               <w:sz w:val="22"/>
               <w:szCs w:val="22"/>
               <w:lang w:eastAsia="pt-PT"/>
             </w:rPr>
           </w:pPr>
-          <w:hyperlink w:anchor="_Toc41296324" w:history="1">
+          <w:hyperlink w:anchor="_Toc41299530" w:history="1">
             <w:r>
               <w:rPr>
                 <w:rStyle w:val="Hiperligao"/>
@@ -2128,7 +2126,7 @@
                 <w:noProof/>
                 <w:webHidden/>
               </w:rPr>
-              <w:instrText xml:space="preserve"> PAGEREF _Toc41296324 \h </w:instrText>
+              <w:instrText xml:space="preserve"> PAGEREF _Toc41299530 \h </w:instrText>
             </w:r>
             <w:r>
               <w:rPr>
@@ -2148,7 +2146,7 @@
                 <w:noProof/>
                 <w:webHidden/>
               </w:rPr>
-              <w:t>13</w:t>
+              <w:t>12</w:t>
             </w:r>
             <w:r>
               <w:rPr>
@@ -2162,22 +2160,16 @@
         <w:p>
           <w:pPr>
             <w:pStyle w:val="ndice1"/>
-            <w:tabs>
-              <w:tab w:val="right" w:leader="underscore" w:pos="8494"/>
-            </w:tabs>
-            <w:spacing w:before="0"/>
+            <w:contextualSpacing/>
             <w:rPr>
               <w:rFonts w:asciiTheme="minorHAnsi" w:eastAsiaTheme="minorEastAsia" w:hAnsiTheme="minorHAnsi" w:cstheme="minorBidi"/>
-              <w:b w:val="0"/>
-              <w:bCs w:val="0"/>
-              <w:caps w:val="0"/>
               <w:noProof/>
               <w:sz w:val="22"/>
               <w:szCs w:val="22"/>
               <w:lang w:eastAsia="pt-PT"/>
             </w:rPr>
           </w:pPr>
-          <w:hyperlink w:anchor="_Toc41296325" w:history="1">
+          <w:hyperlink w:anchor="_Toc41299531" w:history="1">
             <w:r>
               <w:rPr>
                 <w:rStyle w:val="Hiperligao"/>
@@ -2205,7 +2197,7 @@
                 <w:noProof/>
                 <w:webHidden/>
               </w:rPr>
-              <w:instrText xml:space="preserve"> PAGEREF _Toc41296325 \h </w:instrText>
+              <w:instrText xml:space="preserve"> PAGEREF _Toc41299531 \h </w:instrText>
             </w:r>
             <w:r>
               <w:rPr>
@@ -2225,7 +2217,7 @@
                 <w:noProof/>
                 <w:webHidden/>
               </w:rPr>
-              <w:t>14</w:t>
+              <w:t>13</w:t>
             </w:r>
             <w:r>
               <w:rPr>
@@ -2239,22 +2231,16 @@
         <w:p>
           <w:pPr>
             <w:pStyle w:val="ndice1"/>
-            <w:tabs>
-              <w:tab w:val="right" w:leader="underscore" w:pos="8494"/>
-            </w:tabs>
-            <w:spacing w:before="0"/>
+            <w:contextualSpacing/>
             <w:rPr>
               <w:rFonts w:asciiTheme="minorHAnsi" w:eastAsiaTheme="minorEastAsia" w:hAnsiTheme="minorHAnsi" w:cstheme="minorBidi"/>
-              <w:b w:val="0"/>
-              <w:bCs w:val="0"/>
-              <w:caps w:val="0"/>
               <w:noProof/>
               <w:sz w:val="22"/>
               <w:szCs w:val="22"/>
               <w:lang w:eastAsia="pt-PT"/>
             </w:rPr>
           </w:pPr>
-          <w:hyperlink w:anchor="_Toc41296326" w:history="1">
+          <w:hyperlink w:anchor="_Toc41299532" w:history="1">
             <w:r>
               <w:rPr>
                 <w:rStyle w:val="Hiperligao"/>
@@ -2281,7 +2267,7 @@
                 <w:noProof/>
                 <w:webHidden/>
               </w:rPr>
-              <w:instrText xml:space="preserve"> PAGEREF _Toc41296326 \h </w:instrText>
+              <w:instrText xml:space="preserve"> PAGEREF _Toc41299532 \h </w:instrText>
             </w:r>
             <w:r>
               <w:rPr>
@@ -2301,7 +2287,7 @@
                 <w:noProof/>
                 <w:webHidden/>
               </w:rPr>
-              <w:t>15</w:t>
+              <w:t>14</w:t>
             </w:r>
             <w:r>
               <w:rPr>
@@ -2315,22 +2301,16 @@
         <w:p>
           <w:pPr>
             <w:pStyle w:val="ndice1"/>
-            <w:tabs>
-              <w:tab w:val="right" w:leader="underscore" w:pos="8494"/>
-            </w:tabs>
-            <w:spacing w:before="0"/>
+            <w:contextualSpacing/>
             <w:rPr>
               <w:rFonts w:asciiTheme="minorHAnsi" w:eastAsiaTheme="minorEastAsia" w:hAnsiTheme="minorHAnsi" w:cstheme="minorBidi"/>
-              <w:b w:val="0"/>
-              <w:bCs w:val="0"/>
-              <w:caps w:val="0"/>
               <w:noProof/>
               <w:sz w:val="22"/>
               <w:szCs w:val="22"/>
               <w:lang w:eastAsia="pt-PT"/>
             </w:rPr>
           </w:pPr>
-          <w:hyperlink w:anchor="_Toc41296327" w:history="1">
+          <w:hyperlink w:anchor="_Toc41299533" w:history="1">
             <w:r>
               <w:rPr>
                 <w:rStyle w:val="Hiperligao"/>
@@ -2357,7 +2337,7 @@
                 <w:noProof/>
                 <w:webHidden/>
               </w:rPr>
-              <w:instrText xml:space="preserve"> PAGEREF _Toc41296327 \h </w:instrText>
+              <w:instrText xml:space="preserve"> PAGEREF _Toc41299533 \h </w:instrText>
             </w:r>
             <w:r>
               <w:rPr>
@@ -2377,7 +2357,7 @@
                 <w:noProof/>
                 <w:webHidden/>
               </w:rPr>
-              <w:t>16</w:t>
+              <w:t>15</w:t>
             </w:r>
             <w:r>
               <w:rPr>
@@ -2394,7 +2374,8 @@
             <w:tabs>
               <w:tab w:val="right" w:leader="underscore" w:pos="8494"/>
             </w:tabs>
-            <w:spacing w:before="0"/>
+            <w:spacing w:before="0" w:line="240" w:lineRule="auto"/>
+            <w:contextualSpacing/>
             <w:rPr>
               <w:rFonts w:eastAsiaTheme="minorEastAsia" w:cstheme="minorBidi"/>
               <w:b w:val="0"/>
@@ -2405,7 +2386,7 @@
               <w:lang w:eastAsia="pt-PT"/>
             </w:rPr>
           </w:pPr>
-          <w:hyperlink w:anchor="_Toc41296328" w:history="1">
+          <w:hyperlink w:anchor="_Toc41299534" w:history="1">
             <w:r>
               <w:rPr>
                 <w:rStyle w:val="Hiperligao"/>
@@ -2432,7 +2413,7 @@
                 <w:noProof/>
                 <w:webHidden/>
               </w:rPr>
-              <w:instrText xml:space="preserve"> PAGEREF _Toc41296328 \h </w:instrText>
+              <w:instrText xml:space="preserve"> PAGEREF _Toc41299534 \h </w:instrText>
             </w:r>
             <w:r>
               <w:rPr>
@@ -2452,7 +2433,7 @@
                 <w:noProof/>
                 <w:webHidden/>
               </w:rPr>
-              <w:t>16</w:t>
+              <w:t>15</w:t>
             </w:r>
             <w:r>
               <w:rPr>
@@ -2469,7 +2450,8 @@
             <w:tabs>
               <w:tab w:val="right" w:leader="underscore" w:pos="8494"/>
             </w:tabs>
-            <w:spacing w:before="0"/>
+            <w:spacing w:before="0" w:line="240" w:lineRule="auto"/>
+            <w:contextualSpacing/>
             <w:rPr>
               <w:rFonts w:eastAsiaTheme="minorEastAsia" w:cstheme="minorBidi"/>
               <w:b w:val="0"/>
@@ -2480,7 +2462,7 @@
               <w:lang w:eastAsia="pt-PT"/>
             </w:rPr>
           </w:pPr>
-          <w:hyperlink w:anchor="_Toc41296329" w:history="1">
+          <w:hyperlink w:anchor="_Toc41299535" w:history="1">
             <w:r>
               <w:rPr>
                 <w:rStyle w:val="Hiperligao"/>
@@ -2507,7 +2489,7 @@
                 <w:noProof/>
                 <w:webHidden/>
               </w:rPr>
-              <w:instrText xml:space="preserve"> PAGEREF _Toc41296329 \h </w:instrText>
+              <w:instrText xml:space="preserve"> PAGEREF _Toc41299535 \h </w:instrText>
             </w:r>
             <w:r>
               <w:rPr>
@@ -2527,7 +2509,7 @@
                 <w:noProof/>
                 <w:webHidden/>
               </w:rPr>
-              <w:t>16</w:t>
+              <w:t>15</w:t>
             </w:r>
             <w:r>
               <w:rPr>
@@ -2544,7 +2526,8 @@
             <w:tabs>
               <w:tab w:val="right" w:leader="underscore" w:pos="8494"/>
             </w:tabs>
-            <w:spacing w:before="0"/>
+            <w:spacing w:before="0" w:line="240" w:lineRule="auto"/>
+            <w:contextualSpacing/>
             <w:rPr>
               <w:rFonts w:eastAsiaTheme="minorEastAsia" w:cstheme="minorBidi"/>
               <w:b w:val="0"/>
@@ -2555,7 +2538,7 @@
               <w:lang w:eastAsia="pt-PT"/>
             </w:rPr>
           </w:pPr>
-          <w:hyperlink w:anchor="_Toc41296330" w:history="1">
+          <w:hyperlink w:anchor="_Toc41299536" w:history="1">
             <w:r>
               <w:rPr>
                 <w:rStyle w:val="Hiperligao"/>
@@ -2582,7 +2565,7 @@
                 <w:noProof/>
                 <w:webHidden/>
               </w:rPr>
-              <w:instrText xml:space="preserve"> PAGEREF _Toc41296330 \h </w:instrText>
+              <w:instrText xml:space="preserve"> PAGEREF _Toc41299536 \h </w:instrText>
             </w:r>
             <w:r>
               <w:rPr>
@@ -2602,7 +2585,7 @@
                 <w:noProof/>
                 <w:webHidden/>
               </w:rPr>
-              <w:t>16</w:t>
+              <w:t>15</w:t>
             </w:r>
             <w:r>
               <w:rPr>
@@ -2619,7 +2602,8 @@
             <w:tabs>
               <w:tab w:val="right" w:leader="underscore" w:pos="8494"/>
             </w:tabs>
-            <w:spacing w:before="0"/>
+            <w:spacing w:before="0" w:line="240" w:lineRule="auto"/>
+            <w:contextualSpacing/>
             <w:rPr>
               <w:rFonts w:eastAsiaTheme="minorEastAsia" w:cstheme="minorBidi"/>
               <w:b w:val="0"/>
@@ -2630,7 +2614,7 @@
               <w:lang w:eastAsia="pt-PT"/>
             </w:rPr>
           </w:pPr>
-          <w:hyperlink w:anchor="_Toc41296331" w:history="1">
+          <w:hyperlink w:anchor="_Toc41299537" w:history="1">
             <w:r>
               <w:rPr>
                 <w:rStyle w:val="Hiperligao"/>
@@ -2657,7 +2641,7 @@
                 <w:noProof/>
                 <w:webHidden/>
               </w:rPr>
-              <w:instrText xml:space="preserve"> PAGEREF _Toc41296331 \h </w:instrText>
+              <w:instrText xml:space="preserve"> PAGEREF _Toc41299537 \h </w:instrText>
             </w:r>
             <w:r>
               <w:rPr>
@@ -2677,7 +2661,7 @@
                 <w:noProof/>
                 <w:webHidden/>
               </w:rPr>
-              <w:t>16</w:t>
+              <w:t>15</w:t>
             </w:r>
             <w:r>
               <w:rPr>
@@ -2694,7 +2678,8 @@
             <w:tabs>
               <w:tab w:val="right" w:leader="underscore" w:pos="8494"/>
             </w:tabs>
-            <w:spacing w:before="0"/>
+            <w:spacing w:before="0" w:line="240" w:lineRule="auto"/>
+            <w:contextualSpacing/>
             <w:rPr>
               <w:rFonts w:eastAsiaTheme="minorEastAsia" w:cstheme="minorBidi"/>
               <w:b w:val="0"/>
@@ -2705,7 +2690,7 @@
               <w:lang w:eastAsia="pt-PT"/>
             </w:rPr>
           </w:pPr>
-          <w:hyperlink w:anchor="_Toc41296332" w:history="1">
+          <w:hyperlink w:anchor="_Toc41299538" w:history="1">
             <w:r>
               <w:rPr>
                 <w:rStyle w:val="Hiperligao"/>
@@ -2732,7 +2717,7 @@
                 <w:noProof/>
                 <w:webHidden/>
               </w:rPr>
-              <w:instrText xml:space="preserve"> PAGEREF _Toc41296332 \h </w:instrText>
+              <w:instrText xml:space="preserve"> PAGEREF _Toc41299538 \h </w:instrText>
             </w:r>
             <w:r>
               <w:rPr>
@@ -2752,7 +2737,7 @@
                 <w:noProof/>
                 <w:webHidden/>
               </w:rPr>
-              <w:t>16</w:t>
+              <w:t>15</w:t>
             </w:r>
             <w:r>
               <w:rPr>
@@ -2769,7 +2754,8 @@
             <w:tabs>
               <w:tab w:val="right" w:leader="underscore" w:pos="8494"/>
             </w:tabs>
-            <w:spacing w:before="0"/>
+            <w:spacing w:before="0" w:line="240" w:lineRule="auto"/>
+            <w:contextualSpacing/>
             <w:rPr>
               <w:rFonts w:eastAsiaTheme="minorEastAsia" w:cstheme="minorBidi"/>
               <w:b w:val="0"/>
@@ -2780,7 +2766,7 @@
               <w:lang w:eastAsia="pt-PT"/>
             </w:rPr>
           </w:pPr>
-          <w:hyperlink w:anchor="_Toc41296333" w:history="1">
+          <w:hyperlink w:anchor="_Toc41299539" w:history="1">
             <w:r>
               <w:rPr>
                 <w:rStyle w:val="Hiperligao"/>
@@ -2807,7 +2793,7 @@
                 <w:noProof/>
                 <w:webHidden/>
               </w:rPr>
-              <w:instrText xml:space="preserve"> PAGEREF _Toc41296333 \h </w:instrText>
+              <w:instrText xml:space="preserve"> PAGEREF _Toc41299539 \h </w:instrText>
             </w:r>
             <w:r>
               <w:rPr>
@@ -2827,7 +2813,7 @@
                 <w:noProof/>
                 <w:webHidden/>
               </w:rPr>
-              <w:t>16</w:t>
+              <w:t>15</w:t>
             </w:r>
             <w:r>
               <w:rPr>
@@ -2844,7 +2830,8 @@
             <w:tabs>
               <w:tab w:val="right" w:leader="underscore" w:pos="8494"/>
             </w:tabs>
-            <w:spacing w:before="0"/>
+            <w:spacing w:before="0" w:line="240" w:lineRule="auto"/>
+            <w:contextualSpacing/>
             <w:rPr>
               <w:rFonts w:eastAsiaTheme="minorEastAsia" w:cstheme="minorBidi"/>
               <w:b w:val="0"/>
@@ -2855,7 +2842,7 @@
               <w:lang w:eastAsia="pt-PT"/>
             </w:rPr>
           </w:pPr>
-          <w:hyperlink w:anchor="_Toc41296334" w:history="1">
+          <w:hyperlink w:anchor="_Toc41299540" w:history="1">
             <w:r>
               <w:rPr>
                 <w:rStyle w:val="Hiperligao"/>
@@ -2882,7 +2869,7 @@
                 <w:noProof/>
                 <w:webHidden/>
               </w:rPr>
-              <w:instrText xml:space="preserve"> PAGEREF _Toc41296334 \h </w:instrText>
+              <w:instrText xml:space="preserve"> PAGEREF _Toc41299540 \h </w:instrText>
             </w:r>
             <w:r>
               <w:rPr>
@@ -2902,7 +2889,7 @@
                 <w:noProof/>
                 <w:webHidden/>
               </w:rPr>
-              <w:t>17</w:t>
+              <w:t>16</w:t>
             </w:r>
             <w:r>
               <w:rPr>
@@ -2919,7 +2906,8 @@
             <w:tabs>
               <w:tab w:val="right" w:leader="underscore" w:pos="8494"/>
             </w:tabs>
-            <w:spacing w:before="0"/>
+            <w:spacing w:before="0" w:line="240" w:lineRule="auto"/>
+            <w:contextualSpacing/>
             <w:rPr>
               <w:rFonts w:eastAsiaTheme="minorEastAsia" w:cstheme="minorBidi"/>
               <w:b w:val="0"/>
@@ -2930,7 +2918,7 @@
               <w:lang w:eastAsia="pt-PT"/>
             </w:rPr>
           </w:pPr>
-          <w:hyperlink w:anchor="_Toc41296335" w:history="1">
+          <w:hyperlink w:anchor="_Toc41299541" w:history="1">
             <w:r>
               <w:rPr>
                 <w:rStyle w:val="Hiperligao"/>
@@ -2957,7 +2945,7 @@
                 <w:noProof/>
                 <w:webHidden/>
               </w:rPr>
-              <w:instrText xml:space="preserve"> PAGEREF _Toc41296335 \h </w:instrText>
+              <w:instrText xml:space="preserve"> PAGEREF _Toc41299541 \h </w:instrText>
             </w:r>
             <w:r>
               <w:rPr>
@@ -2977,7 +2965,7 @@
                 <w:noProof/>
                 <w:webHidden/>
               </w:rPr>
-              <w:t>17</w:t>
+              <w:t>16</w:t>
             </w:r>
             <w:r>
               <w:rPr>
@@ -2991,22 +2979,16 @@
         <w:p>
           <w:pPr>
             <w:pStyle w:val="ndice1"/>
-            <w:tabs>
-              <w:tab w:val="right" w:leader="underscore" w:pos="8494"/>
-            </w:tabs>
-            <w:spacing w:before="0"/>
+            <w:contextualSpacing/>
             <w:rPr>
               <w:rFonts w:asciiTheme="minorHAnsi" w:eastAsiaTheme="minorEastAsia" w:hAnsiTheme="minorHAnsi" w:cstheme="minorBidi"/>
-              <w:b w:val="0"/>
-              <w:bCs w:val="0"/>
-              <w:caps w:val="0"/>
               <w:noProof/>
               <w:sz w:val="22"/>
               <w:szCs w:val="22"/>
               <w:lang w:eastAsia="pt-PT"/>
             </w:rPr>
           </w:pPr>
-          <w:hyperlink w:anchor="_Toc41296336" w:history="1">
+          <w:hyperlink w:anchor="_Toc41299542" w:history="1">
             <w:r>
               <w:rPr>
                 <w:rStyle w:val="Hiperligao"/>
@@ -3034,7 +3016,7 @@
                 <w:noProof/>
                 <w:webHidden/>
               </w:rPr>
-              <w:instrText xml:space="preserve"> PAGEREF _Toc41296336 \h </w:instrText>
+              <w:instrText xml:space="preserve"> PAGEREF _Toc41299542 \h </w:instrText>
             </w:r>
             <w:r>
               <w:rPr>
@@ -3054,7 +3036,7 @@
                 <w:noProof/>
                 <w:webHidden/>
               </w:rPr>
-              <w:t>18</w:t>
+              <w:t>17</w:t>
             </w:r>
             <w:r>
               <w:rPr>
@@ -3071,7 +3053,8 @@
             <w:tabs>
               <w:tab w:val="right" w:leader="underscore" w:pos="8494"/>
             </w:tabs>
-            <w:spacing w:before="0"/>
+            <w:spacing w:before="0" w:line="240" w:lineRule="auto"/>
+            <w:contextualSpacing/>
             <w:rPr>
               <w:rFonts w:eastAsiaTheme="minorEastAsia" w:cstheme="minorBidi"/>
               <w:b w:val="0"/>
@@ -3082,7 +3065,7 @@
               <w:lang w:eastAsia="pt-PT"/>
             </w:rPr>
           </w:pPr>
-          <w:hyperlink w:anchor="_Toc41296337" w:history="1">
+          <w:hyperlink w:anchor="_Toc41299543" w:history="1">
             <w:r>
               <w:rPr>
                 <w:rStyle w:val="Hiperligao"/>
@@ -3109,7 +3092,7 @@
                 <w:noProof/>
                 <w:webHidden/>
               </w:rPr>
-              <w:instrText xml:space="preserve"> PAGEREF _Toc41296337 \h </w:instrText>
+              <w:instrText xml:space="preserve"> PAGEREF _Toc41299543 \h </w:instrText>
             </w:r>
             <w:r>
               <w:rPr>
@@ -3129,7 +3112,7 @@
                 <w:noProof/>
                 <w:webHidden/>
               </w:rPr>
-              <w:t>18</w:t>
+              <w:t>17</w:t>
             </w:r>
             <w:r>
               <w:rPr>
@@ -3146,7 +3129,8 @@
             <w:tabs>
               <w:tab w:val="right" w:leader="underscore" w:pos="8494"/>
             </w:tabs>
-            <w:spacing w:before="0"/>
+            <w:spacing w:before="0" w:line="240" w:lineRule="auto"/>
+            <w:contextualSpacing/>
             <w:rPr>
               <w:rFonts w:eastAsiaTheme="minorEastAsia" w:cstheme="minorBidi"/>
               <w:b w:val="0"/>
@@ -3157,7 +3141,7 @@
               <w:lang w:eastAsia="pt-PT"/>
             </w:rPr>
           </w:pPr>
-          <w:hyperlink w:anchor="_Toc41296338" w:history="1">
+          <w:hyperlink w:anchor="_Toc41299544" w:history="1">
             <w:r>
               <w:rPr>
                 <w:rStyle w:val="Hiperligao"/>
@@ -3184,7 +3168,7 @@
                 <w:noProof/>
                 <w:webHidden/>
               </w:rPr>
-              <w:instrText xml:space="preserve"> PAGEREF _Toc41296338 \h </w:instrText>
+              <w:instrText xml:space="preserve"> PAGEREF _Toc41299544 \h </w:instrText>
             </w:r>
             <w:r>
               <w:rPr>
@@ -3204,7 +3188,7 @@
                 <w:noProof/>
                 <w:webHidden/>
               </w:rPr>
-              <w:t>19</w:t>
+              <w:t>18</w:t>
             </w:r>
             <w:r>
               <w:rPr>
@@ -3221,7 +3205,8 @@
             <w:tabs>
               <w:tab w:val="right" w:leader="underscore" w:pos="8494"/>
             </w:tabs>
-            <w:spacing w:before="0"/>
+            <w:spacing w:before="0" w:line="240" w:lineRule="auto"/>
+            <w:contextualSpacing/>
             <w:rPr>
               <w:rFonts w:eastAsiaTheme="minorEastAsia" w:cstheme="minorBidi"/>
               <w:b w:val="0"/>
@@ -3232,7 +3217,7 @@
               <w:lang w:eastAsia="pt-PT"/>
             </w:rPr>
           </w:pPr>
-          <w:hyperlink w:anchor="_Toc41296339" w:history="1">
+          <w:hyperlink w:anchor="_Toc41299545" w:history="1">
             <w:r>
               <w:rPr>
                 <w:rStyle w:val="Hiperligao"/>
@@ -3259,7 +3244,7 @@
                 <w:noProof/>
                 <w:webHidden/>
               </w:rPr>
-              <w:instrText xml:space="preserve"> PAGEREF _Toc41296339 \h </w:instrText>
+              <w:instrText xml:space="preserve"> PAGEREF _Toc41299545 \h </w:instrText>
             </w:r>
             <w:r>
               <w:rPr>
@@ -3279,7 +3264,7 @@
                 <w:noProof/>
                 <w:webHidden/>
               </w:rPr>
-              <w:t>20</w:t>
+              <w:t>19</w:t>
             </w:r>
             <w:r>
               <w:rPr>
@@ -3296,7 +3281,8 @@
             <w:tabs>
               <w:tab w:val="right" w:leader="underscore" w:pos="8494"/>
             </w:tabs>
-            <w:spacing w:before="0"/>
+            <w:spacing w:before="0" w:line="240" w:lineRule="auto"/>
+            <w:contextualSpacing/>
             <w:rPr>
               <w:rFonts w:eastAsiaTheme="minorEastAsia" w:cstheme="minorBidi"/>
               <w:b w:val="0"/>
@@ -3307,7 +3293,7 @@
               <w:lang w:eastAsia="pt-PT"/>
             </w:rPr>
           </w:pPr>
-          <w:hyperlink w:anchor="_Toc41296340" w:history="1">
+          <w:hyperlink w:anchor="_Toc41299546" w:history="1">
             <w:r>
               <w:rPr>
                 <w:rStyle w:val="Hiperligao"/>
@@ -3334,7 +3320,7 @@
                 <w:noProof/>
                 <w:webHidden/>
               </w:rPr>
-              <w:instrText xml:space="preserve"> PAGEREF _Toc41296340 \h </w:instrText>
+              <w:instrText xml:space="preserve"> PAGEREF _Toc41299546 \h </w:instrText>
             </w:r>
             <w:r>
               <w:rPr>
@@ -3354,7 +3340,7 @@
                 <w:noProof/>
                 <w:webHidden/>
               </w:rPr>
-              <w:t>21</w:t>
+              <w:t>20</w:t>
             </w:r>
             <w:r>
               <w:rPr>
@@ -3371,7 +3357,8 @@
             <w:tabs>
               <w:tab w:val="right" w:leader="underscore" w:pos="8494"/>
             </w:tabs>
-            <w:spacing w:before="0"/>
+            <w:spacing w:before="0" w:line="240" w:lineRule="auto"/>
+            <w:contextualSpacing/>
             <w:rPr>
               <w:rFonts w:eastAsiaTheme="minorEastAsia" w:cstheme="minorBidi"/>
               <w:b w:val="0"/>
@@ -3382,7 +3369,7 @@
               <w:lang w:eastAsia="pt-PT"/>
             </w:rPr>
           </w:pPr>
-          <w:hyperlink w:anchor="_Toc41296341" w:history="1">
+          <w:hyperlink w:anchor="_Toc41299547" w:history="1">
             <w:r>
               <w:rPr>
                 <w:rStyle w:val="Hiperligao"/>
@@ -3409,7 +3396,7 @@
                 <w:noProof/>
                 <w:webHidden/>
               </w:rPr>
-              <w:instrText xml:space="preserve"> PAGEREF _Toc41296341 \h </w:instrText>
+              <w:instrText xml:space="preserve"> PAGEREF _Toc41299547 \h </w:instrText>
             </w:r>
             <w:r>
               <w:rPr>
@@ -3429,7 +3416,7 @@
                 <w:noProof/>
                 <w:webHidden/>
               </w:rPr>
-              <w:t>22</w:t>
+              <w:t>21</w:t>
             </w:r>
             <w:r>
               <w:rPr>
@@ -3446,7 +3433,8 @@
             <w:tabs>
               <w:tab w:val="right" w:leader="underscore" w:pos="8494"/>
             </w:tabs>
-            <w:spacing w:before="0"/>
+            <w:spacing w:before="0" w:line="240" w:lineRule="auto"/>
+            <w:contextualSpacing/>
             <w:rPr>
               <w:rFonts w:eastAsiaTheme="minorEastAsia" w:cstheme="minorBidi"/>
               <w:b w:val="0"/>
@@ -3457,7 +3445,7 @@
               <w:lang w:eastAsia="pt-PT"/>
             </w:rPr>
           </w:pPr>
-          <w:hyperlink w:anchor="_Toc41296342" w:history="1">
+          <w:hyperlink w:anchor="_Toc41299548" w:history="1">
             <w:r>
               <w:rPr>
                 <w:rStyle w:val="Hiperligao"/>
@@ -3484,7 +3472,7 @@
                 <w:noProof/>
                 <w:webHidden/>
               </w:rPr>
-              <w:instrText xml:space="preserve"> PAGEREF _Toc41296342 \h </w:instrText>
+              <w:instrText xml:space="preserve"> PAGEREF _Toc41299548 \h </w:instrText>
             </w:r>
             <w:r>
               <w:rPr>
@@ -3518,22 +3506,16 @@
         <w:p>
           <w:pPr>
             <w:pStyle w:val="ndice1"/>
-            <w:tabs>
-              <w:tab w:val="right" w:leader="underscore" w:pos="8494"/>
-            </w:tabs>
-            <w:spacing w:before="0"/>
+            <w:contextualSpacing/>
             <w:rPr>
               <w:rFonts w:asciiTheme="minorHAnsi" w:eastAsiaTheme="minorEastAsia" w:hAnsiTheme="minorHAnsi" w:cstheme="minorBidi"/>
-              <w:b w:val="0"/>
-              <w:bCs w:val="0"/>
-              <w:caps w:val="0"/>
               <w:noProof/>
               <w:sz w:val="22"/>
               <w:szCs w:val="22"/>
               <w:lang w:eastAsia="pt-PT"/>
             </w:rPr>
           </w:pPr>
-          <w:hyperlink w:anchor="_Toc41296343" w:history="1">
+          <w:hyperlink w:anchor="_Toc41299549" w:history="1">
             <w:r>
               <w:rPr>
                 <w:rStyle w:val="Hiperligao"/>
@@ -3561,7 +3543,7 @@
                 <w:noProof/>
                 <w:webHidden/>
               </w:rPr>
-              <w:instrText xml:space="preserve"> PAGEREF _Toc41296343 \h </w:instrText>
+              <w:instrText xml:space="preserve"> PAGEREF _Toc41299549 \h </w:instrText>
             </w:r>
             <w:r>
               <w:rPr>
@@ -3595,22 +3577,16 @@
         <w:p>
           <w:pPr>
             <w:pStyle w:val="ndice1"/>
-            <w:tabs>
-              <w:tab w:val="right" w:leader="underscore" w:pos="8494"/>
-            </w:tabs>
-            <w:spacing w:before="0"/>
+            <w:contextualSpacing/>
             <w:rPr>
               <w:rFonts w:asciiTheme="minorHAnsi" w:eastAsiaTheme="minorEastAsia" w:hAnsiTheme="minorHAnsi" w:cstheme="minorBidi"/>
-              <w:b w:val="0"/>
-              <w:bCs w:val="0"/>
-              <w:caps w:val="0"/>
               <w:noProof/>
               <w:sz w:val="22"/>
               <w:szCs w:val="22"/>
               <w:lang w:eastAsia="pt-PT"/>
             </w:rPr>
           </w:pPr>
-          <w:hyperlink w:anchor="_Toc41296344" w:history="1">
+          <w:hyperlink w:anchor="_Toc41299550" w:history="1">
             <w:r>
               <w:rPr>
                 <w:rStyle w:val="Hiperligao"/>
@@ -3637,7 +3613,7 @@
                 <w:noProof/>
                 <w:webHidden/>
               </w:rPr>
-              <w:instrText xml:space="preserve"> PAGEREF _Toc41296344 \h </w:instrText>
+              <w:instrText xml:space="preserve"> PAGEREF _Toc41299550 \h </w:instrText>
             </w:r>
             <w:r>
               <w:rPr>
@@ -3671,22 +3647,16 @@
         <w:p>
           <w:pPr>
             <w:pStyle w:val="ndice1"/>
-            <w:tabs>
-              <w:tab w:val="right" w:leader="underscore" w:pos="8494"/>
-            </w:tabs>
-            <w:spacing w:before="0"/>
+            <w:contextualSpacing/>
             <w:rPr>
               <w:rFonts w:asciiTheme="minorHAnsi" w:eastAsiaTheme="minorEastAsia" w:hAnsiTheme="minorHAnsi" w:cstheme="minorBidi"/>
-              <w:b w:val="0"/>
-              <w:bCs w:val="0"/>
-              <w:caps w:val="0"/>
               <w:noProof/>
               <w:sz w:val="22"/>
               <w:szCs w:val="22"/>
               <w:lang w:eastAsia="pt-PT"/>
             </w:rPr>
           </w:pPr>
-          <w:hyperlink w:anchor="_Toc41296345" w:history="1">
+          <w:hyperlink w:anchor="_Toc41299551" w:history="1">
             <w:r>
               <w:rPr>
                 <w:rStyle w:val="Hiperligao"/>
@@ -3713,7 +3683,7 @@
                 <w:noProof/>
                 <w:webHidden/>
               </w:rPr>
-              <w:instrText xml:space="preserve"> PAGEREF _Toc41296345 \h </w:instrText>
+              <w:instrText xml:space="preserve"> PAGEREF _Toc41299551 \h </w:instrText>
             </w:r>
             <w:r>
               <w:rPr>
@@ -3773,7 +3743,7 @@
       </w:pPr>
       <w:bookmarkStart w:id="0" w:name="_Toc38530047"/>
       <w:bookmarkStart w:id="1" w:name="_Toc38530055"/>
-      <w:bookmarkStart w:id="2" w:name="_Toc41296301"/>
+      <w:bookmarkStart w:id="2" w:name="_Toc41299507"/>
       <w:r>
         <w:rPr>
           <w:rFonts w:cstheme="majorHAnsi"/>
@@ -3881,7 +3851,7 @@
           <w:szCs w:val="28"/>
         </w:rPr>
       </w:pPr>
-      <w:bookmarkStart w:id="3" w:name="_Toc41296302"/>
+      <w:bookmarkStart w:id="3" w:name="_Toc41299508"/>
       <w:r>
         <w:rPr>
           <w:rFonts w:asciiTheme="minorHAnsi" w:hAnsiTheme="minorHAnsi" w:cstheme="minorHAnsi"/>
@@ -3958,7 +3928,7 @@
           <w:szCs w:val="28"/>
         </w:rPr>
       </w:pPr>
-      <w:bookmarkStart w:id="4" w:name="_Toc41296303"/>
+      <w:bookmarkStart w:id="4" w:name="_Toc41299509"/>
       <w:r>
         <w:rPr>
           <w:rFonts w:asciiTheme="minorHAnsi" w:hAnsiTheme="minorHAnsi" w:cstheme="minorHAnsi"/>
@@ -4091,7 +4061,7 @@
           <w:szCs w:val="28"/>
         </w:rPr>
       </w:pPr>
-      <w:bookmarkStart w:id="5" w:name="_Toc41296304"/>
+      <w:bookmarkStart w:id="5" w:name="_Toc41299510"/>
       <w:r>
         <w:rPr>
           <w:rFonts w:asciiTheme="minorHAnsi" w:hAnsiTheme="minorHAnsi" w:cstheme="minorHAnsi"/>
@@ -4159,7 +4129,7 @@
           <w:szCs w:val="56"/>
         </w:rPr>
       </w:pPr>
-      <w:bookmarkStart w:id="6" w:name="_Toc41296305"/>
+      <w:bookmarkStart w:id="6" w:name="_Toc41299511"/>
       <w:r>
         <w:rPr>
           <w:rFonts w:cstheme="majorHAnsi"/>
@@ -4472,7 +4442,7 @@
           <w:szCs w:val="56"/>
         </w:rPr>
       </w:pPr>
-      <w:bookmarkStart w:id="7" w:name="_Toc41296306"/>
+      <w:bookmarkStart w:id="7" w:name="_Toc41299512"/>
       <w:r>
         <w:rPr>
           <w:rFonts w:cstheme="majorHAnsi"/>
@@ -4506,7 +4476,7 @@
           <w:szCs w:val="28"/>
         </w:rPr>
       </w:pPr>
-      <w:bookmarkStart w:id="8" w:name="_Toc41296307"/>
+      <w:bookmarkStart w:id="8" w:name="_Toc41299513"/>
       <w:r>
         <w:rPr>
           <w:rFonts w:asciiTheme="minorHAnsi" w:hAnsiTheme="minorHAnsi" w:cstheme="minorHAnsi"/>
@@ -5581,7 +5551,7 @@
           <w:szCs w:val="28"/>
         </w:rPr>
       </w:pPr>
-      <w:bookmarkStart w:id="9" w:name="_Toc41296308"/>
+      <w:bookmarkStart w:id="9" w:name="_Toc41299514"/>
       <w:r>
         <w:rPr>
           <w:rFonts w:asciiTheme="minorHAnsi" w:hAnsiTheme="minorHAnsi" w:cstheme="minorHAnsi"/>
@@ -6061,7 +6031,7 @@
           <w:szCs w:val="28"/>
         </w:rPr>
       </w:pPr>
-      <w:bookmarkStart w:id="10" w:name="_Toc41296309"/>
+      <w:bookmarkStart w:id="10" w:name="_Toc41299515"/>
       <w:r>
         <w:rPr>
           <w:rFonts w:asciiTheme="minorHAnsi" w:hAnsiTheme="minorHAnsi" w:cstheme="minorHAnsi"/>
@@ -6092,7 +6062,7 @@
           <w:color w:val="auto"/>
         </w:rPr>
       </w:pPr>
-      <w:bookmarkStart w:id="11" w:name="_Toc41296310"/>
+      <w:bookmarkStart w:id="11" w:name="_Toc41299516"/>
       <w:r>
         <w:rPr>
           <w:rFonts w:asciiTheme="minorHAnsi" w:hAnsiTheme="minorHAnsi" w:cstheme="minorHAnsi"/>
@@ -6469,7 +6439,7 @@
           <w:color w:val="auto"/>
         </w:rPr>
       </w:pPr>
-      <w:bookmarkStart w:id="12" w:name="_Toc41296311"/>
+      <w:bookmarkStart w:id="12" w:name="_Toc41299517"/>
       <w:r>
         <w:rPr>
           <w:rFonts w:asciiTheme="minorHAnsi" w:hAnsiTheme="minorHAnsi" w:cstheme="minorHAnsi"/>
@@ -6839,7 +6809,7 @@
           <w:szCs w:val="28"/>
         </w:rPr>
       </w:pPr>
-      <w:bookmarkStart w:id="13" w:name="_Toc41296312"/>
+      <w:bookmarkStart w:id="13" w:name="_Toc41299518"/>
       <w:r>
         <w:rPr>
           <w:rFonts w:asciiTheme="minorHAnsi" w:hAnsiTheme="minorHAnsi" w:cstheme="minorHAnsi"/>
@@ -7048,7 +7018,7 @@
           <w:szCs w:val="56"/>
         </w:rPr>
       </w:pPr>
-      <w:bookmarkStart w:id="14" w:name="_Toc41296313"/>
+      <w:bookmarkStart w:id="14" w:name="_Toc41299519"/>
       <w:r>
         <w:rPr>
           <w:rFonts w:cstheme="majorHAnsi"/>
@@ -7082,7 +7052,7 @@
           <w:szCs w:val="28"/>
         </w:rPr>
       </w:pPr>
-      <w:bookmarkStart w:id="15" w:name="_Toc41296314"/>
+      <w:bookmarkStart w:id="15" w:name="_Toc41299520"/>
       <w:r>
         <w:rPr>
           <w:rFonts w:asciiTheme="minorHAnsi" w:hAnsiTheme="minorHAnsi" w:cstheme="minorHAnsi"/>
@@ -7131,7 +7101,7 @@
           <w:color w:val="auto"/>
         </w:rPr>
       </w:pPr>
-      <w:bookmarkStart w:id="16" w:name="_Toc41296315"/>
+      <w:bookmarkStart w:id="16" w:name="_Toc41299521"/>
       <w:r>
         <w:rPr>
           <w:rFonts w:asciiTheme="minorHAnsi" w:hAnsiTheme="minorHAnsi" w:cstheme="minorHAnsi"/>
@@ -7206,7 +7176,7 @@
           <w:color w:val="auto"/>
         </w:rPr>
       </w:pPr>
-      <w:bookmarkStart w:id="17" w:name="_Toc41296316"/>
+      <w:bookmarkStart w:id="17" w:name="_Toc41299522"/>
       <w:r>
         <w:rPr>
           <w:rFonts w:asciiTheme="minorHAnsi" w:hAnsiTheme="minorHAnsi" w:cstheme="minorHAnsi"/>
@@ -7482,7 +7452,7 @@
           <w:color w:val="auto"/>
         </w:rPr>
       </w:pPr>
-      <w:bookmarkStart w:id="18" w:name="_Toc41296317"/>
+      <w:bookmarkStart w:id="18" w:name="_Toc41299523"/>
       <w:r>
         <w:rPr>
           <w:rFonts w:asciiTheme="minorHAnsi" w:hAnsiTheme="minorHAnsi" w:cstheme="minorHAnsi"/>
@@ -7786,7 +7756,7 @@
           <v:shape id="_x0000_i1025" type="#_x0000_t75" style="width:425.25pt;height:81pt" o:ole="">
             <v:imagedata r:id="rId13" o:title="" cropbottom="13493f"/>
           </v:shape>
-          <o:OLEObject Type="Embed" ProgID="Word.OpenDocumentText.12" ShapeID="_x0000_i1025" DrawAspect="Content" ObjectID="_1651911777" r:id="rId14"/>
+          <o:OLEObject Type="Embed" ProgID="Word.OpenDocumentText.12" ShapeID="_x0000_i1025" DrawAspect="Content" ObjectID="_1651912383" r:id="rId14"/>
         </w:object>
       </w:r>
     </w:p>
@@ -7831,7 +7801,7 @@
           <v:shape id="_x0000_i1026" type="#_x0000_t75" style="width:425.25pt;height:78.75pt" o:ole="">
             <v:imagedata r:id="rId15" o:title="" cropbottom="14938f"/>
           </v:shape>
-          <o:OLEObject Type="Embed" ProgID="Word.OpenDocumentText.12" ShapeID="_x0000_i1026" DrawAspect="Content" ObjectID="_1651911778" r:id="rId16"/>
+          <o:OLEObject Type="Embed" ProgID="Word.OpenDocumentText.12" ShapeID="_x0000_i1026" DrawAspect="Content" ObjectID="_1651912384" r:id="rId16"/>
         </w:object>
       </w:r>
       <w:r>
@@ -7865,7 +7835,7 @@
           <v:shape id="_x0000_i1027" type="#_x0000_t75" style="width:425.25pt;height:78pt" o:ole="">
             <v:imagedata r:id="rId17" o:title="" cropbottom="15420f"/>
           </v:shape>
-          <o:OLEObject Type="Embed" ProgID="Word.OpenDocumentText.12" ShapeID="_x0000_i1027" DrawAspect="Content" ObjectID="_1651911779" r:id="rId18"/>
+          <o:OLEObject Type="Embed" ProgID="Word.OpenDocumentText.12" ShapeID="_x0000_i1027" DrawAspect="Content" ObjectID="_1651912385" r:id="rId18"/>
         </w:object>
       </w:r>
     </w:p>
@@ -7978,7 +7948,7 @@
           <v:shape id="_x0000_i1028" type="#_x0000_t75" style="width:391.5pt;height:324pt" o:ole="">
             <v:imagedata r:id="rId19" o:title="" cropbottom="4512f" cropright="10617f"/>
           </v:shape>
-          <o:OLEObject Type="Embed" ProgID="Word.OpenDocumentText.12" ShapeID="_x0000_i1028" DrawAspect="Content" ObjectID="_1651911780" r:id="rId20"/>
+          <o:OLEObject Type="Embed" ProgID="Word.OpenDocumentText.12" ShapeID="_x0000_i1028" DrawAspect="Content" ObjectID="_1651912386" r:id="rId20"/>
         </w:object>
       </w:r>
     </w:p>
@@ -8084,7 +8054,7 @@
           <w:szCs w:val="22"/>
         </w:rPr>
       </w:pPr>
-      <w:bookmarkStart w:id="23" w:name="_Toc41296318"/>
+      <w:bookmarkStart w:id="23" w:name="_Toc41299524"/>
       <w:r>
         <w:rPr>
           <w:rFonts w:asciiTheme="minorHAnsi" w:hAnsiTheme="minorHAnsi" w:cstheme="minorHAnsi"/>
@@ -8352,7 +8322,7 @@
                 <v:shape id="_x0000_i1029" type="#_x0000_t75" style="width:267pt;height:221.25pt" o:ole="">
                   <v:imagedata r:id="rId21" o:title="" cropbottom="2562f" cropright="24273f"/>
                 </v:shape>
-                <o:OLEObject Type="Embed" ProgID="Word.OpenDocumentText.12" ShapeID="_x0000_i1029" DrawAspect="Content" ObjectID="_1651911781" r:id="rId22"/>
+                <o:OLEObject Type="Embed" ProgID="Word.OpenDocumentText.12" ShapeID="_x0000_i1029" DrawAspect="Content" ObjectID="_1651912387" r:id="rId22"/>
               </w:object>
             </w:r>
           </w:p>
@@ -8399,7 +8369,7 @@
                 <v:shape id="_x0000_i1030" type="#_x0000_t75" style="width:251.25pt;height:360.75pt" o:ole="">
                   <v:imagedata r:id="rId23" o:title="" cropbottom="1725f" cropright="26815f"/>
                 </v:shape>
-                <o:OLEObject Type="Embed" ProgID="Word.OpenDocumentText.12" ShapeID="_x0000_i1030" DrawAspect="Content" ObjectID="_1651911782" r:id="rId24"/>
+                <o:OLEObject Type="Embed" ProgID="Word.OpenDocumentText.12" ShapeID="_x0000_i1030" DrawAspect="Content" ObjectID="_1651912388" r:id="rId24"/>
               </w:object>
             </w:r>
           </w:p>
@@ -8671,12 +8641,12 @@
         <w:rPr>
           <w:noProof/>
         </w:rPr>
-        <w:object w:dxaOrig="0" w:dyaOrig="0" w14:anchorId="53EB775F">
+        <w:object w:dxaOrig="1440" w:dyaOrig="1440" w14:anchorId="53EB775F">
           <v:shape id="_x0000_s1029" type="#_x0000_t75" style="position:absolute;left:0;text-align:left;margin-left:-35.3pt;margin-top:57.25pt;width:523.5pt;height:339pt;z-index:251665408;mso-position-horizontal-relative:text;mso-position-vertical-relative:text">
             <v:imagedata r:id="rId25" o:title=""/>
             <w10:wrap type="square"/>
           </v:shape>
-          <o:OLEObject Type="Embed" ProgID="Word.OpenDocumentText.12" ShapeID="_x0000_s1029" DrawAspect="Content" ObjectID="_1651911788" r:id="rId26"/>
+          <o:OLEObject Type="Embed" ProgID="Word.OpenDocumentText.12" ShapeID="_x0000_s1029" DrawAspect="Content" ObjectID="_1651912394" r:id="rId26"/>
         </w:object>
       </w:r>
       <w:r>
@@ -9403,7 +9373,7 @@
           <w:szCs w:val="28"/>
         </w:rPr>
       </w:pPr>
-      <w:bookmarkStart w:id="26" w:name="_Toc41296319"/>
+      <w:bookmarkStart w:id="26" w:name="_Toc41299525"/>
       <w:r>
         <w:rPr>
           <w:rFonts w:asciiTheme="minorHAnsi" w:hAnsiTheme="minorHAnsi" w:cstheme="minorHAnsi"/>
@@ -9453,7 +9423,7 @@
           <w:color w:val="auto"/>
         </w:rPr>
       </w:pPr>
-      <w:bookmarkStart w:id="27" w:name="_Toc41296320"/>
+      <w:bookmarkStart w:id="27" w:name="_Toc41299526"/>
       <w:r>
         <w:rPr>
           <w:rFonts w:asciiTheme="minorHAnsi" w:hAnsiTheme="minorHAnsi" w:cstheme="minorHAnsi"/>
@@ -9557,7 +9527,7 @@
           <w:color w:val="auto"/>
         </w:rPr>
       </w:pPr>
-      <w:bookmarkStart w:id="28" w:name="_Toc41296321"/>
+      <w:bookmarkStart w:id="28" w:name="_Toc41299527"/>
       <w:r>
         <w:rPr>
           <w:rFonts w:asciiTheme="minorHAnsi" w:hAnsiTheme="minorHAnsi" w:cstheme="minorHAnsi"/>
@@ -9667,7 +9637,7 @@
           <w:color w:val="auto"/>
         </w:rPr>
       </w:pPr>
-      <w:bookmarkStart w:id="29" w:name="_Toc41296322"/>
+      <w:bookmarkStart w:id="29" w:name="_Toc41299528"/>
       <w:r>
         <w:rPr>
           <w:rFonts w:asciiTheme="minorHAnsi" w:hAnsiTheme="minorHAnsi" w:cstheme="minorHAnsi"/>
@@ -9764,7 +9734,7 @@
           <w:szCs w:val="28"/>
         </w:rPr>
       </w:pPr>
-      <w:bookmarkStart w:id="30" w:name="_Toc41296323"/>
+      <w:bookmarkStart w:id="30" w:name="_Toc41299529"/>
       <w:r>
         <w:rPr>
           <w:rFonts w:asciiTheme="minorHAnsi" w:hAnsiTheme="minorHAnsi" w:cstheme="minorHAnsi"/>
@@ -9885,7 +9855,7 @@
           <w:szCs w:val="56"/>
         </w:rPr>
       </w:pPr>
-      <w:bookmarkStart w:id="31" w:name="_Toc41296324"/>
+      <w:bookmarkStart w:id="31" w:name="_Toc41299530"/>
       <w:r>
         <w:rPr>
           <w:rFonts w:cstheme="majorHAnsi"/>
@@ -10303,7 +10273,7 @@
           <w:szCs w:val="60"/>
         </w:rPr>
       </w:pPr>
-      <w:bookmarkStart w:id="32" w:name="_Toc41296325"/>
+      <w:bookmarkStart w:id="32" w:name="_Toc41299531"/>
       <w:r>
         <w:rPr>
           <w:rFonts w:cstheme="minorHAnsi"/>
@@ -10392,7 +10362,7 @@
           <w:szCs w:val="54"/>
         </w:rPr>
       </w:pPr>
-      <w:bookmarkStart w:id="33" w:name="_Toc41296326"/>
+      <w:bookmarkStart w:id="33" w:name="_Toc41299532"/>
       <w:r>
         <w:rPr>
           <w:rFonts w:cstheme="majorHAnsi"/>
@@ -10556,21 +10526,7 @@
         <w:rPr>
           <w:rFonts w:cstheme="minorHAnsi"/>
         </w:rPr>
-        <w:t xml:space="preserve">Usar um </w:t>
-      </w:r>
-      <w:proofErr w:type="spellStart"/>
-      <w:r>
-        <w:rPr>
-          <w:rFonts w:cstheme="minorHAnsi"/>
-        </w:rPr>
-        <w:t>setup</w:t>
-      </w:r>
-      <w:proofErr w:type="spellEnd"/>
-      <w:r>
-        <w:rPr>
-          <w:rFonts w:cstheme="minorHAnsi"/>
-        </w:rPr>
-        <w:t xml:space="preserve"> para exemplo com:  três prisioneiros, de destinos diferentes, e dois autocarros;</w:t>
+        <w:t>Usar um setup para exemplo com:  três prisioneiros, de destinos diferentes, e dois autocarros;</w:t>
       </w:r>
     </w:p>
     <w:p>
@@ -10826,7 +10782,7 @@
           <w:szCs w:val="56"/>
         </w:rPr>
       </w:pPr>
-      <w:bookmarkStart w:id="34" w:name="_Toc41296327"/>
+      <w:bookmarkStart w:id="34" w:name="_Toc41299533"/>
       <w:r>
         <w:rPr>
           <w:rFonts w:cstheme="majorHAnsi"/>
@@ -10858,7 +10814,7 @@
           <w:szCs w:val="24"/>
         </w:rPr>
       </w:pPr>
-      <w:bookmarkStart w:id="35" w:name="_Toc41296328"/>
+      <w:bookmarkStart w:id="35" w:name="_Toc41299534"/>
       <w:r>
         <w:rPr>
           <w:b/>
@@ -11185,7 +11141,7 @@
           <w:szCs w:val="24"/>
         </w:rPr>
       </w:pPr>
-      <w:bookmarkStart w:id="36" w:name="_Toc41296329"/>
+      <w:bookmarkStart w:id="36" w:name="_Toc41299535"/>
       <w:proofErr w:type="spellStart"/>
       <w:r>
         <w:rPr>
@@ -11268,7 +11224,7 @@
           <w:szCs w:val="24"/>
         </w:rPr>
       </w:pPr>
-      <w:bookmarkStart w:id="37" w:name="_Toc41296330"/>
+      <w:bookmarkStart w:id="37" w:name="_Toc41299536"/>
       <w:proofErr w:type="spellStart"/>
       <w:r>
         <w:rPr>
@@ -11308,7 +11264,7 @@
           <w:szCs w:val="24"/>
         </w:rPr>
       </w:pPr>
-      <w:bookmarkStart w:id="38" w:name="_Toc41296331"/>
+      <w:bookmarkStart w:id="38" w:name="_Toc41299537"/>
       <w:r>
         <w:rPr>
           <w:b/>
@@ -11409,7 +11365,7 @@
           <w:szCs w:val="24"/>
         </w:rPr>
       </w:pPr>
-      <w:bookmarkStart w:id="39" w:name="_Toc41296332"/>
+      <w:bookmarkStart w:id="39" w:name="_Toc41299538"/>
       <w:proofErr w:type="spellStart"/>
       <w:r>
         <w:rPr>
@@ -11461,7 +11417,7 @@
           <w:szCs w:val="24"/>
         </w:rPr>
       </w:pPr>
-      <w:bookmarkStart w:id="40" w:name="_Toc41296333"/>
+      <w:bookmarkStart w:id="40" w:name="_Toc41299539"/>
       <w:proofErr w:type="spellStart"/>
       <w:r>
         <w:rPr>
@@ -11529,7 +11485,7 @@
           <w:szCs w:val="24"/>
         </w:rPr>
       </w:pPr>
-      <w:bookmarkStart w:id="41" w:name="_Toc41296334"/>
+      <w:bookmarkStart w:id="41" w:name="_Toc41299540"/>
       <w:r>
         <w:rPr>
           <w:rFonts w:cstheme="minorHAnsi"/>
@@ -11593,7 +11549,7 @@
           <w:szCs w:val="24"/>
         </w:rPr>
       </w:pPr>
-      <w:bookmarkStart w:id="42" w:name="_Toc41296335"/>
+      <w:bookmarkStart w:id="42" w:name="_Toc41299541"/>
       <w:r>
         <w:rPr>
           <w:b/>
@@ -11691,7 +11647,7 @@
           <w:szCs w:val="50"/>
         </w:rPr>
       </w:pPr>
-      <w:bookmarkStart w:id="43" w:name="_Toc41296336"/>
+      <w:bookmarkStart w:id="43" w:name="_Toc41299542"/>
       <w:r>
         <w:rPr>
           <w:rFonts w:cstheme="minorHAnsi"/>
@@ -11769,7 +11725,7 @@
           <w:color w:val="auto"/>
         </w:rPr>
       </w:pPr>
-      <w:bookmarkStart w:id="44" w:name="_Toc41296337"/>
+      <w:bookmarkStart w:id="44" w:name="_Toc41299543"/>
       <w:r>
         <w:rPr>
           <w:rFonts w:cstheme="minorHAnsi"/>
@@ -11790,7 +11746,7 @@
           <v:shape id="_x0000_i1032" type="#_x0000_t75" style="width:431.25pt;height:267pt" o:ole="">
             <v:imagedata r:id="rId32" o:title=""/>
           </v:shape>
-          <o:OLEObject Type="Embed" ProgID="WordPad.Document.1" ShapeID="_x0000_i1032" DrawAspect="Content" ObjectID="_1651911783" r:id="rId33"/>
+          <o:OLEObject Type="Embed" ProgID="WordPad.Document.1" ShapeID="_x0000_i1032" DrawAspect="Content" ObjectID="_1651912389" r:id="rId33"/>
         </w:object>
       </w:r>
     </w:p>
@@ -11934,7 +11890,7 @@
           <w:color w:val="auto"/>
         </w:rPr>
       </w:pPr>
-      <w:bookmarkStart w:id="45" w:name="_Toc41296338"/>
+      <w:bookmarkStart w:id="45" w:name="_Toc41299544"/>
       <w:r>
         <w:rPr>
           <w:rFonts w:cstheme="minorHAnsi"/>
@@ -11965,7 +11921,7 @@
           <v:shape id="_x0000_i1033" type="#_x0000_t75" style="width:431.25pt;height:278.25pt" o:ole="">
             <v:imagedata r:id="rId34" o:title=""/>
           </v:shape>
-          <o:OLEObject Type="Embed" ProgID="WordPad.Document.1" ShapeID="_x0000_i1033" DrawAspect="Content" ObjectID="_1651911784" r:id="rId35"/>
+          <o:OLEObject Type="Embed" ProgID="WordPad.Document.1" ShapeID="_x0000_i1033" DrawAspect="Content" ObjectID="_1651912390" r:id="rId35"/>
         </w:object>
       </w:r>
     </w:p>
@@ -12201,7 +12157,7 @@
           <w:color w:val="auto"/>
         </w:rPr>
       </w:pPr>
-      <w:bookmarkStart w:id="46" w:name="_Toc41296339"/>
+      <w:bookmarkStart w:id="46" w:name="_Toc41299545"/>
       <w:proofErr w:type="spellStart"/>
       <w:r>
         <w:rPr>
@@ -12232,7 +12188,7 @@
           <v:shape id="_x0000_i1034" type="#_x0000_t75" style="width:431.25pt;height:362.25pt" o:ole="">
             <v:imagedata r:id="rId37" o:title=""/>
           </v:shape>
-          <o:OLEObject Type="Embed" ProgID="WordPad.Document.1" ShapeID="_x0000_i1034" DrawAspect="Content" ObjectID="_1651911785" r:id="rId38"/>
+          <o:OLEObject Type="Embed" ProgID="WordPad.Document.1" ShapeID="_x0000_i1034" DrawAspect="Content" ObjectID="_1651912391" r:id="rId38"/>
         </w:object>
       </w:r>
     </w:p>
@@ -12390,7 +12346,7 @@
           <w:color w:val="auto"/>
         </w:rPr>
       </w:pPr>
-      <w:bookmarkStart w:id="47" w:name="_Toc41296340"/>
+      <w:bookmarkStart w:id="47" w:name="_Toc41299546"/>
       <w:r>
         <w:rPr>
           <w:b/>
@@ -12422,7 +12378,7 @@
           <v:shape id="_x0000_i1035" type="#_x0000_t75" style="width:424.5pt;height:332.25pt" o:ole="">
             <v:imagedata r:id="rId39" o:title="" cropbottom="4543f"/>
           </v:shape>
-          <o:OLEObject Type="Embed" ProgID="WordPad.Document.1" ShapeID="_x0000_i1035" DrawAspect="Content" ObjectID="_1651911786" r:id="rId40"/>
+          <o:OLEObject Type="Embed" ProgID="WordPad.Document.1" ShapeID="_x0000_i1035" DrawAspect="Content" ObjectID="_1651912392" r:id="rId40"/>
         </w:object>
       </w:r>
     </w:p>
@@ -12671,7 +12627,7 @@
           <w:color w:val="auto"/>
         </w:rPr>
       </w:pPr>
-      <w:bookmarkStart w:id="48" w:name="_Toc41296341"/>
+      <w:bookmarkStart w:id="48" w:name="_Toc41299547"/>
       <w:r>
         <w:rPr>
           <w:rFonts w:cstheme="minorHAnsi"/>
@@ -13214,7 +13170,7 @@
           <w:color w:val="auto"/>
         </w:rPr>
       </w:pPr>
-      <w:bookmarkStart w:id="49" w:name="_Toc41296342"/>
+      <w:bookmarkStart w:id="49" w:name="_Toc41299548"/>
       <w:proofErr w:type="spellStart"/>
       <w:r>
         <w:rPr>
@@ -13258,7 +13214,7 @@
           <v:shape id="_x0000_i1036" type="#_x0000_t75" style="width:424.5pt;height:276.75pt" o:ole="">
             <v:imagedata r:id="rId44" o:title="" cropbottom="2669f"/>
           </v:shape>
-          <o:OLEObject Type="Embed" ProgID="WordPad.Document.1" ShapeID="_x0000_i1036" DrawAspect="Content" ObjectID="_1651911787" r:id="rId45"/>
+          <o:OLEObject Type="Embed" ProgID="WordPad.Document.1" ShapeID="_x0000_i1036" DrawAspect="Content" ObjectID="_1651912393" r:id="rId45"/>
         </w:object>
       </w:r>
     </w:p>
@@ -13598,7 +13554,7 @@
           <w:szCs w:val="50"/>
         </w:rPr>
       </w:pPr>
-      <w:bookmarkStart w:id="50" w:name="_Toc41296343"/>
+      <w:bookmarkStart w:id="50" w:name="_Toc41299549"/>
       <w:r>
         <w:rPr>
           <w:rFonts w:cstheme="minorHAnsi"/>
@@ -13798,7 +13754,7 @@
           <w:szCs w:val="56"/>
         </w:rPr>
       </w:pPr>
-      <w:bookmarkStart w:id="51" w:name="_Toc41296344"/>
+      <w:bookmarkStart w:id="51" w:name="_Toc41299550"/>
       <w:r>
         <w:rPr>
           <w:rFonts w:cstheme="majorHAnsi"/>
@@ -14054,7 +14010,7 @@
           <w:szCs w:val="56"/>
         </w:rPr>
       </w:pPr>
-      <w:bookmarkStart w:id="52" w:name="_Toc41296345"/>
+      <w:bookmarkStart w:id="52" w:name="_Toc41299551"/>
       <w:r>
         <w:rPr>
           <w:rFonts w:cstheme="majorHAnsi"/>
@@ -14323,21 +14279,7 @@
             <w:rStyle w:val="Hiperligao"/>
             <w:rFonts w:cstheme="minorHAnsi"/>
           </w:rPr>
-          <w:t>https://stack</w:t>
-        </w:r>
-        <w:r>
-          <w:rPr>
-            <w:rStyle w:val="Hiperligao"/>
-            <w:rFonts w:cstheme="minorHAnsi"/>
-          </w:rPr>
-          <w:t>o</w:t>
-        </w:r>
-        <w:r>
-          <w:rPr>
-            <w:rStyle w:val="Hiperligao"/>
-            <w:rFonts w:cstheme="minorHAnsi"/>
-          </w:rPr>
-          <w:t>verflow.com/questions/47485510/how-to-calculate-heuristic-value-in-a-algorithm</w:t>
+          <w:t>https://stackoverflow.com/questions/47485510/how-to-calculate-heuristic-value-in-a-algorithm</w:t>
         </w:r>
       </w:hyperlink>
       <w:r>
@@ -14409,6 +14351,7 @@
         <w:docPartUnique/>
       </w:docPartObj>
     </w:sdtPr>
+    <w:sdtEndPr/>
     <w:sdtContent>
       <w:p>
         <w:pPr>
@@ -17421,9 +17364,12 @@
     <w:autoRedefine/>
     <w:uiPriority w:val="39"/>
     <w:unhideWhenUsed/>
-    <w:rsid w:val="00042FFF"/>
+    <w:rsid w:val="00E35B3A"/>
     <w:pPr>
-      <w:spacing w:before="360" w:after="0"/>
+      <w:tabs>
+        <w:tab w:val="right" w:leader="underscore" w:pos="8494"/>
+      </w:tabs>
+      <w:spacing w:after="0" w:line="240" w:lineRule="auto"/>
     </w:pPr>
     <w:rPr>
       <w:rFonts w:asciiTheme="majorHAnsi" w:hAnsiTheme="majorHAnsi" w:cstheme="majorHAnsi"/>

</xml_diff>